<commit_message>
2.2.4 e 2.3 feitos
</commit_message>
<xml_diff>
--- a/TCC.docx
+++ b/TCC.docx
@@ -12108,6 +12108,15 @@
           <w:szCs w:val="24"/>
         </w:rPr>
       </w:pPr>
+    </w:p>
+    <w:p>
+      <w:pPr>
+        <w:ind w:firstLine="851"/>
+        <w:rPr>
+          <w:rFonts w:cs="Arial"/>
+          <w:szCs w:val="24"/>
+        </w:rPr>
+      </w:pPr>
       <w:r>
         <w:rPr>
           <w:rFonts w:cs="Arial"/>
@@ -12119,6 +12128,7 @@
     <w:p>
       <w:pPr>
         <w:ind w:firstLine="851"/>
+        <w:jc w:val="left"/>
         <w:rPr>
           <w:rFonts w:cs="Arial"/>
           <w:szCs w:val="24"/>
@@ -12138,7 +12148,7 @@
           <w:szCs w:val="24"/>
         </w:rPr>
         <w:drawing>
-          <wp:inline distT="0" distB="0" distL="0" distR="0" wp14:anchorId="7178E41F" wp14:editId="62DD2AE1">
+          <wp:inline distT="0" distB="0" distL="0" distR="0" wp14:anchorId="7178E41F" wp14:editId="295255C1">
             <wp:extent cx="5486400" cy="3200400"/>
             <wp:effectExtent l="0" t="0" r="0" b="0"/>
             <wp:docPr id="811681495" name="Gráfico 1"/>
@@ -12183,7 +12193,7 @@
           <w:rFonts w:cs="Arial"/>
           <w:szCs w:val="24"/>
         </w:rPr>
-        <w:t xml:space="preserve">Mesmo que os veículos de transporte público coletivo emitam mais GEE (Gases de Efeito Estufa) por quilômetro, quando se analisam as emissões por passageiro transportado, verifica-se que os usuários de transporte privado emitem mais GEE do que os do transporte público coletivo (tabela 2). A explicação está na maior produtividade apresentada pelos veículos coletivos, que transportam </w:t>
+        <w:t xml:space="preserve">Mesmo que os veículos de transporte público coletivo emitam mais GEE (Gases de Efeito Estufa) por quilômetro, quando se analisam as emissões por passageiro transportado, verifica-se que os usuários de transporte privado emitem mais GEE do que os do transporte público coletivo (tabela 2). A explicação está na </w:t>
       </w:r>
       <w:r>
         <w:rPr>
@@ -12191,7 +12201,7 @@
           <w:szCs w:val="24"/>
         </w:rPr>
         <w:lastRenderedPageBreak/>
-        <w:t>quantidade de passageiros superior aos veículos privados. Um usuário de automóvel, por exemplo, emite quase oito vezes mais CO2 que um usuário de ônibus e 36 vezes mais que um usuário de metrô. Isso indica um caminho importante para as políticas públicas de mitigação das emissões dos gases de efeito estufa: estimular o uso do transporte público coletivo nos deslocamentos cotidianos da população (</w:t>
+        <w:t>maior produtividade apresentada pelos veículos coletivos, que transportam quantidade de passageiros superior aos veículos privados. Um usuário de automóvel, por exemplo, emite quase oito vezes mais CO2 que um usuário de ônibus e 36 vezes mais que um usuário de metrô. Isso indica um caminho importante para as políticas públicas de mitigação das emissões dos gases de efeito estufa: estimular o uso do transporte público coletivo nos deslocamentos cotidianos da população (</w:t>
       </w:r>
       <w:r>
         <w:rPr>
@@ -13335,7 +13345,7 @@
           <w:rFonts w:cs="Arial"/>
           <w:szCs w:val="24"/>
         </w:rPr>
-        <w:t xml:space="preserve">Segundo Drumm et al. (2014), a poluição atmosférica pode ser definida como a existência na atmosfera de substâncias, em quantidade capaz de alterar sua composição e equilíbrio, prejudiciais ao meio ambiente e as formas de vida. Podendo causar impactos graves à saúde humana, à vida vegetal e animal, assim como à degradação de bens culturais de lazer e de recursos naturais. Entre os danos ocasionados ao meio ambiente e à saúde humana pelos poluentes </w:t>
+        <w:t xml:space="preserve">Segundo Drumm et al. (2014), a poluição atmosférica pode ser definida como a existência na atmosfera de substâncias, em quantidade capaz de alterar sua composição e equilíbrio, prejudiciais ao meio ambiente e as formas de vida. Podendo causar impactos graves à saúde humana, à vida vegetal e animal, assim como à degradação de bens culturais de lazer e de recursos naturais. Entre os </w:t>
       </w:r>
       <w:r>
         <w:rPr>
@@ -13343,7 +13353,7 @@
           <w:szCs w:val="24"/>
         </w:rPr>
         <w:lastRenderedPageBreak/>
-        <w:t>atmosféricos ressalta-se a acidificação de rios e florestas, o crescimento de problemas respiratórios e circulatórios, diminuição do bem-estar da população, assim como o efeito estufa e aquecimento global (AZUAGA, 2000; MOREITA et al., 2015).</w:t>
+        <w:t>danos ocasionados ao meio ambiente e à saúde humana pelos poluentes atmosféricos ressalta-se a acidificação de rios e florestas, o crescimento de problemas respiratórios e circulatórios, diminuição do bem-estar da população, assim como o efeito estufa e aquecimento global (AZUAGA, 2000; MOREITA et al., 2015).</w:t>
       </w:r>
     </w:p>
     <w:p>
@@ -13436,7 +13446,7 @@
           <w:rFonts w:cs="Arial"/>
           <w:szCs w:val="24"/>
         </w:rPr>
-        <w:t xml:space="preserve">Os poluentes atmosféricos veiculares podem ser classificados, de forma didática, em função da abrangência dos impactos causados por suas emissões. Os poluentes locais causam impactos no entorno de onde é realizado o serviço de transporte. São exemplos a fuligem expelida pelos escapamentos, que se acomodam nas ruas, passeios e fachadas dos imóveis, e a névoa formada pela concentração de ozônio (O3) no ar, o chamado efeito “smog”. Nessa categoria, estão ainda os poluentes que se deslocam de uma região para outra pelas correntes de ar, muitas vezes sobre fronteiras de países, como é o caso dos gases que causam a chuva ácida. Os poluentes globais, por sua vez, alcançam a atmosfera e </w:t>
+        <w:t xml:space="preserve">Os poluentes atmosféricos veiculares podem ser classificados, de forma didática, em função da abrangência dos impactos causados por suas emissões. Os poluentes locais causam impactos no entorno de onde é realizado o serviço de transporte. São exemplos a fuligem expelida pelos escapamentos, que se acomodam nas ruas, passeios e fachadas dos imóveis, e a névoa formada pela concentração de ozônio (O3) no ar, o chamado efeito “smog”. Nessa categoria, estão ainda os poluentes que se deslocam de uma região para outra pelas correntes de ar, muitas vezes sobre fronteiras de países, como é o caso dos gases que </w:t>
       </w:r>
       <w:r>
         <w:rPr>
@@ -13444,7 +13454,7 @@
           <w:szCs w:val="24"/>
         </w:rPr>
         <w:lastRenderedPageBreak/>
-        <w:t>impactam todo o planeta como no caso da emissão de gases causadores do efeito estufa (GEE). O principal poluente nessa categoria, devido à grande quantidade emitida na queima de combustíveis, é o dióxido de carbono (CO2), que serve também como unidade de equivalência para os demais GEEs.</w:t>
+        <w:t>causam a chuva ácida. Os poluentes globais, por sua vez, alcançam a atmosfera e impactam todo o planeta como no caso da emissão de gases causadores do efeito estufa (GEE). O principal poluente nessa categoria, devido à grande quantidade emitida na queima de combustíveis, é o dióxido de carbono (CO2), que serve também como unidade de equivalência para os demais GEEs.</w:t>
       </w:r>
     </w:p>
     <w:p>
@@ -14069,6 +14079,68 @@
     </w:p>
     <w:p>
       <w:pPr>
+        <w:rPr>
+          <w:lang w:eastAsia="en-US"/>
+        </w:rPr>
+      </w:pPr>
+    </w:p>
+    <w:p>
+      <w:pPr>
+        <w:ind w:firstLine="851"/>
+        <w:rPr>
+          <w:rFonts w:cs="Arial"/>
+          <w:szCs w:val="24"/>
+        </w:rPr>
+      </w:pPr>
+      <w:r>
+        <w:rPr>
+          <w:rFonts w:cs="Arial"/>
+          <w:szCs w:val="24"/>
+        </w:rPr>
+        <w:t xml:space="preserve">Segundo Andrade (2017), uma das melhores maneiras de diminuir a poluição de veículos é diminuindo a quantidade de carros na rua, com a melhoria de </w:t>
+      </w:r>
+      <w:r>
+        <w:rPr>
+          <w:rFonts w:cs="Arial"/>
+          <w:szCs w:val="24"/>
+        </w:rPr>
+        <w:lastRenderedPageBreak/>
+        <w:t>transporte públicos, e com a utilização de transportes de baixa emissão, como veículos elétricos.</w:t>
+      </w:r>
+    </w:p>
+    <w:p>
+      <w:pPr>
+        <w:ind w:firstLine="851"/>
+        <w:rPr>
+          <w:rFonts w:cs="Arial"/>
+          <w:szCs w:val="24"/>
+        </w:rPr>
+      </w:pPr>
+      <w:r>
+        <w:rPr>
+          <w:rFonts w:cs="Arial"/>
+          <w:szCs w:val="24"/>
+        </w:rPr>
+        <w:t>Segundo Marques, Albertin, Baltazar e Pontes (2021)</w:t>
+      </w:r>
+      <w:r>
+        <w:rPr>
+          <w:rFonts w:cs="Arial"/>
+          <w:szCs w:val="24"/>
+        </w:rPr>
+        <w:t>, as principais barreiras na adoção de veículos elétricos são: Custo de aquisição, autonomia das baterias, infraestrutura de recarga, rede elétrica de distribuição e a capacitação técnica.</w:t>
+      </w:r>
+    </w:p>
+    <w:p>
+      <w:pPr>
+        <w:rPr>
+          <w:rFonts w:cs="Arial"/>
+          <w:szCs w:val="24"/>
+        </w:rPr>
+      </w:pPr>
+    </w:p>
+    <w:p>
+      <w:pPr>
         <w:pStyle w:val="Ttulo3"/>
         <w:ind w:left="0" w:firstLine="0"/>
         <w:rPr>
@@ -14127,15 +14199,7 @@
           <w:rFonts w:cs="Arial"/>
           <w:szCs w:val="24"/>
         </w:rPr>
-        <w:t xml:space="preserve">. Esse seria o cenário menos responsável e que teria </w:t>
-      </w:r>
-      <w:r>
-        <w:rPr>
-          <w:rFonts w:cs="Arial"/>
-          <w:szCs w:val="24"/>
-        </w:rPr>
-        <w:lastRenderedPageBreak/>
-        <w:t>como consequência o aumento da poluição atmosférica em grande medida, bem como piora nos indicadores de saúde pública e qualidade de vida urbana.</w:t>
+        <w:t>. Esse seria o cenário menos responsável e que teria como consequência o aumento da poluição atmosférica em grande medida, bem como piora nos indicadores de saúde pública e qualidade de vida urbana.</w:t>
       </w:r>
     </w:p>
     <w:p>
@@ -14319,17 +14383,58 @@
           <w:rFonts w:cs="Arial"/>
           <w:szCs w:val="24"/>
         </w:rPr>
-        <w:t>Escrever onde o projeto se encaixa na agenda 2030.</w:t>
-      </w:r>
-    </w:p>
-    <w:p>
-      <w:pPr>
-        <w:ind w:firstLine="851"/>
-        <w:rPr>
-          <w:rFonts w:cs="Arial"/>
-          <w:szCs w:val="24"/>
-        </w:rPr>
-      </w:pPr>
+        <w:t>Isso pode ser alcançado através da redução das emissões de gases, o que resulta em revisão e otimização dos custos de combustível, manutenção e recursos adicionais das frotas</w:t>
+      </w:r>
+      <w:r>
+        <w:rPr>
+          <w:rFonts w:cs="Arial"/>
+          <w:szCs w:val="24"/>
+        </w:rPr>
+        <w:t xml:space="preserve"> (Trimble, 2024)</w:t>
+      </w:r>
+      <w:r>
+        <w:rPr>
+          <w:rFonts w:cs="Arial"/>
+          <w:szCs w:val="24"/>
+        </w:rPr>
+        <w:t xml:space="preserve">. Isso se alinha com os Objetivos de Desenvolvimento Sustentável (ODS) da Agenda 2030, que visam combater as mudanças climáticas. Além disso, o setor de transporte está sujeito a regulamentações cada vez mais rigorosas em relação às emissões de poluentes. A adoção de práticas sustentáveis ajuda as empresas a se manterem em </w:t>
+      </w:r>
+      <w:r>
+        <w:rPr>
+          <w:rFonts w:cs="Arial"/>
+          <w:szCs w:val="24"/>
+        </w:rPr>
+        <w:lastRenderedPageBreak/>
+        <w:t>conformidade com essas normas.</w:t>
+      </w:r>
+      <w:r>
+        <w:rPr>
+          <w:rFonts w:cs="Arial"/>
+          <w:szCs w:val="24"/>
+        </w:rPr>
+        <w:t xml:space="preserve"> </w:t>
+      </w:r>
+      <w:r>
+        <w:rPr>
+          <w:rFonts w:cs="Arial"/>
+          <w:szCs w:val="24"/>
+        </w:rPr>
+        <w:t>A dependência exclusiva de combustíveis fósseis expõe as empresas a flutuações nos preços do petróleo. A gestão sustentável busca diversificar as fontes de energia, reduzindo assim esse risco e aumentando a resiliência da empresa a essas variações. A implementação de um sistema de gestão de frotas pode envolver o uso de tecnologias de rastreamento, telemetria e controle de abastecimento de frota para coletar dados sobre o desempenho dos veículos, o consumo e o comportamento dos motoristas</w:t>
+      </w:r>
+      <w:r>
+        <w:rPr>
+          <w:rFonts w:cs="Arial"/>
+          <w:szCs w:val="24"/>
+        </w:rPr>
+        <w:t xml:space="preserve"> (Equipe Sem Parar, 2023)</w:t>
+      </w:r>
+      <w:r>
+        <w:rPr>
+          <w:rFonts w:cs="Arial"/>
+          <w:szCs w:val="24"/>
+        </w:rPr>
+        <w:t>.</w:t>
+      </w:r>
     </w:p>
     <w:p>
       <w:pPr>
@@ -19436,7 +19541,24 @@
           <w:rFonts w:cs="Arial"/>
           <w:szCs w:val="24"/>
         </w:rPr>
-        <w:t>MORAIS, Myllena Silva de F.; MARTINS, Rafael L.; SANTOS, Marcelo da Silva dos; et al. Fundamentos de desenvolvimento mobile. [Digite o Local da Editora]: Grupo A, 2022. E-book. ISBN 9786556903057. Disponível em: https://integrada.minhabiblioteca.com.br/#/books/9786556903057/. Acesso em: 08 abr. 2024.</w:t>
+        <w:t xml:space="preserve">MORAIS, Myllena Silva de F.; MARTINS, Rafael L.; SANTOS, Marcelo da Silva dos; et al. Fundamentos de desenvolvimento mobile. [Digite o Local da Editora]: Grupo A, 2022. E-book. ISBN 9786556903057. Disponível em: </w:t>
+      </w:r>
+      <w:hyperlink r:id="rId17" w:history="1">
+        <w:r>
+          <w:rPr>
+            <w:rStyle w:val="Hyperlink"/>
+            <w:rFonts w:cs="Arial"/>
+            <w:szCs w:val="24"/>
+          </w:rPr>
+          <w:t>https://integrada.minhabiblioteca.com.br/#/books/9786556903057/</w:t>
+        </w:r>
+      </w:hyperlink>
+      <w:r>
+        <w:rPr>
+          <w:rFonts w:cs="Arial"/>
+          <w:szCs w:val="24"/>
+        </w:rPr>
+        <w:t>. Acesso em: 08 abr. 2024.</w:t>
       </w:r>
     </w:p>
     <w:p>
@@ -19445,6 +19567,7 @@
         <w:jc w:val="left"/>
         <w:rPr>
           <w:rFonts w:cs="Arial"/>
+          <w:color w:val="000000" w:themeColor="text1"/>
           <w:szCs w:val="24"/>
         </w:rPr>
       </w:pPr>
@@ -19499,7 +19622,7 @@
         </w:rPr>
         <w:t xml:space="preserve"> </w:t>
       </w:r>
-      <w:hyperlink r:id="rId17" w:history="1">
+      <w:hyperlink r:id="rId18" w:history="1">
         <w:r>
           <w:rPr>
             <w:rStyle w:val="Hyperlink"/>
@@ -19509,6 +19632,278 @@
           <w:t>https://www.aedb.br/seget/arquivos/artigos14/1620463.pdf</w:t>
         </w:r>
       </w:hyperlink>
+    </w:p>
+    <w:p>
+      <w:pPr>
+        <w:spacing w:before="240" w:line="240" w:lineRule="auto"/>
+        <w:jc w:val="left"/>
+        <w:rPr>
+          <w:rFonts w:cs="Arial"/>
+          <w:szCs w:val="24"/>
+        </w:rPr>
+      </w:pPr>
+      <w:r>
+        <w:rPr>
+          <w:rFonts w:cs="Arial"/>
+          <w:szCs w:val="24"/>
+        </w:rPr>
+        <w:t xml:space="preserve">MARQUES, Gabrielle dos Santos, ALBERTIN, Marcos, </w:t>
+      </w:r>
+      <w:r>
+        <w:rPr>
+          <w:rFonts w:cs="Arial"/>
+          <w:szCs w:val="24"/>
+        </w:rPr>
+        <w:t xml:space="preserve">BALTAZAR, Marcos </w:t>
+      </w:r>
+      <w:r>
+        <w:rPr>
+          <w:rFonts w:cs="Arial"/>
+          <w:szCs w:val="24"/>
+        </w:rPr>
+        <w:t>Pinheiro,</w:t>
+      </w:r>
+      <w:r>
+        <w:rPr>
+          <w:rFonts w:cs="Arial"/>
+          <w:szCs w:val="24"/>
+        </w:rPr>
+        <w:t xml:space="preserve"> PONTES, Heráclito</w:t>
+      </w:r>
+      <w:r>
+        <w:rPr>
+          <w:rFonts w:cs="Arial"/>
+          <w:szCs w:val="24"/>
+        </w:rPr>
+        <w:t xml:space="preserve">. </w:t>
+      </w:r>
+      <w:r>
+        <w:rPr>
+          <w:rFonts w:cs="Arial"/>
+          <w:b/>
+          <w:bCs/>
+          <w:szCs w:val="24"/>
+        </w:rPr>
+        <w:t>DESAFIOS E INICIATIVAS PARA INIBIR AS BARREIRAS DE PENETRAÇÃO DE VEÍCULOS ELÉTRICOS NO MERCADO BRASILEIRO</w:t>
+      </w:r>
+      <w:r>
+        <w:rPr>
+          <w:rFonts w:cs="Arial"/>
+          <w:b/>
+          <w:bCs/>
+          <w:szCs w:val="24"/>
+        </w:rPr>
+        <w:t>.</w:t>
+      </w:r>
+      <w:r>
+        <w:rPr>
+          <w:rFonts w:cs="Arial"/>
+          <w:szCs w:val="24"/>
+        </w:rPr>
+        <w:t xml:space="preserve"> Out</w:t>
+      </w:r>
+      <w:r>
+        <w:rPr>
+          <w:rFonts w:cs="Arial"/>
+          <w:szCs w:val="24"/>
+        </w:rPr>
+        <w:t>.</w:t>
+      </w:r>
+      <w:r>
+        <w:rPr>
+          <w:rFonts w:cs="Arial"/>
+          <w:szCs w:val="24"/>
+        </w:rPr>
+        <w:t xml:space="preserve"> de 2021.</w:t>
+      </w:r>
+      <w:hyperlink r:id="rId19" w:history="1">
+        <w:r>
+          <w:rPr>
+            <w:rStyle w:val="Hyperlink"/>
+            <w:rFonts w:cs="Arial"/>
+            <w:szCs w:val="24"/>
+          </w:rPr>
+          <w:t>https://www.researchgate.net/publication/355797990_DESAFIOS_E_INICIATIVAS_PARA_INIBIR_AS_BARREIRAS_DE_PENETRACAO_DE_VEICULOS_ELETRICOS_NO_MERCADO_BRASILEIRO</w:t>
+        </w:r>
+      </w:hyperlink>
+      <w:r>
+        <w:rPr>
+          <w:rFonts w:cs="Arial"/>
+          <w:szCs w:val="24"/>
+        </w:rPr>
+        <w:t>. Acesso em: 18 abr. 2024.</w:t>
+      </w:r>
+    </w:p>
+    <w:p>
+      <w:pPr>
+        <w:spacing w:before="240" w:line="240" w:lineRule="auto"/>
+        <w:jc w:val="left"/>
+        <w:rPr>
+          <w:rFonts w:cs="Arial"/>
+          <w:szCs w:val="24"/>
+        </w:rPr>
+      </w:pPr>
+      <w:r>
+        <w:rPr>
+          <w:rFonts w:cs="Arial"/>
+          <w:szCs w:val="24"/>
+        </w:rPr>
+        <w:t xml:space="preserve">ANDRADE, Paulo. </w:t>
+      </w:r>
+      <w:r>
+        <w:rPr>
+          <w:rFonts w:cs="Arial"/>
+          <w:b/>
+          <w:bCs/>
+          <w:szCs w:val="24"/>
+        </w:rPr>
+        <w:t>Diminuir número de veículos é o melhor caminho contra a poluição</w:t>
+      </w:r>
+      <w:r>
+        <w:rPr>
+          <w:rFonts w:cs="Arial"/>
+          <w:szCs w:val="24"/>
+        </w:rPr>
+        <w:t xml:space="preserve">. 12 Dez. 2017. </w:t>
+      </w:r>
+      <w:hyperlink r:id="rId20" w:history="1">
+        <w:r>
+          <w:rPr>
+            <w:rStyle w:val="Hyperlink"/>
+            <w:rFonts w:cs="Arial"/>
+            <w:szCs w:val="24"/>
+          </w:rPr>
+          <w:t>https://jornal.usp.br/ciencias/ciencias-ambientais/diminuir-numero-de-veiculos-e-o-melhor-caminho-contra-a-poluicao/</w:t>
+        </w:r>
+      </w:hyperlink>
+      <w:r>
+        <w:rPr>
+          <w:rFonts w:cs="Arial"/>
+          <w:szCs w:val="24"/>
+        </w:rPr>
+        <w:t>.</w:t>
+      </w:r>
+      <w:r>
+        <w:rPr>
+          <w:rFonts w:cs="Arial"/>
+          <w:szCs w:val="24"/>
+        </w:rPr>
+        <w:t xml:space="preserve"> Acesso em: 18 abr. 2024.</w:t>
+      </w:r>
+    </w:p>
+    <w:p>
+      <w:pPr>
+        <w:spacing w:before="240" w:line="240" w:lineRule="auto"/>
+        <w:jc w:val="left"/>
+        <w:rPr>
+          <w:rFonts w:cs="Arial"/>
+          <w:szCs w:val="24"/>
+        </w:rPr>
+      </w:pPr>
+      <w:r>
+        <w:rPr>
+          <w:rFonts w:cs="Arial"/>
+          <w:szCs w:val="24"/>
+        </w:rPr>
+        <w:t xml:space="preserve">Equipe Sem Parar, </w:t>
+      </w:r>
+      <w:r>
+        <w:rPr>
+          <w:rFonts w:cs="Arial"/>
+          <w:b/>
+          <w:bCs/>
+          <w:szCs w:val="24"/>
+        </w:rPr>
+        <w:t>Gestão sustentável de frotas: conceito, importância e como implementar</w:t>
+      </w:r>
+      <w:r>
+        <w:rPr>
+          <w:rFonts w:cs="Arial"/>
+          <w:szCs w:val="24"/>
+        </w:rPr>
+        <w:t xml:space="preserve">. 11 </w:t>
+      </w:r>
+      <w:r>
+        <w:rPr>
+          <w:rFonts w:cs="Arial"/>
+          <w:szCs w:val="24"/>
+        </w:rPr>
+        <w:t>O</w:t>
+      </w:r>
+      <w:r>
+        <w:rPr>
+          <w:rFonts w:cs="Arial"/>
+          <w:szCs w:val="24"/>
+        </w:rPr>
+        <w:t xml:space="preserve">ut. 2023 </w:t>
+      </w:r>
+      <w:hyperlink r:id="rId21" w:history="1">
+        <w:r>
+          <w:rPr>
+            <w:rStyle w:val="Hyperlink"/>
+            <w:rFonts w:cs="Arial"/>
+            <w:szCs w:val="24"/>
+          </w:rPr>
+          <w:t>https://blog.sempararempresas.com.br/veiculos/gestao-sustentavel-de-frotas</w:t>
+        </w:r>
+      </w:hyperlink>
+      <w:r>
+        <w:rPr>
+          <w:rFonts w:cs="Arial"/>
+          <w:szCs w:val="24"/>
+        </w:rPr>
+        <w:t>. Acesso em: 18 abr. 2024.</w:t>
+      </w:r>
+    </w:p>
+    <w:p>
+      <w:pPr>
+        <w:spacing w:before="240" w:line="240" w:lineRule="auto"/>
+        <w:jc w:val="left"/>
+        <w:rPr>
+          <w:rFonts w:cs="Arial"/>
+          <w:szCs w:val="24"/>
+        </w:rPr>
+      </w:pPr>
+      <w:r>
+        <w:rPr>
+          <w:rFonts w:cs="Arial"/>
+          <w:szCs w:val="24"/>
+        </w:rPr>
+        <w:t xml:space="preserve">Trimble Transportation, </w:t>
+      </w:r>
+      <w:r>
+        <w:rPr>
+          <w:rFonts w:cs="Arial"/>
+          <w:b/>
+          <w:bCs/>
+          <w:szCs w:val="24"/>
+        </w:rPr>
+        <w:t>Gestão de frota sustentável: saiba como implementar na sua operação</w:t>
+      </w:r>
+      <w:r>
+        <w:rPr>
+          <w:rFonts w:cs="Arial"/>
+          <w:szCs w:val="24"/>
+        </w:rPr>
+        <w:t xml:space="preserve">. 16 Abr. 2024. </w:t>
+      </w:r>
+      <w:hyperlink r:id="rId22" w:history="1">
+        <w:r>
+          <w:rPr>
+            <w:rStyle w:val="Hyperlink"/>
+            <w:rFonts w:cs="Arial"/>
+            <w:szCs w:val="24"/>
+          </w:rPr>
+          <w:t>https://tl.trimble.com/blog/gestao-de-frota-sustentavel-saiba-como-implementar-na-sua-operacao/</w:t>
+        </w:r>
+      </w:hyperlink>
+      <w:r>
+        <w:rPr>
+          <w:rFonts w:cs="Arial"/>
+          <w:szCs w:val="24"/>
+        </w:rPr>
+        <w:t>. Acesso em: 18 abr 2024</w:t>
+      </w:r>
     </w:p>
     <w:p>
       <w:pPr>
@@ -19600,7 +19995,7 @@
                     <pic:cNvPicPr/>
                   </pic:nvPicPr>
                   <pic:blipFill>
-                    <a:blip r:embed="rId18"/>
+                    <a:blip r:embed="rId23"/>
                     <a:stretch>
                       <a:fillRect/>
                     </a:stretch>
@@ -24257,7 +24652,7 @@
                     <pic:cNvPicPr/>
                   </pic:nvPicPr>
                   <pic:blipFill>
-                    <a:blip r:embed="rId19"/>
+                    <a:blip r:embed="rId24"/>
                     <a:stretch>
                       <a:fillRect/>
                     </a:stretch>
@@ -24865,7 +25260,7 @@
       </w:r>
     </w:p>
     <w:sectPr>
-      <w:headerReference w:type="default" r:id="rId20"/>
+      <w:headerReference w:type="default" r:id="rId25"/>
       <w:pgSz w:w="11906" w:h="16838" w:code="9"/>
       <w:pgMar w:top="1701" w:right="1134" w:bottom="1134" w:left="1701" w:header="1134" w:footer="851" w:gutter="0"/>
       <w:pgNumType w:start="13"/>
@@ -30974,7 +31369,7 @@
     <a:bodyPr/>
     <a:lstStyle/>
     <a:p>
-      <a:pPr>
+      <a:pPr algn="just">
         <a:defRPr/>
       </a:pPr>
       <a:endParaRPr lang="pt-BR"/>

</xml_diff>

<commit_message>
resumi e apaguei umas coisas
</commit_message>
<xml_diff>
--- a/TCC.docx
+++ b/TCC.docx
@@ -13416,67 +13416,19 @@
       <w:r>
         <w:rPr>
           <w:rFonts w:cs="Arial"/>
-          <w:color w:val="FF0000"/>
-          <w:szCs w:val="24"/>
-        </w:rPr>
-        <w:t xml:space="preserve">Mesmo que os veículos de transporte público coletivo emitam mais GEE (Gases de Efeito Estufa) por quilômetro, quando se analisam as emissões por passageiro transportado, verifica-se que os usuários de transporte privado emitem mais GEE do que os do transporte público coletivo (tabela </w:t>
-      </w:r>
-      <w:r>
-        <w:rPr>
-          <w:rFonts w:cs="Arial"/>
-          <w:color w:val="FF0000"/>
-          <w:szCs w:val="24"/>
-        </w:rPr>
-        <w:t>1</w:t>
-      </w:r>
-      <w:r>
-        <w:rPr>
-          <w:rFonts w:cs="Arial"/>
-          <w:color w:val="FF0000"/>
-          <w:szCs w:val="24"/>
-        </w:rPr>
-        <w:t xml:space="preserve">). A explicação está na maior produtividade apresentada pelos veículos coletivos, que transportam quantidade de passageiros superior aos veículos privados. Um usuário de automóvel, por exemplo, emite quase oito vezes mais CO2 que um usuário de </w:t>
-      </w:r>
-      <w:r>
-        <w:rPr>
-          <w:rFonts w:cs="Arial"/>
-          <w:color w:val="FF0000"/>
+          <w:color w:val="000000" w:themeColor="text1"/>
+          <w:szCs w:val="24"/>
+        </w:rPr>
+        <w:t xml:space="preserve">Embora os veículos de transporte público coletivo emitam mais Gases de Efeito Estufa (GEE) por quilômetro, a situação muda quando se considera as emissões por passageiro transportado. Nesse caso, os usuários de transporte privado emitem mais GEE do que os do transporte público coletivo. Isso se deve à maior produtividade dos veículos coletivos, que transportam mais passageiros do que os veículos privados. Por exemplo, um usuário de automóvel emite quase oito vezes mais CO2 do que um usuário de ônibus e 36 vezes mais do que um usuário </w:t>
+      </w:r>
+      <w:r>
+        <w:rPr>
+          <w:rFonts w:cs="Arial"/>
+          <w:color w:val="000000" w:themeColor="text1"/>
           <w:szCs w:val="24"/>
         </w:rPr>
         <w:lastRenderedPageBreak/>
-        <w:t>ônibus e 36 vezes mais que um usuário de metrô. Isso indica um caminho importante para as políticas públicas de mitigação das emissões dos gases de efeito estufa: estimular o uso do transporte público coletivo nos deslocamentos cotidianos da população (</w:t>
-      </w:r>
-      <w:r>
-        <w:rPr>
-          <w:rFonts w:cs="Arial"/>
-          <w:color w:val="FF0000"/>
-          <w:szCs w:val="24"/>
-        </w:rPr>
-        <w:t>IPEA, 2011</w:t>
-      </w:r>
-      <w:r>
-        <w:rPr>
-          <w:rFonts w:cs="Arial"/>
-          <w:color w:val="FF0000"/>
-          <w:szCs w:val="24"/>
-        </w:rPr>
-        <w:t>).</w:t>
-      </w:r>
-      <w:r>
-        <w:rPr>
-          <w:rFonts w:cs="Arial"/>
-          <w:color w:val="FF0000"/>
-          <w:szCs w:val="24"/>
-        </w:rPr>
-        <w:t xml:space="preserve"> </w:t>
-      </w:r>
-      <w:r>
-        <w:rPr>
-          <w:rFonts w:cs="Arial"/>
-          <w:color w:val="000000" w:themeColor="text1"/>
-          <w:szCs w:val="24"/>
-        </w:rPr>
-        <w:t>Embora os veículos de transporte público coletivo emitam mais Gases de Efeito Estufa (GEE) por quilômetro, a situação muda quando se considera as emissões por passageiro transportado. Nesse caso, os usuários de transporte privado emitem mais GEE do que os do transporte público coletivo. Isso se deve à maior produtividade dos veículos coletivos, que transportam mais passageiros do que os veículos privados. Por exemplo, um usuário de automóvel emite quase oito vezes mais CO2 do que um usuário de ônibus e 36 vezes mais do que um usuário de metrô. Esses dados indicam um caminho importante para as políticas públicas de mitigação das emissões de gases de efeito estufa: é essencial estimular o uso do transporte público coletivo nos deslocamentos cotidianos da população.</w:t>
+        <w:t>de metrô. Esses dados indicam um caminho importante para as políticas públicas de mitigação das emissões de gases de efeito estufa: é essencial estimular o uso do transporte público coletivo nos deslocamentos cotidianos da população.</w:t>
       </w:r>
       <w:r>
         <w:rPr>
@@ -14605,31 +14557,6 @@
       <w:r>
         <w:rPr>
           <w:rFonts w:cs="Arial"/>
-          <w:color w:val="FF0000"/>
-          <w:szCs w:val="24"/>
-        </w:rPr>
-        <w:t xml:space="preserve">Devido à grande área de contato entre a superfície do sistema respiratório e o meio ambiente, a qualidade do ar interfere diretamente na saúde respiratória (ARBX, 2012). Para o Brasil, estima-se que a poluição atmosférica possa causar cerca de 20 mil óbitos/ano, valor cinco vezes superior ao número de óbitos estimado pelo tabagismo ambiental/passivo, e 10,7 mil óbitos/ano decorrentes da poluição do ar </w:t>
-      </w:r>
-      <w:r>
-        <w:rPr>
-          <w:rFonts w:cs="Arial"/>
-          <w:color w:val="FF0000"/>
-          <w:szCs w:val="24"/>
-        </w:rPr>
-        <w:lastRenderedPageBreak/>
-        <w:t>em ambientes internos (OMS, 2009).</w:t>
-      </w:r>
-      <w:r>
-        <w:rPr>
-          <w:rFonts w:cs="Arial"/>
-          <w:color w:val="FF0000"/>
-          <w:szCs w:val="24"/>
-        </w:rPr>
-        <w:t xml:space="preserve"> </w:t>
-      </w:r>
-      <w:r>
-        <w:rPr>
-          <w:rFonts w:cs="Arial"/>
           <w:szCs w:val="24"/>
         </w:rPr>
         <w:t>Estima-se que, no Brasil, a poluição atmosférica pode causar cerca de 20 mil mortes ao ano, e 10,7 mil mortes ao ano por decorrentes da poluição do ar em ambientes internos (TORRES, PINHEIRO, AZEVEDO, RODRIGUES, SANDIM, 2020)</w:t>
@@ -14643,22 +14570,6 @@
           <w:szCs w:val="24"/>
         </w:rPr>
       </w:pPr>
-      <w:r>
-        <w:rPr>
-          <w:rFonts w:cs="Arial"/>
-          <w:color w:val="FF0000"/>
-          <w:szCs w:val="24"/>
-        </w:rPr>
-        <w:t>Segundo Drumm et al. (2014), a poluição atmosférica pode ser definida como a existência na atmosfera de substâncias, em quantidade capaz de alterar sua composição e equilíbrio, prejudiciais ao meio ambiente e as formas de vida. Podendo causar impactos graves à saúde humana, à vida vegetal e animal, assim como à degradação de bens culturais de lazer e de recursos naturais. Entre os danos ocasionados ao meio ambiente e à saúde humana pelos poluentes atmosféricos ressalta-se a acidificação de rios e florestas, o crescimento de problemas respiratórios e circulatórios, diminuição do bem-estar da população, assim como o efeito estufa e aquecimento global (AZUAGA, 2000; MOREITA et al., 2015).</w:t>
-      </w:r>
-      <w:r>
-        <w:rPr>
-          <w:rFonts w:cs="Arial"/>
-          <w:color w:val="FF0000"/>
-          <w:szCs w:val="24"/>
-        </w:rPr>
-        <w:t xml:space="preserve"> </w:t>
-      </w:r>
       <w:r>
         <w:rPr>
           <w:rFonts w:cs="Arial"/>
@@ -14716,35 +14627,19 @@
       <w:r>
         <w:rPr>
           <w:rFonts w:cs="Arial"/>
-          <w:color w:val="FF0000"/>
-          <w:szCs w:val="24"/>
-        </w:rPr>
-        <w:t xml:space="preserve">Os poluentes atmosféricos veiculares podem ser classificados, de forma didática, em função da abrangência dos impactos causados por suas emissões. Os poluentes locais causam impactos no entorno de onde é realizado o serviço de transporte. São exemplos a fuligem expelida pelos escapamentos, que se acomodam nas ruas, passeios e fachadas dos imóveis, e a névoa formada pela concentração de ozônio (O3) no ar, o chamado efeito “smog”. Nessa categoria, estão ainda os poluentes que se deslocam de uma região para outra pelas correntes de ar, muitas vezes sobre fronteiras de países, como é o caso dos gases que causam a chuva ácida. Os poluentes globais, por sua vez, alcançam a atmosfera e impactam todo o planeta como no caso da emissão de gases causadores do efeito estufa (GEE). O principal poluente nessa categoria, devido à grande quantidade emitida na queima de combustíveis, é o dióxido de carbono (CO2), que serve </w:t>
-      </w:r>
-      <w:r>
-        <w:rPr>
-          <w:rFonts w:cs="Arial"/>
-          <w:color w:val="FF0000"/>
+          <w:color w:val="000000" w:themeColor="text1"/>
+          <w:szCs w:val="24"/>
+        </w:rPr>
+        <w:t xml:space="preserve">Os poluentes veiculares podem ser classificados pela abrangência dos impactos causados. Os poluentes locais causam impacto de forma local, com fuligem expelida nas ruas, acumulando em fachadas de imóveis, e a névoa formada </w:t>
+      </w:r>
+      <w:r>
+        <w:rPr>
+          <w:rFonts w:cs="Arial"/>
+          <w:color w:val="000000" w:themeColor="text1"/>
           <w:szCs w:val="24"/>
         </w:rPr>
         <w:lastRenderedPageBreak/>
-        <w:t>também como unidade de equivalência para os demais GEEs.</w:t>
-      </w:r>
-      <w:r>
-        <w:rPr>
-          <w:rFonts w:cs="Arial"/>
-          <w:color w:val="FF0000"/>
-          <w:szCs w:val="24"/>
-        </w:rPr>
-        <w:t xml:space="preserve"> </w:t>
-      </w:r>
-      <w:r>
-        <w:rPr>
-          <w:rFonts w:cs="Arial"/>
-          <w:color w:val="000000" w:themeColor="text1"/>
-          <w:szCs w:val="24"/>
-        </w:rPr>
-        <w:t xml:space="preserve"> Os poluentes veiculares podem ser classificados pela abrangência dos impactos causados. Os poluentes locais causam impacto de forma local, com fuligem expelida nas ruas, acumulando em fachadas de imóveis, e a névoa formada pela concentração de ozônio(O</w:t>
+        <w:t>pela concentração de ozônio(O</w:t>
       </w:r>
       <w:r>
         <w:rPr>
@@ -15476,50 +15371,56 @@
         <w:rPr>
           <w:lang w:eastAsia="en-US"/>
         </w:rPr>
+        <w:t xml:space="preserve">Como diz a </w:t>
+      </w:r>
+      <w:r>
+        <w:rPr>
+          <w:lang w:eastAsia="en-US"/>
+        </w:rPr>
+        <w:t xml:space="preserve">Organização Não Governamental </w:t>
+      </w:r>
+      <w:r>
+        <w:rPr>
+          <w:lang w:eastAsia="en-US"/>
+        </w:rPr>
+        <w:t>(</w:t>
+      </w:r>
+      <w:r>
+        <w:rPr>
+          <w:lang w:eastAsia="en-US"/>
+        </w:rPr>
+        <w:t>ONG</w:t>
+      </w:r>
+      <w:r>
+        <w:rPr>
+          <w:lang w:eastAsia="en-US"/>
+        </w:rPr>
+        <w:t>) Akatu (2010), um</w:t>
+      </w:r>
+      <w:r>
+        <w:rPr>
+          <w:lang w:eastAsia="en-US"/>
+        </w:rPr>
+        <w:t>a</w:t>
+      </w:r>
+      <w:r>
+        <w:rPr>
+          <w:lang w:eastAsia="en-US"/>
+        </w:rPr>
+        <w:t xml:space="preserve"> manutenção correta é fundamental para que seja libera a quantidade mínima de poluentes no veículo. </w:t>
+      </w:r>
+      <w:r>
+        <w:rPr>
+          <w:lang w:eastAsia="en-US"/>
+        </w:rPr>
+        <w:t xml:space="preserve">Uma manutenção correta inclui: Manter os pneus na pressão </w:t>
+      </w:r>
+      <w:r>
+        <w:rPr>
+          <w:lang w:eastAsia="en-US"/>
+        </w:rPr>
         <w:lastRenderedPageBreak/>
-        <w:t xml:space="preserve">Como diz a </w:t>
-      </w:r>
-      <w:r>
-        <w:rPr>
-          <w:lang w:eastAsia="en-US"/>
-        </w:rPr>
-        <w:t xml:space="preserve">Organização Não Governamental </w:t>
-      </w:r>
-      <w:r>
-        <w:rPr>
-          <w:lang w:eastAsia="en-US"/>
-        </w:rPr>
-        <w:t>(</w:t>
-      </w:r>
-      <w:r>
-        <w:rPr>
-          <w:lang w:eastAsia="en-US"/>
-        </w:rPr>
-        <w:t>ONG</w:t>
-      </w:r>
-      <w:r>
-        <w:rPr>
-          <w:lang w:eastAsia="en-US"/>
-        </w:rPr>
-        <w:t>) Akatu (2010), um</w:t>
-      </w:r>
-      <w:r>
-        <w:rPr>
-          <w:lang w:eastAsia="en-US"/>
-        </w:rPr>
-        <w:t>a</w:t>
-      </w:r>
-      <w:r>
-        <w:rPr>
-          <w:lang w:eastAsia="en-US"/>
-        </w:rPr>
-        <w:t xml:space="preserve"> manutenção correta é fundamental para que seja libera a quantidade mínima de poluentes no veículo. </w:t>
-      </w:r>
-      <w:r>
-        <w:rPr>
-          <w:lang w:eastAsia="en-US"/>
-        </w:rPr>
-        <w:t xml:space="preserve">Uma manutenção correta inclui: Manter os pneus na pressão correta, verificar </w:t>
+        <w:t xml:space="preserve">correta, verificar </w:t>
       </w:r>
       <w:r>
         <w:rPr>
@@ -29951,7 +29852,7 @@
         </w:rPr>
         <w:t xml:space="preserve"> o primeiro passo para poluir menos. </w:t>
       </w:r>
-      <w:hyperlink r:id="rId25" w:history="1">
+      <w:hyperlink r:id="rId25" w:anchor=":~:text=A%20correta%20manutenção%20dos%20veículos,de%20poluentes%20lançados%20na%20atmosfera" w:history="1">
         <w:r>
           <w:rPr>
             <w:rStyle w:val="Hyperlink"/>

</xml_diff>

<commit_message>
revisada nos requisitos funcionais do projeto
</commit_message>
<xml_diff>
--- a/TCC.docx
+++ b/TCC.docx
@@ -1,6 +1,6 @@
 
 <file path=word/document.xml><?xml version="1.0" encoding="utf-8"?>
-<w:document xmlns:wpc="http://schemas.microsoft.com/office/word/2010/wordprocessingCanvas" xmlns:cx="http://schemas.microsoft.com/office/drawing/2014/chartex" xmlns:mc="http://schemas.openxmlformats.org/markup-compatibility/2006" xmlns:o="urn:schemas-microsoft-com:office:office" xmlns:r="http://schemas.openxmlformats.org/officeDocument/2006/relationships" xmlns:m="http://schemas.openxmlformats.org/officeDocument/2006/math" xmlns:v="urn:schemas-microsoft-com:vml" xmlns:wp14="http://schemas.microsoft.com/office/word/2010/wordprocessingDrawing" xmlns:wp="http://schemas.openxmlformats.org/drawingml/2006/wordprocessingDrawing" xmlns:w10="urn:schemas-microsoft-com:office:word" xmlns:w="http://schemas.openxmlformats.org/wordprocessingml/2006/main" xmlns:w14="http://schemas.microsoft.com/office/word/2010/wordml" xmlns:w15="http://schemas.microsoft.com/office/word/2012/wordml" xmlns:w16se="http://schemas.microsoft.com/office/word/2015/wordml/symex" xmlns:wpg="http://schemas.microsoft.com/office/word/2010/wordprocessingGroup" xmlns:wpi="http://schemas.microsoft.com/office/word/2010/wordprocessingInk" xmlns:wne="http://schemas.microsoft.com/office/word/2006/wordml" xmlns:wps="http://schemas.microsoft.com/office/word/2010/wordprocessingShape" mc:Ignorable="w14 w15 w16se wp14">
+<w:document xmlns:wpc="http://schemas.microsoft.com/office/word/2010/wordprocessingCanvas" xmlns:cx="http://schemas.microsoft.com/office/drawing/2014/chartex" xmlns:cx1="http://schemas.microsoft.com/office/drawing/2015/9/8/chartex" xmlns:cx2="http://schemas.microsoft.com/office/drawing/2015/10/21/chartex" xmlns:cx3="http://schemas.microsoft.com/office/drawing/2016/5/9/chartex" xmlns:cx4="http://schemas.microsoft.com/office/drawing/2016/5/10/chartex" xmlns:cx5="http://schemas.microsoft.com/office/drawing/2016/5/11/chartex" xmlns:cx6="http://schemas.microsoft.com/office/drawing/2016/5/12/chartex" xmlns:cx7="http://schemas.microsoft.com/office/drawing/2016/5/13/chartex" xmlns:cx8="http://schemas.microsoft.com/office/drawing/2016/5/14/chartex" xmlns:mc="http://schemas.openxmlformats.org/markup-compatibility/2006" xmlns:aink="http://schemas.microsoft.com/office/drawing/2016/ink" xmlns:am3d="http://schemas.microsoft.com/office/drawing/2017/model3d" xmlns:o="urn:schemas-microsoft-com:office:office" xmlns:oel="http://schemas.microsoft.com/office/2019/extlst" xmlns:r="http://schemas.openxmlformats.org/officeDocument/2006/relationships" xmlns:m="http://schemas.openxmlformats.org/officeDocument/2006/math" xmlns:v="urn:schemas-microsoft-com:vml" xmlns:wp14="http://schemas.microsoft.com/office/word/2010/wordprocessingDrawing" xmlns:wp="http://schemas.openxmlformats.org/drawingml/2006/wordprocessingDrawing" xmlns:w10="urn:schemas-microsoft-com:office:word" xmlns:w="http://schemas.openxmlformats.org/wordprocessingml/2006/main" xmlns:w14="http://schemas.microsoft.com/office/word/2010/wordml" xmlns:w15="http://schemas.microsoft.com/office/word/2012/wordml" xmlns:w16cex="http://schemas.microsoft.com/office/word/2018/wordml/cex" xmlns:w16cid="http://schemas.microsoft.com/office/word/2016/wordml/cid" xmlns:w16="http://schemas.microsoft.com/office/word/2018/wordml" xmlns:w16du="http://schemas.microsoft.com/office/word/2023/wordml/word16du" xmlns:w16sdtdh="http://schemas.microsoft.com/office/word/2020/wordml/sdtdatahash" xmlns:w16se="http://schemas.microsoft.com/office/word/2015/wordml/symex" xmlns:wpg="http://schemas.microsoft.com/office/word/2010/wordprocessingGroup" xmlns:wpi="http://schemas.microsoft.com/office/word/2010/wordprocessingInk" xmlns:wne="http://schemas.microsoft.com/office/word/2006/wordml" xmlns:wps="http://schemas.microsoft.com/office/word/2010/wordprocessingShape" mc:Ignorable="w14 w15 w16se w16cid w16 w16cex w16sdtdh w16du wp14">
   <w:body>
     <w:p>
       <w:pPr>
@@ -6324,7 +6324,7 @@
           <w:r>
             <w:fldChar w:fldCharType="separate"/>
           </w:r>
-          <w:hyperlink w:anchor="_Toc165274211" w:history="1">
+          <w:hyperlink w:anchor="_Toc165478715" w:history="1">
             <w:r>
               <w:rPr>
                 <w:rStyle w:val="Hyperlink"/>
@@ -6370,7 +6370,7 @@
                 <w:noProof/>
                 <w:webHidden/>
               </w:rPr>
-              <w:instrText xml:space="preserve"> PAGEREF _Toc165274211 \h </w:instrText>
+              <w:instrText xml:space="preserve"> PAGEREF _Toc165478715 \h </w:instrText>
             </w:r>
             <w:r>
               <w:rPr>
@@ -6418,7 +6418,7 @@
               <w14:ligatures w14:val="standardContextual"/>
             </w:rPr>
           </w:pPr>
-          <w:hyperlink w:anchor="_Toc165274212" w:history="1">
+          <w:hyperlink w:anchor="_Toc165478716" w:history="1">
             <w:r>
               <w:rPr>
                 <w:rStyle w:val="Hyperlink"/>
@@ -6464,7 +6464,7 @@
                 <w:noProof/>
                 <w:webHidden/>
               </w:rPr>
-              <w:instrText xml:space="preserve"> PAGEREF _Toc165274212 \h </w:instrText>
+              <w:instrText xml:space="preserve"> PAGEREF _Toc165478716 \h </w:instrText>
             </w:r>
             <w:r>
               <w:rPr>
@@ -6514,7 +6514,7 @@
               <w14:ligatures w14:val="standardContextual"/>
             </w:rPr>
           </w:pPr>
-          <w:hyperlink w:anchor="_Toc165274213" w:history="1">
+          <w:hyperlink w:anchor="_Toc165478717" w:history="1">
             <w:r>
               <w:rPr>
                 <w:rStyle w:val="Hyperlink"/>
@@ -6562,7 +6562,7 @@
                 <w:noProof/>
                 <w:webHidden/>
               </w:rPr>
-              <w:instrText xml:space="preserve"> PAGEREF _Toc165274213 \h </w:instrText>
+              <w:instrText xml:space="preserve"> PAGEREF _Toc165478717 \h </w:instrText>
             </w:r>
             <w:r>
               <w:rPr>
@@ -6612,7 +6612,7 @@
               <w14:ligatures w14:val="standardContextual"/>
             </w:rPr>
           </w:pPr>
-          <w:hyperlink w:anchor="_Toc165274214" w:history="1">
+          <w:hyperlink w:anchor="_Toc165478718" w:history="1">
             <w:r>
               <w:rPr>
                 <w:rStyle w:val="Hyperlink"/>
@@ -6660,7 +6660,7 @@
                 <w:noProof/>
                 <w:webHidden/>
               </w:rPr>
-              <w:instrText xml:space="preserve"> PAGEREF _Toc165274214 \h </w:instrText>
+              <w:instrText xml:space="preserve"> PAGEREF _Toc165478718 \h </w:instrText>
             </w:r>
             <w:r>
               <w:rPr>
@@ -6708,7 +6708,7 @@
               <w14:ligatures w14:val="standardContextual"/>
             </w:rPr>
           </w:pPr>
-          <w:hyperlink w:anchor="_Toc165274215" w:history="1">
+          <w:hyperlink w:anchor="_Toc165478719" w:history="1">
             <w:r>
               <w:rPr>
                 <w:rStyle w:val="Hyperlink"/>
@@ -6755,7 +6755,7 @@
                 <w:noProof/>
                 <w:webHidden/>
               </w:rPr>
-              <w:instrText xml:space="preserve"> PAGEREF _Toc165274215 \h </w:instrText>
+              <w:instrText xml:space="preserve"> PAGEREF _Toc165478719 \h </w:instrText>
             </w:r>
             <w:r>
               <w:rPr>
@@ -6803,7 +6803,7 @@
               <w14:ligatures w14:val="standardContextual"/>
             </w:rPr>
           </w:pPr>
-          <w:hyperlink w:anchor="_Toc165274216" w:history="1">
+          <w:hyperlink w:anchor="_Toc165478720" w:history="1">
             <w:r>
               <w:rPr>
                 <w:rStyle w:val="Hyperlink"/>
@@ -6850,7 +6850,7 @@
                 <w:noProof/>
                 <w:webHidden/>
               </w:rPr>
-              <w:instrText xml:space="preserve"> PAGEREF _Toc165274216 \h </w:instrText>
+              <w:instrText xml:space="preserve"> PAGEREF _Toc165478720 \h </w:instrText>
             </w:r>
             <w:r>
               <w:rPr>
@@ -6898,7 +6898,7 @@
               <w14:ligatures w14:val="standardContextual"/>
             </w:rPr>
           </w:pPr>
-          <w:hyperlink w:anchor="_Toc165274217" w:history="1">
+          <w:hyperlink w:anchor="_Toc165478721" w:history="1">
             <w:r>
               <w:rPr>
                 <w:rStyle w:val="Hyperlink"/>
@@ -6945,7 +6945,7 @@
                 <w:noProof/>
                 <w:webHidden/>
               </w:rPr>
-              <w:instrText xml:space="preserve"> PAGEREF _Toc165274217 \h </w:instrText>
+              <w:instrText xml:space="preserve"> PAGEREF _Toc165478721 \h </w:instrText>
             </w:r>
             <w:r>
               <w:rPr>
@@ -6993,7 +6993,7 @@
               <w14:ligatures w14:val="standardContextual"/>
             </w:rPr>
           </w:pPr>
-          <w:hyperlink w:anchor="_Toc165274218" w:history="1">
+          <w:hyperlink w:anchor="_Toc165478722" w:history="1">
             <w:r>
               <w:rPr>
                 <w:rStyle w:val="Hyperlink"/>
@@ -7040,7 +7040,7 @@
                 <w:noProof/>
                 <w:webHidden/>
               </w:rPr>
-              <w:instrText xml:space="preserve"> PAGEREF _Toc165274218 \h </w:instrText>
+              <w:instrText xml:space="preserve"> PAGEREF _Toc165478722 \h </w:instrText>
             </w:r>
             <w:r>
               <w:rPr>
@@ -7090,7 +7090,7 @@
               <w14:ligatures w14:val="standardContextual"/>
             </w:rPr>
           </w:pPr>
-          <w:hyperlink w:anchor="_Toc165274219" w:history="1">
+          <w:hyperlink w:anchor="_Toc165478723" w:history="1">
             <w:r>
               <w:rPr>
                 <w:rStyle w:val="Hyperlink"/>
@@ -7138,7 +7138,7 @@
                 <w:noProof/>
                 <w:webHidden/>
               </w:rPr>
-              <w:instrText xml:space="preserve"> PAGEREF _Toc165274219 \h </w:instrText>
+              <w:instrText xml:space="preserve"> PAGEREF _Toc165478723 \h </w:instrText>
             </w:r>
             <w:r>
               <w:rPr>
@@ -7186,7 +7186,7 @@
               <w14:ligatures w14:val="standardContextual"/>
             </w:rPr>
           </w:pPr>
-          <w:hyperlink w:anchor="_Toc165274220" w:history="1">
+          <w:hyperlink w:anchor="_Toc165478724" w:history="1">
             <w:r>
               <w:rPr>
                 <w:rStyle w:val="Hyperlink"/>
@@ -7232,7 +7232,7 @@
                 <w:noProof/>
                 <w:webHidden/>
               </w:rPr>
-              <w:instrText xml:space="preserve"> PAGEREF _Toc165274220 \h </w:instrText>
+              <w:instrText xml:space="preserve"> PAGEREF _Toc165478724 \h </w:instrText>
             </w:r>
             <w:r>
               <w:rPr>
@@ -7282,7 +7282,7 @@
               <w14:ligatures w14:val="standardContextual"/>
             </w:rPr>
           </w:pPr>
-          <w:hyperlink w:anchor="_Toc165274221" w:history="1">
+          <w:hyperlink w:anchor="_Toc165478725" w:history="1">
             <w:r>
               <w:rPr>
                 <w:rStyle w:val="Hyperlink"/>
@@ -7330,7 +7330,7 @@
                 <w:noProof/>
                 <w:webHidden/>
               </w:rPr>
-              <w:instrText xml:space="preserve"> PAGEREF _Toc165274221 \h </w:instrText>
+              <w:instrText xml:space="preserve"> PAGEREF _Toc165478725 \h </w:instrText>
             </w:r>
             <w:r>
               <w:rPr>
@@ -7380,7 +7380,7 @@
               <w14:ligatures w14:val="standardContextual"/>
             </w:rPr>
           </w:pPr>
-          <w:hyperlink w:anchor="_Toc165274222" w:history="1">
+          <w:hyperlink w:anchor="_Toc165478726" w:history="1">
             <w:r>
               <w:rPr>
                 <w:rStyle w:val="Hyperlink"/>
@@ -7428,7 +7428,7 @@
                 <w:noProof/>
                 <w:webHidden/>
               </w:rPr>
-              <w:instrText xml:space="preserve"> PAGEREF _Toc165274222 \h </w:instrText>
+              <w:instrText xml:space="preserve"> PAGEREF _Toc165478726 \h </w:instrText>
             </w:r>
             <w:r>
               <w:rPr>
@@ -7478,7 +7478,7 @@
               <w14:ligatures w14:val="standardContextual"/>
             </w:rPr>
           </w:pPr>
-          <w:hyperlink w:anchor="_Toc165274223" w:history="1">
+          <w:hyperlink w:anchor="_Toc165478727" w:history="1">
             <w:r>
               <w:rPr>
                 <w:rStyle w:val="Hyperlink"/>
@@ -7526,7 +7526,7 @@
                 <w:noProof/>
                 <w:webHidden/>
               </w:rPr>
-              <w:instrText xml:space="preserve"> PAGEREF _Toc165274223 \h </w:instrText>
+              <w:instrText xml:space="preserve"> PAGEREF _Toc165478727 \h </w:instrText>
             </w:r>
             <w:r>
               <w:rPr>
@@ -7576,7 +7576,7 @@
               <w14:ligatures w14:val="standardContextual"/>
             </w:rPr>
           </w:pPr>
-          <w:hyperlink w:anchor="_Toc165274224" w:history="1">
+          <w:hyperlink w:anchor="_Toc165478728" w:history="1">
             <w:r>
               <w:rPr>
                 <w:rStyle w:val="Hyperlink"/>
@@ -7624,7 +7624,7 @@
                 <w:noProof/>
                 <w:webHidden/>
               </w:rPr>
-              <w:instrText xml:space="preserve"> PAGEREF _Toc165274224 \h </w:instrText>
+              <w:instrText xml:space="preserve"> PAGEREF _Toc165478728 \h </w:instrText>
             </w:r>
             <w:r>
               <w:rPr>
@@ -7674,7 +7674,7 @@
               <w14:ligatures w14:val="standardContextual"/>
             </w:rPr>
           </w:pPr>
-          <w:hyperlink w:anchor="_Toc165274225" w:history="1">
+          <w:hyperlink w:anchor="_Toc165478729" w:history="1">
             <w:r>
               <w:rPr>
                 <w:rStyle w:val="Hyperlink"/>
@@ -7722,7 +7722,7 @@
                 <w:noProof/>
                 <w:webHidden/>
               </w:rPr>
-              <w:instrText xml:space="preserve"> PAGEREF _Toc165274225 \h </w:instrText>
+              <w:instrText xml:space="preserve"> PAGEREF _Toc165478729 \h </w:instrText>
             </w:r>
             <w:r>
               <w:rPr>
@@ -7772,7 +7772,7 @@
               <w14:ligatures w14:val="standardContextual"/>
             </w:rPr>
           </w:pPr>
-          <w:hyperlink w:anchor="_Toc165274226" w:history="1">
+          <w:hyperlink w:anchor="_Toc165478730" w:history="1">
             <w:r>
               <w:rPr>
                 <w:rStyle w:val="Hyperlink"/>
@@ -7820,7 +7820,7 @@
                 <w:noProof/>
                 <w:webHidden/>
               </w:rPr>
-              <w:instrText xml:space="preserve"> PAGEREF _Toc165274226 \h </w:instrText>
+              <w:instrText xml:space="preserve"> PAGEREF _Toc165478730 \h </w:instrText>
             </w:r>
             <w:r>
               <w:rPr>
@@ -7868,7 +7868,7 @@
               <w14:ligatures w14:val="standardContextual"/>
             </w:rPr>
           </w:pPr>
-          <w:hyperlink w:anchor="_Toc165274227" w:history="1">
+          <w:hyperlink w:anchor="_Toc165478731" w:history="1">
             <w:r>
               <w:rPr>
                 <w:rStyle w:val="Hyperlink"/>
@@ -7915,7 +7915,7 @@
                 <w:noProof/>
                 <w:webHidden/>
               </w:rPr>
-              <w:instrText xml:space="preserve"> PAGEREF _Toc165274227 \h </w:instrText>
+              <w:instrText xml:space="preserve"> PAGEREF _Toc165478731 \h </w:instrText>
             </w:r>
             <w:r>
               <w:rPr>
@@ -7963,7 +7963,7 @@
               <w14:ligatures w14:val="standardContextual"/>
             </w:rPr>
           </w:pPr>
-          <w:hyperlink w:anchor="_Toc165274228" w:history="1">
+          <w:hyperlink w:anchor="_Toc165478732" w:history="1">
             <w:r>
               <w:rPr>
                 <w:rStyle w:val="Hyperlink"/>
@@ -8010,7 +8010,7 @@
                 <w:noProof/>
                 <w:webHidden/>
               </w:rPr>
-              <w:instrText xml:space="preserve"> PAGEREF _Toc165274228 \h </w:instrText>
+              <w:instrText xml:space="preserve"> PAGEREF _Toc165478732 \h </w:instrText>
             </w:r>
             <w:r>
               <w:rPr>
@@ -8030,7 +8030,7 @@
                 <w:noProof/>
                 <w:webHidden/>
               </w:rPr>
-              <w:t>23</w:t>
+              <w:t>22</w:t>
             </w:r>
             <w:r>
               <w:rPr>
@@ -8060,7 +8060,7 @@
               <w14:ligatures w14:val="standardContextual"/>
             </w:rPr>
           </w:pPr>
-          <w:hyperlink w:anchor="_Toc165274229" w:history="1">
+          <w:hyperlink w:anchor="_Toc165478733" w:history="1">
             <w:r>
               <w:rPr>
                 <w:rStyle w:val="Hyperlink"/>
@@ -8108,7 +8108,7 @@
                 <w:noProof/>
                 <w:webHidden/>
               </w:rPr>
-              <w:instrText xml:space="preserve"> PAGEREF _Toc165274229 \h </w:instrText>
+              <w:instrText xml:space="preserve"> PAGEREF _Toc165478733 \h </w:instrText>
             </w:r>
             <w:r>
               <w:rPr>
@@ -8158,7 +8158,7 @@
               <w14:ligatures w14:val="standardContextual"/>
             </w:rPr>
           </w:pPr>
-          <w:hyperlink w:anchor="_Toc165274230" w:history="1">
+          <w:hyperlink w:anchor="_Toc165478734" w:history="1">
             <w:r>
               <w:rPr>
                 <w:rStyle w:val="Hyperlink"/>
@@ -8206,7 +8206,7 @@
                 <w:noProof/>
                 <w:webHidden/>
               </w:rPr>
-              <w:instrText xml:space="preserve"> PAGEREF _Toc165274230 \h </w:instrText>
+              <w:instrText xml:space="preserve"> PAGEREF _Toc165478734 \h </w:instrText>
             </w:r>
             <w:r>
               <w:rPr>
@@ -8254,7 +8254,7 @@
               <w14:ligatures w14:val="standardContextual"/>
             </w:rPr>
           </w:pPr>
-          <w:hyperlink w:anchor="_Toc165274231" w:history="1">
+          <w:hyperlink w:anchor="_Toc165478735" w:history="1">
             <w:r>
               <w:rPr>
                 <w:rStyle w:val="Hyperlink"/>
@@ -8301,7 +8301,7 @@
                 <w:noProof/>
                 <w:webHidden/>
               </w:rPr>
-              <w:instrText xml:space="preserve"> PAGEREF _Toc165274231 \h </w:instrText>
+              <w:instrText xml:space="preserve"> PAGEREF _Toc165478735 \h </w:instrText>
             </w:r>
             <w:r>
               <w:rPr>
@@ -8349,7 +8349,7 @@
               <w14:ligatures w14:val="standardContextual"/>
             </w:rPr>
           </w:pPr>
-          <w:hyperlink w:anchor="_Toc165274232" w:history="1">
+          <w:hyperlink w:anchor="_Toc165478736" w:history="1">
             <w:r>
               <w:rPr>
                 <w:rStyle w:val="Hyperlink"/>
@@ -8396,7 +8396,7 @@
                 <w:noProof/>
                 <w:webHidden/>
               </w:rPr>
-              <w:instrText xml:space="preserve"> PAGEREF _Toc165274232 \h </w:instrText>
+              <w:instrText xml:space="preserve"> PAGEREF _Toc165478736 \h </w:instrText>
             </w:r>
             <w:r>
               <w:rPr>
@@ -8416,7 +8416,7 @@
                 <w:noProof/>
                 <w:webHidden/>
               </w:rPr>
-              <w:t>25</w:t>
+              <w:t>24</w:t>
             </w:r>
             <w:r>
               <w:rPr>
@@ -8446,7 +8446,7 @@
               <w14:ligatures w14:val="standardContextual"/>
             </w:rPr>
           </w:pPr>
-          <w:hyperlink w:anchor="_Toc165274233" w:history="1">
+          <w:hyperlink w:anchor="_Toc165478737" w:history="1">
             <w:r>
               <w:rPr>
                 <w:rStyle w:val="Hyperlink"/>
@@ -8494,7 +8494,7 @@
                 <w:noProof/>
                 <w:webHidden/>
               </w:rPr>
-              <w:instrText xml:space="preserve"> PAGEREF _Toc165274233 \h </w:instrText>
+              <w:instrText xml:space="preserve"> PAGEREF _Toc165478737 \h </w:instrText>
             </w:r>
             <w:r>
               <w:rPr>
@@ -8544,7 +8544,7 @@
               <w14:ligatures w14:val="standardContextual"/>
             </w:rPr>
           </w:pPr>
-          <w:hyperlink w:anchor="_Toc165274234" w:history="1">
+          <w:hyperlink w:anchor="_Toc165478738" w:history="1">
             <w:r>
               <w:rPr>
                 <w:rStyle w:val="Hyperlink"/>
@@ -8592,7 +8592,7 @@
                 <w:noProof/>
                 <w:webHidden/>
               </w:rPr>
-              <w:instrText xml:space="preserve"> PAGEREF _Toc165274234 \h </w:instrText>
+              <w:instrText xml:space="preserve"> PAGEREF _Toc165478738 \h </w:instrText>
             </w:r>
             <w:r>
               <w:rPr>
@@ -8612,7 +8612,7 @@
                 <w:noProof/>
                 <w:webHidden/>
               </w:rPr>
-              <w:t>26</w:t>
+              <w:t>25</w:t>
             </w:r>
             <w:r>
               <w:rPr>
@@ -8640,7 +8640,7 @@
               <w14:ligatures w14:val="standardContextual"/>
             </w:rPr>
           </w:pPr>
-          <w:hyperlink w:anchor="_Toc165274235" w:history="1">
+          <w:hyperlink w:anchor="_Toc165478739" w:history="1">
             <w:r>
               <w:rPr>
                 <w:rStyle w:val="Hyperlink"/>
@@ -8666,7 +8666,7 @@
                 <w:rStyle w:val="Hyperlink"/>
                 <w:noProof/>
               </w:rPr>
-              <w:t>ReactJs</w:t>
+              <w:t>ReactJS</w:t>
             </w:r>
             <w:r>
               <w:rPr>
@@ -8687,7 +8687,7 @@
                 <w:noProof/>
                 <w:webHidden/>
               </w:rPr>
-              <w:instrText xml:space="preserve"> PAGEREF _Toc165274235 \h </w:instrText>
+              <w:instrText xml:space="preserve"> PAGEREF _Toc165478739 \h </w:instrText>
             </w:r>
             <w:r>
               <w:rPr>
@@ -8735,7 +8735,7 @@
               <w14:ligatures w14:val="standardContextual"/>
             </w:rPr>
           </w:pPr>
-          <w:hyperlink w:anchor="_Toc165274236" w:history="1">
+          <w:hyperlink w:anchor="_Toc165478740" w:history="1">
             <w:r>
               <w:rPr>
                 <w:rStyle w:val="Hyperlink"/>
@@ -8782,7 +8782,7 @@
                 <w:noProof/>
                 <w:webHidden/>
               </w:rPr>
-              <w:instrText xml:space="preserve"> PAGEREF _Toc165274236 \h </w:instrText>
+              <w:instrText xml:space="preserve"> PAGEREF _Toc165478740 \h </w:instrText>
             </w:r>
             <w:r>
               <w:rPr>
@@ -8802,7 +8802,7 @@
                 <w:noProof/>
                 <w:webHidden/>
               </w:rPr>
-              <w:t>27</w:t>
+              <w:t>26</w:t>
             </w:r>
             <w:r>
               <w:rPr>
@@ -8830,7 +8830,7 @@
               <w14:ligatures w14:val="standardContextual"/>
             </w:rPr>
           </w:pPr>
-          <w:hyperlink w:anchor="_Toc165274237" w:history="1">
+          <w:hyperlink w:anchor="_Toc165478741" w:history="1">
             <w:r>
               <w:rPr>
                 <w:rStyle w:val="Hyperlink"/>
@@ -8877,7 +8877,7 @@
                 <w:noProof/>
                 <w:webHidden/>
               </w:rPr>
-              <w:instrText xml:space="preserve"> PAGEREF _Toc165274237 \h </w:instrText>
+              <w:instrText xml:space="preserve"> PAGEREF _Toc165478741 \h </w:instrText>
             </w:r>
             <w:r>
               <w:rPr>
@@ -8897,7 +8897,7 @@
                 <w:noProof/>
                 <w:webHidden/>
               </w:rPr>
-              <w:t>28</w:t>
+              <w:t>27</w:t>
             </w:r>
             <w:r>
               <w:rPr>
@@ -8925,7 +8925,7 @@
               <w14:ligatures w14:val="standardContextual"/>
             </w:rPr>
           </w:pPr>
-          <w:hyperlink w:anchor="_Toc165274238" w:history="1">
+          <w:hyperlink w:anchor="_Toc165478742" w:history="1">
             <w:r>
               <w:rPr>
                 <w:rStyle w:val="Hyperlink"/>
@@ -8972,7 +8972,7 @@
                 <w:noProof/>
                 <w:webHidden/>
               </w:rPr>
-              <w:instrText xml:space="preserve"> PAGEREF _Toc165274238 \h </w:instrText>
+              <w:instrText xml:space="preserve"> PAGEREF _Toc165478742 \h </w:instrText>
             </w:r>
             <w:r>
               <w:rPr>
@@ -8992,7 +8992,7 @@
                 <w:noProof/>
                 <w:webHidden/>
               </w:rPr>
-              <w:t>28</w:t>
+              <w:t>27</w:t>
             </w:r>
             <w:r>
               <w:rPr>
@@ -9020,7 +9020,7 @@
               <w14:ligatures w14:val="standardContextual"/>
             </w:rPr>
           </w:pPr>
-          <w:hyperlink w:anchor="_Toc165274239" w:history="1">
+          <w:hyperlink w:anchor="_Toc165478743" w:history="1">
             <w:r>
               <w:rPr>
                 <w:rStyle w:val="Hyperlink"/>
@@ -9067,7 +9067,7 @@
                 <w:noProof/>
                 <w:webHidden/>
               </w:rPr>
-              <w:instrText xml:space="preserve"> PAGEREF _Toc165274239 \h </w:instrText>
+              <w:instrText xml:space="preserve"> PAGEREF _Toc165478743 \h </w:instrText>
             </w:r>
             <w:r>
               <w:rPr>
@@ -9087,7 +9087,7 @@
                 <w:noProof/>
                 <w:webHidden/>
               </w:rPr>
-              <w:t>29</w:t>
+              <w:t>28</w:t>
             </w:r>
             <w:r>
               <w:rPr>
@@ -9115,7 +9115,7 @@
               <w14:ligatures w14:val="standardContextual"/>
             </w:rPr>
           </w:pPr>
-          <w:hyperlink w:anchor="_Toc165274240" w:history="1">
+          <w:hyperlink w:anchor="_Toc165478744" w:history="1">
             <w:r>
               <w:rPr>
                 <w:rStyle w:val="Hyperlink"/>
@@ -9162,7 +9162,7 @@
                 <w:noProof/>
                 <w:webHidden/>
               </w:rPr>
-              <w:instrText xml:space="preserve"> PAGEREF _Toc165274240 \h </w:instrText>
+              <w:instrText xml:space="preserve"> PAGEREF _Toc165478744 \h </w:instrText>
             </w:r>
             <w:r>
               <w:rPr>
@@ -9182,7 +9182,7 @@
                 <w:noProof/>
                 <w:webHidden/>
               </w:rPr>
-              <w:t>29</w:t>
+              <w:t>28</w:t>
             </w:r>
             <w:r>
               <w:rPr>
@@ -9210,7 +9210,7 @@
               <w14:ligatures w14:val="standardContextual"/>
             </w:rPr>
           </w:pPr>
-          <w:hyperlink w:anchor="_Toc165274241" w:history="1">
+          <w:hyperlink w:anchor="_Toc165478745" w:history="1">
             <w:r>
               <w:rPr>
                 <w:rStyle w:val="Hyperlink"/>
@@ -9257,7 +9257,7 @@
                 <w:noProof/>
                 <w:webHidden/>
               </w:rPr>
-              <w:instrText xml:space="preserve"> PAGEREF _Toc165274241 \h </w:instrText>
+              <w:instrText xml:space="preserve"> PAGEREF _Toc165478745 \h </w:instrText>
             </w:r>
             <w:r>
               <w:rPr>
@@ -9277,7 +9277,7 @@
                 <w:noProof/>
                 <w:webHidden/>
               </w:rPr>
-              <w:t>30</w:t>
+              <w:t>29</w:t>
             </w:r>
             <w:r>
               <w:rPr>
@@ -9305,7 +9305,7 @@
               <w14:ligatures w14:val="standardContextual"/>
             </w:rPr>
           </w:pPr>
-          <w:hyperlink w:anchor="_Toc165274242" w:history="1">
+          <w:hyperlink w:anchor="_Toc165478746" w:history="1">
             <w:r>
               <w:rPr>
                 <w:rStyle w:val="Hyperlink"/>
@@ -9352,7 +9352,7 @@
                 <w:noProof/>
                 <w:webHidden/>
               </w:rPr>
-              <w:instrText xml:space="preserve"> PAGEREF _Toc165274242 \h </w:instrText>
+              <w:instrText xml:space="preserve"> PAGEREF _Toc165478746 \h </w:instrText>
             </w:r>
             <w:r>
               <w:rPr>
@@ -9372,7 +9372,7 @@
                 <w:noProof/>
                 <w:webHidden/>
               </w:rPr>
-              <w:t>30</w:t>
+              <w:t>29</w:t>
             </w:r>
             <w:r>
               <w:rPr>
@@ -9400,7 +9400,7 @@
               <w14:ligatures w14:val="standardContextual"/>
             </w:rPr>
           </w:pPr>
-          <w:hyperlink w:anchor="_Toc165274243" w:history="1">
+          <w:hyperlink w:anchor="_Toc165478747" w:history="1">
             <w:r>
               <w:rPr>
                 <w:rStyle w:val="Hyperlink"/>
@@ -9447,7 +9447,7 @@
                 <w:noProof/>
                 <w:webHidden/>
               </w:rPr>
-              <w:instrText xml:space="preserve"> PAGEREF _Toc165274243 \h </w:instrText>
+              <w:instrText xml:space="preserve"> PAGEREF _Toc165478747 \h </w:instrText>
             </w:r>
             <w:r>
               <w:rPr>
@@ -9467,7 +9467,7 @@
                 <w:noProof/>
                 <w:webHidden/>
               </w:rPr>
-              <w:t>31</w:t>
+              <w:t>30</w:t>
             </w:r>
             <w:r>
               <w:rPr>
@@ -9495,7 +9495,7 @@
               <w14:ligatures w14:val="standardContextual"/>
             </w:rPr>
           </w:pPr>
-          <w:hyperlink w:anchor="_Toc165274244" w:history="1">
+          <w:hyperlink w:anchor="_Toc165478748" w:history="1">
             <w:r>
               <w:rPr>
                 <w:rStyle w:val="Hyperlink"/>
@@ -9542,7 +9542,7 @@
                 <w:noProof/>
                 <w:webHidden/>
               </w:rPr>
-              <w:instrText xml:space="preserve"> PAGEREF _Toc165274244 \h </w:instrText>
+              <w:instrText xml:space="preserve"> PAGEREF _Toc165478748 \h </w:instrText>
             </w:r>
             <w:r>
               <w:rPr>
@@ -9562,7 +9562,7 @@
                 <w:noProof/>
                 <w:webHidden/>
               </w:rPr>
-              <w:t>31</w:t>
+              <w:t>30</w:t>
             </w:r>
             <w:r>
               <w:rPr>
@@ -9592,7 +9592,7 @@
               <w14:ligatures w14:val="standardContextual"/>
             </w:rPr>
           </w:pPr>
-          <w:hyperlink w:anchor="_Toc165274245" w:history="1">
+          <w:hyperlink w:anchor="_Toc165478749" w:history="1">
             <w:r>
               <w:rPr>
                 <w:rStyle w:val="Hyperlink"/>
@@ -9640,7 +9640,7 @@
                 <w:noProof/>
                 <w:webHidden/>
               </w:rPr>
-              <w:instrText xml:space="preserve"> PAGEREF _Toc165274245 \h </w:instrText>
+              <w:instrText xml:space="preserve"> PAGEREF _Toc165478749 \h </w:instrText>
             </w:r>
             <w:r>
               <w:rPr>
@@ -9690,7 +9690,7 @@
               <w14:ligatures w14:val="standardContextual"/>
             </w:rPr>
           </w:pPr>
-          <w:hyperlink w:anchor="_Toc165274246" w:history="1">
+          <w:hyperlink w:anchor="_Toc165478750" w:history="1">
             <w:r>
               <w:rPr>
                 <w:rStyle w:val="Hyperlink"/>
@@ -9738,7 +9738,7 @@
                 <w:noProof/>
                 <w:webHidden/>
               </w:rPr>
-              <w:instrText xml:space="preserve"> PAGEREF _Toc165274246 \h </w:instrText>
+              <w:instrText xml:space="preserve"> PAGEREF _Toc165478750 \h </w:instrText>
             </w:r>
             <w:r>
               <w:rPr>
@@ -9758,7 +9758,7 @@
                 <w:noProof/>
                 <w:webHidden/>
               </w:rPr>
-              <w:t>32</w:t>
+              <w:t>31</w:t>
             </w:r>
             <w:r>
               <w:rPr>
@@ -9788,7 +9788,7 @@
               <w14:ligatures w14:val="standardContextual"/>
             </w:rPr>
           </w:pPr>
-          <w:hyperlink w:anchor="_Toc165274247" w:history="1">
+          <w:hyperlink w:anchor="_Toc165478751" w:history="1">
             <w:r>
               <w:rPr>
                 <w:rStyle w:val="Hyperlink"/>
@@ -9836,7 +9836,7 @@
                 <w:noProof/>
                 <w:webHidden/>
               </w:rPr>
-              <w:instrText xml:space="preserve"> PAGEREF _Toc165274247 \h </w:instrText>
+              <w:instrText xml:space="preserve"> PAGEREF _Toc165478751 \h </w:instrText>
             </w:r>
             <w:r>
               <w:rPr>
@@ -9856,7 +9856,7 @@
                 <w:noProof/>
                 <w:webHidden/>
               </w:rPr>
-              <w:t>32</w:t>
+              <w:t>31</w:t>
             </w:r>
             <w:r>
               <w:rPr>
@@ -9884,7 +9884,7 @@
               <w14:ligatures w14:val="standardContextual"/>
             </w:rPr>
           </w:pPr>
-          <w:hyperlink w:anchor="_Toc165274248" w:history="1">
+          <w:hyperlink w:anchor="_Toc165478752" w:history="1">
             <w:r>
               <w:rPr>
                 <w:rStyle w:val="Hyperlink"/>
@@ -9930,7 +9930,7 @@
                 <w:noProof/>
                 <w:webHidden/>
               </w:rPr>
-              <w:instrText xml:space="preserve"> PAGEREF _Toc165274248 \h </w:instrText>
+              <w:instrText xml:space="preserve"> PAGEREF _Toc165478752 \h </w:instrText>
             </w:r>
             <w:r>
               <w:rPr>
@@ -9980,7 +9980,7 @@
               <w14:ligatures w14:val="standardContextual"/>
             </w:rPr>
           </w:pPr>
-          <w:hyperlink w:anchor="_Toc165274249" w:history="1">
+          <w:hyperlink w:anchor="_Toc165478753" w:history="1">
             <w:r>
               <w:rPr>
                 <w:rStyle w:val="Hyperlink"/>
@@ -10028,7 +10028,7 @@
                 <w:noProof/>
                 <w:webHidden/>
               </w:rPr>
-              <w:instrText xml:space="preserve"> PAGEREF _Toc165274249 \h </w:instrText>
+              <w:instrText xml:space="preserve"> PAGEREF _Toc165478753 \h </w:instrText>
             </w:r>
             <w:r>
               <w:rPr>
@@ -10078,7 +10078,7 @@
               <w14:ligatures w14:val="standardContextual"/>
             </w:rPr>
           </w:pPr>
-          <w:hyperlink w:anchor="_Toc165274250" w:history="1">
+          <w:hyperlink w:anchor="_Toc165478754" w:history="1">
             <w:r>
               <w:rPr>
                 <w:rStyle w:val="Hyperlink"/>
@@ -10126,7 +10126,7 @@
                 <w:noProof/>
                 <w:webHidden/>
               </w:rPr>
-              <w:instrText xml:space="preserve"> PAGEREF _Toc165274250 \h </w:instrText>
+              <w:instrText xml:space="preserve"> PAGEREF _Toc165478754 \h </w:instrText>
             </w:r>
             <w:r>
               <w:rPr>
@@ -10176,7 +10176,7 @@
               <w14:ligatures w14:val="standardContextual"/>
             </w:rPr>
           </w:pPr>
-          <w:hyperlink w:anchor="_Toc165274251" w:history="1">
+          <w:hyperlink w:anchor="_Toc165478755" w:history="1">
             <w:r>
               <w:rPr>
                 <w:rStyle w:val="Hyperlink"/>
@@ -10224,7 +10224,7 @@
                 <w:noProof/>
                 <w:webHidden/>
               </w:rPr>
-              <w:instrText xml:space="preserve"> PAGEREF _Toc165274251 \h </w:instrText>
+              <w:instrText xml:space="preserve"> PAGEREF _Toc165478755 \h </w:instrText>
             </w:r>
             <w:r>
               <w:rPr>
@@ -10274,7 +10274,7 @@
               <w14:ligatures w14:val="standardContextual"/>
             </w:rPr>
           </w:pPr>
-          <w:hyperlink w:anchor="_Toc165274252" w:history="1">
+          <w:hyperlink w:anchor="_Toc165478756" w:history="1">
             <w:r>
               <w:rPr>
                 <w:rStyle w:val="Hyperlink"/>
@@ -10322,7 +10322,7 @@
                 <w:noProof/>
                 <w:webHidden/>
               </w:rPr>
-              <w:instrText xml:space="preserve"> PAGEREF _Toc165274252 \h </w:instrText>
+              <w:instrText xml:space="preserve"> PAGEREF _Toc165478756 \h </w:instrText>
             </w:r>
             <w:r>
               <w:rPr>
@@ -10370,7 +10370,7 @@
               <w14:ligatures w14:val="standardContextual"/>
             </w:rPr>
           </w:pPr>
-          <w:hyperlink w:anchor="_Toc165274253" w:history="1">
+          <w:hyperlink w:anchor="_Toc165478757" w:history="1">
             <w:r>
               <w:rPr>
                 <w:rStyle w:val="Hyperlink"/>
@@ -10416,7 +10416,7 @@
                 <w:noProof/>
                 <w:webHidden/>
               </w:rPr>
-              <w:instrText xml:space="preserve"> PAGEREF _Toc165274253 \h </w:instrText>
+              <w:instrText xml:space="preserve"> PAGEREF _Toc165478757 \h </w:instrText>
             </w:r>
             <w:r>
               <w:rPr>
@@ -10466,7 +10466,7 @@
               <w14:ligatures w14:val="standardContextual"/>
             </w:rPr>
           </w:pPr>
-          <w:hyperlink w:anchor="_Toc165274254" w:history="1">
+          <w:hyperlink w:anchor="_Toc165478758" w:history="1">
             <w:r>
               <w:rPr>
                 <w:rStyle w:val="Hyperlink"/>
@@ -10514,7 +10514,7 @@
                 <w:noProof/>
                 <w:webHidden/>
               </w:rPr>
-              <w:instrText xml:space="preserve"> PAGEREF _Toc165274254 \h </w:instrText>
+              <w:instrText xml:space="preserve"> PAGEREF _Toc165478758 \h </w:instrText>
             </w:r>
             <w:r>
               <w:rPr>
@@ -10564,7 +10564,7 @@
               <w14:ligatures w14:val="standardContextual"/>
             </w:rPr>
           </w:pPr>
-          <w:hyperlink w:anchor="_Toc165274255" w:history="1">
+          <w:hyperlink w:anchor="_Toc165478759" w:history="1">
             <w:r>
               <w:rPr>
                 <w:rStyle w:val="Hyperlink"/>
@@ -10612,7 +10612,7 @@
                 <w:noProof/>
                 <w:webHidden/>
               </w:rPr>
-              <w:instrText xml:space="preserve"> PAGEREF _Toc165274255 \h </w:instrText>
+              <w:instrText xml:space="preserve"> PAGEREF _Toc165478759 \h </w:instrText>
             </w:r>
             <w:r>
               <w:rPr>
@@ -10660,7 +10660,7 @@
               <w14:ligatures w14:val="standardContextual"/>
             </w:rPr>
           </w:pPr>
-          <w:hyperlink w:anchor="_Toc165274256" w:history="1">
+          <w:hyperlink w:anchor="_Toc165478760" w:history="1">
             <w:r>
               <w:rPr>
                 <w:rStyle w:val="Hyperlink"/>
@@ -10706,7 +10706,7 @@
                 <w:noProof/>
                 <w:webHidden/>
               </w:rPr>
-              <w:instrText xml:space="preserve"> PAGEREF _Toc165274256 \h </w:instrText>
+              <w:instrText xml:space="preserve"> PAGEREF _Toc165478760 \h </w:instrText>
             </w:r>
             <w:r>
               <w:rPr>
@@ -10756,7 +10756,7 @@
               <w14:ligatures w14:val="standardContextual"/>
             </w:rPr>
           </w:pPr>
-          <w:hyperlink w:anchor="_Toc165274257" w:history="1">
+          <w:hyperlink w:anchor="_Toc165478761" w:history="1">
             <w:r>
               <w:rPr>
                 <w:rStyle w:val="Hyperlink"/>
@@ -10804,7 +10804,7 @@
                 <w:noProof/>
                 <w:webHidden/>
               </w:rPr>
-              <w:instrText xml:space="preserve"> PAGEREF _Toc165274257 \h </w:instrText>
+              <w:instrText xml:space="preserve"> PAGEREF _Toc165478761 \h </w:instrText>
             </w:r>
             <w:r>
               <w:rPr>
@@ -10854,7 +10854,7 @@
               <w14:ligatures w14:val="standardContextual"/>
             </w:rPr>
           </w:pPr>
-          <w:hyperlink w:anchor="_Toc165274258" w:history="1">
+          <w:hyperlink w:anchor="_Toc165478762" w:history="1">
             <w:r>
               <w:rPr>
                 <w:rStyle w:val="Hyperlink"/>
@@ -10902,7 +10902,7 @@
                 <w:noProof/>
                 <w:webHidden/>
               </w:rPr>
-              <w:instrText xml:space="preserve"> PAGEREF _Toc165274258 \h </w:instrText>
+              <w:instrText xml:space="preserve"> PAGEREF _Toc165478762 \h </w:instrText>
             </w:r>
             <w:r>
               <w:rPr>
@@ -10952,7 +10952,7 @@
               <w14:ligatures w14:val="standardContextual"/>
             </w:rPr>
           </w:pPr>
-          <w:hyperlink w:anchor="_Toc165274259" w:history="1">
+          <w:hyperlink w:anchor="_Toc165478763" w:history="1">
             <w:r>
               <w:rPr>
                 <w:rStyle w:val="Hyperlink"/>
@@ -11000,7 +11000,7 @@
                 <w:noProof/>
                 <w:webHidden/>
               </w:rPr>
-              <w:instrText xml:space="preserve"> PAGEREF _Toc165274259 \h </w:instrText>
+              <w:instrText xml:space="preserve"> PAGEREF _Toc165478763 \h </w:instrText>
             </w:r>
             <w:r>
               <w:rPr>
@@ -11050,7 +11050,7 @@
               <w14:ligatures w14:val="standardContextual"/>
             </w:rPr>
           </w:pPr>
-          <w:hyperlink w:anchor="_Toc165274260" w:history="1">
+          <w:hyperlink w:anchor="_Toc165478764" w:history="1">
             <w:r>
               <w:rPr>
                 <w:rStyle w:val="Hyperlink"/>
@@ -11098,7 +11098,7 @@
                 <w:noProof/>
                 <w:webHidden/>
               </w:rPr>
-              <w:instrText xml:space="preserve"> PAGEREF _Toc165274260 \h </w:instrText>
+              <w:instrText xml:space="preserve"> PAGEREF _Toc165478764 \h </w:instrText>
             </w:r>
             <w:r>
               <w:rPr>
@@ -11146,7 +11146,7 @@
               <w14:ligatures w14:val="standardContextual"/>
             </w:rPr>
           </w:pPr>
-          <w:hyperlink w:anchor="_Toc165274261" w:history="1">
+          <w:hyperlink w:anchor="_Toc165478765" w:history="1">
             <w:r>
               <w:rPr>
                 <w:rStyle w:val="Hyperlink"/>
@@ -11192,7 +11192,7 @@
                 <w:noProof/>
                 <w:webHidden/>
               </w:rPr>
-              <w:instrText xml:space="preserve"> PAGEREF _Toc165274261 \h </w:instrText>
+              <w:instrText xml:space="preserve"> PAGEREF _Toc165478765 \h </w:instrText>
             </w:r>
             <w:r>
               <w:rPr>
@@ -11242,7 +11242,7 @@
               <w14:ligatures w14:val="standardContextual"/>
             </w:rPr>
           </w:pPr>
-          <w:hyperlink w:anchor="_Toc165274262" w:history="1">
+          <w:hyperlink w:anchor="_Toc165478766" w:history="1">
             <w:r>
               <w:rPr>
                 <w:rStyle w:val="Hyperlink"/>
@@ -11290,7 +11290,7 @@
                 <w:noProof/>
                 <w:webHidden/>
               </w:rPr>
-              <w:instrText xml:space="preserve"> PAGEREF _Toc165274262 \h </w:instrText>
+              <w:instrText xml:space="preserve"> PAGEREF _Toc165478766 \h </w:instrText>
             </w:r>
             <w:r>
               <w:rPr>
@@ -11338,7 +11338,7 @@
               <w14:ligatures w14:val="standardContextual"/>
             </w:rPr>
           </w:pPr>
-          <w:hyperlink w:anchor="_Toc165274263" w:history="1">
+          <w:hyperlink w:anchor="_Toc165478767" w:history="1">
             <w:r>
               <w:rPr>
                 <w:rStyle w:val="Hyperlink"/>
@@ -11385,7 +11385,7 @@
                 <w:noProof/>
                 <w:webHidden/>
               </w:rPr>
-              <w:instrText xml:space="preserve"> PAGEREF _Toc165274263 \h </w:instrText>
+              <w:instrText xml:space="preserve"> PAGEREF _Toc165478767 \h </w:instrText>
             </w:r>
             <w:r>
               <w:rPr>
@@ -11433,7 +11433,7 @@
               <w14:ligatures w14:val="standardContextual"/>
             </w:rPr>
           </w:pPr>
-          <w:hyperlink w:anchor="_Toc165274264" w:history="1">
+          <w:hyperlink w:anchor="_Toc165478768" w:history="1">
             <w:r>
               <w:rPr>
                 <w:rStyle w:val="Hyperlink"/>
@@ -11480,7 +11480,7 @@
                 <w:noProof/>
                 <w:webHidden/>
               </w:rPr>
-              <w:instrText xml:space="preserve"> PAGEREF _Toc165274264 \h </w:instrText>
+              <w:instrText xml:space="preserve"> PAGEREF _Toc165478768 \h </w:instrText>
             </w:r>
             <w:r>
               <w:rPr>
@@ -11528,7 +11528,7 @@
               <w14:ligatures w14:val="standardContextual"/>
             </w:rPr>
           </w:pPr>
-          <w:hyperlink w:anchor="_Toc165274265" w:history="1">
+          <w:hyperlink w:anchor="_Toc165478769" w:history="1">
             <w:r>
               <w:rPr>
                 <w:rStyle w:val="Hyperlink"/>
@@ -11575,7 +11575,7 @@
                 <w:noProof/>
                 <w:webHidden/>
               </w:rPr>
-              <w:instrText xml:space="preserve"> PAGEREF _Toc165274265 \h </w:instrText>
+              <w:instrText xml:space="preserve"> PAGEREF _Toc165478769 \h </w:instrText>
             </w:r>
             <w:r>
               <w:rPr>
@@ -11623,7 +11623,7 @@
               <w14:ligatures w14:val="standardContextual"/>
             </w:rPr>
           </w:pPr>
-          <w:hyperlink w:anchor="_Toc165274266" w:history="1">
+          <w:hyperlink w:anchor="_Toc165478770" w:history="1">
             <w:r>
               <w:rPr>
                 <w:rStyle w:val="Hyperlink"/>
@@ -11670,7 +11670,7 @@
                 <w:noProof/>
                 <w:webHidden/>
               </w:rPr>
-              <w:instrText xml:space="preserve"> PAGEREF _Toc165274266 \h </w:instrText>
+              <w:instrText xml:space="preserve"> PAGEREF _Toc165478770 \h </w:instrText>
             </w:r>
             <w:r>
               <w:rPr>
@@ -11720,7 +11720,7 @@
               <w14:ligatures w14:val="standardContextual"/>
             </w:rPr>
           </w:pPr>
-          <w:hyperlink w:anchor="_Toc165274267" w:history="1">
+          <w:hyperlink w:anchor="_Toc165478771" w:history="1">
             <w:r>
               <w:rPr>
                 <w:rStyle w:val="Hyperlink"/>
@@ -11768,7 +11768,7 @@
                 <w:noProof/>
                 <w:webHidden/>
               </w:rPr>
-              <w:instrText xml:space="preserve"> PAGEREF _Toc165274267 \h </w:instrText>
+              <w:instrText xml:space="preserve"> PAGEREF _Toc165478771 \h </w:instrText>
             </w:r>
             <w:r>
               <w:rPr>
@@ -11816,7 +11816,7 @@
               <w14:ligatures w14:val="standardContextual"/>
             </w:rPr>
           </w:pPr>
-          <w:hyperlink w:anchor="_Toc165274268" w:history="1">
+          <w:hyperlink w:anchor="_Toc165478772" w:history="1">
             <w:r>
               <w:rPr>
                 <w:rStyle w:val="Hyperlink"/>
@@ -11862,7 +11862,7 @@
                 <w:noProof/>
                 <w:webHidden/>
               </w:rPr>
-              <w:instrText xml:space="preserve"> PAGEREF _Toc165274268 \h </w:instrText>
+              <w:instrText xml:space="preserve"> PAGEREF _Toc165478772 \h </w:instrText>
             </w:r>
             <w:r>
               <w:rPr>
@@ -11909,7 +11909,7 @@
               <w14:ligatures w14:val="standardContextual"/>
             </w:rPr>
           </w:pPr>
-          <w:hyperlink w:anchor="_Toc165274269" w:history="1">
+          <w:hyperlink w:anchor="_Toc165478773" w:history="1">
             <w:r>
               <w:rPr>
                 <w:rStyle w:val="Hyperlink"/>
@@ -11936,7 +11936,7 @@
                 <w:noProof/>
                 <w:webHidden/>
               </w:rPr>
-              <w:instrText xml:space="preserve"> PAGEREF _Toc165274269 \h </w:instrText>
+              <w:instrText xml:space="preserve"> PAGEREF _Toc165478773 \h </w:instrText>
             </w:r>
             <w:r>
               <w:rPr>
@@ -11983,7 +11983,7 @@
               <w14:ligatures w14:val="standardContextual"/>
             </w:rPr>
           </w:pPr>
-          <w:hyperlink w:anchor="_Toc165274270" w:history="1">
+          <w:hyperlink w:anchor="_Toc165478774" w:history="1">
             <w:r>
               <w:rPr>
                 <w:rStyle w:val="Hyperlink"/>
@@ -12010,7 +12010,7 @@
                 <w:noProof/>
                 <w:webHidden/>
               </w:rPr>
-              <w:instrText xml:space="preserve"> PAGEREF _Toc165274270 \h </w:instrText>
+              <w:instrText xml:space="preserve"> PAGEREF _Toc165478774 \h </w:instrText>
             </w:r>
             <w:r>
               <w:rPr>
@@ -12057,7 +12057,7 @@
               <w14:ligatures w14:val="standardContextual"/>
             </w:rPr>
           </w:pPr>
-          <w:hyperlink w:anchor="_Toc165274271" w:history="1">
+          <w:hyperlink w:anchor="_Toc165478775" w:history="1">
             <w:r>
               <w:rPr>
                 <w:rStyle w:val="Hyperlink"/>
@@ -12084,7 +12084,7 @@
                 <w:noProof/>
                 <w:webHidden/>
               </w:rPr>
-              <w:instrText xml:space="preserve"> PAGEREF _Toc165274271 \h </w:instrText>
+              <w:instrText xml:space="preserve"> PAGEREF _Toc165478775 \h </w:instrText>
             </w:r>
             <w:r>
               <w:rPr>
@@ -12132,7 +12132,7 @@
               <w14:ligatures w14:val="standardContextual"/>
             </w:rPr>
           </w:pPr>
-          <w:hyperlink w:anchor="_Toc165274272" w:history="1">
+          <w:hyperlink w:anchor="_Toc165478776" w:history="1">
             <w:r>
               <w:rPr>
                 <w:rStyle w:val="Hyperlink"/>
@@ -12180,7 +12180,7 @@
                 <w:noProof/>
                 <w:webHidden/>
               </w:rPr>
-              <w:instrText xml:space="preserve"> PAGEREF _Toc165274272 \h </w:instrText>
+              <w:instrText xml:space="preserve"> PAGEREF _Toc165478776 \h </w:instrText>
             </w:r>
             <w:r>
               <w:rPr>
@@ -12230,7 +12230,7 @@
               <w14:ligatures w14:val="standardContextual"/>
             </w:rPr>
           </w:pPr>
-          <w:hyperlink w:anchor="_Toc165274273" w:history="1">
+          <w:hyperlink w:anchor="_Toc165478777" w:history="1">
             <w:r>
               <w:rPr>
                 <w:rStyle w:val="Hyperlink"/>
@@ -12280,7 +12280,7 @@
                 <w:noProof/>
                 <w:webHidden/>
               </w:rPr>
-              <w:instrText xml:space="preserve"> PAGEREF _Toc165274273 \h </w:instrText>
+              <w:instrText xml:space="preserve"> PAGEREF _Toc165478777 \h </w:instrText>
             </w:r>
             <w:r>
               <w:rPr>
@@ -12330,7 +12330,7 @@
               <w14:ligatures w14:val="standardContextual"/>
             </w:rPr>
           </w:pPr>
-          <w:hyperlink w:anchor="_Toc165274274" w:history="1">
+          <w:hyperlink w:anchor="_Toc165478778" w:history="1">
             <w:r>
               <w:rPr>
                 <w:rStyle w:val="Hyperlink"/>
@@ -12380,7 +12380,7 @@
                 <w:noProof/>
                 <w:webHidden/>
               </w:rPr>
-              <w:instrText xml:space="preserve"> PAGEREF _Toc165274274 \h </w:instrText>
+              <w:instrText xml:space="preserve"> PAGEREF _Toc165478778 \h </w:instrText>
             </w:r>
             <w:r>
               <w:rPr>
@@ -12430,7 +12430,7 @@
               <w14:ligatures w14:val="standardContextual"/>
             </w:rPr>
           </w:pPr>
-          <w:hyperlink w:anchor="_Toc165274275" w:history="1">
+          <w:hyperlink w:anchor="_Toc165478779" w:history="1">
             <w:r>
               <w:rPr>
                 <w:rStyle w:val="Hyperlink"/>
@@ -12480,7 +12480,7 @@
                 <w:noProof/>
                 <w:webHidden/>
               </w:rPr>
-              <w:instrText xml:space="preserve"> PAGEREF _Toc165274275 \h </w:instrText>
+              <w:instrText xml:space="preserve"> PAGEREF _Toc165478779 \h </w:instrText>
             </w:r>
             <w:r>
               <w:rPr>
@@ -12530,7 +12530,7 @@
               <w14:ligatures w14:val="standardContextual"/>
             </w:rPr>
           </w:pPr>
-          <w:hyperlink w:anchor="_Toc165274276" w:history="1">
+          <w:hyperlink w:anchor="_Toc165478780" w:history="1">
             <w:r>
               <w:rPr>
                 <w:rStyle w:val="Hyperlink"/>
@@ -12580,7 +12580,7 @@
                 <w:noProof/>
                 <w:webHidden/>
               </w:rPr>
-              <w:instrText xml:space="preserve"> PAGEREF _Toc165274276 \h </w:instrText>
+              <w:instrText xml:space="preserve"> PAGEREF _Toc165478780 \h </w:instrText>
             </w:r>
             <w:r>
               <w:rPr>
@@ -12630,7 +12630,7 @@
               <w14:ligatures w14:val="standardContextual"/>
             </w:rPr>
           </w:pPr>
-          <w:hyperlink w:anchor="_Toc165274277" w:history="1">
+          <w:hyperlink w:anchor="_Toc165478781" w:history="1">
             <w:r>
               <w:rPr>
                 <w:rStyle w:val="Hyperlink"/>
@@ -12680,7 +12680,7 @@
                 <w:noProof/>
                 <w:webHidden/>
               </w:rPr>
-              <w:instrText xml:space="preserve"> PAGEREF _Toc165274277 \h </w:instrText>
+              <w:instrText xml:space="preserve"> PAGEREF _Toc165478781 \h </w:instrText>
             </w:r>
             <w:r>
               <w:rPr>
@@ -12728,7 +12728,7 @@
               <w14:ligatures w14:val="standardContextual"/>
             </w:rPr>
           </w:pPr>
-          <w:hyperlink w:anchor="_Toc165274278" w:history="1">
+          <w:hyperlink w:anchor="_Toc165478782" w:history="1">
             <w:r>
               <w:rPr>
                 <w:rStyle w:val="Hyperlink"/>
@@ -12776,7 +12776,7 @@
                 <w:noProof/>
                 <w:webHidden/>
               </w:rPr>
-              <w:instrText xml:space="preserve"> PAGEREF _Toc165274278 \h </w:instrText>
+              <w:instrText xml:space="preserve"> PAGEREF _Toc165478782 \h </w:instrText>
             </w:r>
             <w:r>
               <w:rPr>
@@ -12824,7 +12824,7 @@
               <w14:ligatures w14:val="standardContextual"/>
             </w:rPr>
           </w:pPr>
-          <w:hyperlink w:anchor="_Toc165274279" w:history="1">
+          <w:hyperlink w:anchor="_Toc165478783" w:history="1">
             <w:r>
               <w:rPr>
                 <w:rStyle w:val="Hyperlink"/>
@@ -12872,7 +12872,7 @@
                 <w:noProof/>
                 <w:webHidden/>
               </w:rPr>
-              <w:instrText xml:space="preserve"> PAGEREF _Toc165274279 \h </w:instrText>
+              <w:instrText xml:space="preserve"> PAGEREF _Toc165478783 \h </w:instrText>
             </w:r>
             <w:r>
               <w:rPr>
@@ -12920,7 +12920,7 @@
               <w14:ligatures w14:val="standardContextual"/>
             </w:rPr>
           </w:pPr>
-          <w:hyperlink w:anchor="_Toc165274280" w:history="1">
+          <w:hyperlink w:anchor="_Toc165478784" w:history="1">
             <w:r>
               <w:rPr>
                 <w:rStyle w:val="Hyperlink"/>
@@ -12968,7 +12968,7 @@
                 <w:noProof/>
                 <w:webHidden/>
               </w:rPr>
-              <w:instrText xml:space="preserve"> PAGEREF _Toc165274280 \h </w:instrText>
+              <w:instrText xml:space="preserve"> PAGEREF _Toc165478784 \h </w:instrText>
             </w:r>
             <w:r>
               <w:rPr>
@@ -13017,7 +13017,7 @@
               <w14:ligatures w14:val="standardContextual"/>
             </w:rPr>
           </w:pPr>
-          <w:hyperlink w:anchor="_Toc165274281" w:history="1">
+          <w:hyperlink w:anchor="_Toc165478785" w:history="1">
             <w:r>
               <w:rPr>
                 <w:rStyle w:val="Hyperlink"/>
@@ -13045,7 +13045,7 @@
                 <w:noProof/>
                 <w:webHidden/>
               </w:rPr>
-              <w:instrText xml:space="preserve"> PAGEREF _Toc165274281 \h </w:instrText>
+              <w:instrText xml:space="preserve"> PAGEREF _Toc165478785 \h </w:instrText>
             </w:r>
             <w:r>
               <w:rPr>
@@ -13093,7 +13093,7 @@
               <w14:ligatures w14:val="standardContextual"/>
             </w:rPr>
           </w:pPr>
-          <w:hyperlink w:anchor="_Toc165274282" w:history="1">
+          <w:hyperlink w:anchor="_Toc165478786" w:history="1">
             <w:r>
               <w:rPr>
                 <w:rStyle w:val="Hyperlink"/>
@@ -13141,7 +13141,7 @@
                 <w:noProof/>
                 <w:webHidden/>
               </w:rPr>
-              <w:instrText xml:space="preserve"> PAGEREF _Toc165274282 \h </w:instrText>
+              <w:instrText xml:space="preserve"> PAGEREF _Toc165478786 \h </w:instrText>
             </w:r>
             <w:r>
               <w:rPr>
@@ -13191,7 +13191,7 @@
               <w14:ligatures w14:val="standardContextual"/>
             </w:rPr>
           </w:pPr>
-          <w:hyperlink w:anchor="_Toc165274283" w:history="1">
+          <w:hyperlink w:anchor="_Toc165478787" w:history="1">
             <w:r>
               <w:rPr>
                 <w:rStyle w:val="Hyperlink"/>
@@ -13241,7 +13241,7 @@
                 <w:noProof/>
                 <w:webHidden/>
               </w:rPr>
-              <w:instrText xml:space="preserve"> PAGEREF _Toc165274283 \h </w:instrText>
+              <w:instrText xml:space="preserve"> PAGEREF _Toc165478787 \h </w:instrText>
             </w:r>
             <w:r>
               <w:rPr>
@@ -13288,7 +13288,7 @@
               <w14:ligatures w14:val="standardContextual"/>
             </w:rPr>
           </w:pPr>
-          <w:hyperlink w:anchor="_Toc165274284" w:history="1">
+          <w:hyperlink w:anchor="_Toc165478788" w:history="1">
             <w:r>
               <w:rPr>
                 <w:rStyle w:val="Hyperlink"/>
@@ -13315,7 +13315,7 @@
                 <w:noProof/>
                 <w:webHidden/>
               </w:rPr>
-              <w:instrText xml:space="preserve"> PAGEREF _Toc165274284 \h </w:instrText>
+              <w:instrText xml:space="preserve"> PAGEREF _Toc165478788 \h </w:instrText>
             </w:r>
             <w:r>
               <w:rPr>
@@ -13362,7 +13362,7 @@
               <w14:ligatures w14:val="standardContextual"/>
             </w:rPr>
           </w:pPr>
-          <w:hyperlink w:anchor="_Toc165274285" w:history="1">
+          <w:hyperlink w:anchor="_Toc165478789" w:history="1">
             <w:r>
               <w:rPr>
                 <w:rStyle w:val="Hyperlink"/>
@@ -13389,7 +13389,7 @@
                 <w:noProof/>
                 <w:webHidden/>
               </w:rPr>
-              <w:instrText xml:space="preserve"> PAGEREF _Toc165274285 \h </w:instrText>
+              <w:instrText xml:space="preserve"> PAGEREF _Toc165478789 \h </w:instrText>
             </w:r>
             <w:r>
               <w:rPr>
@@ -13436,7 +13436,7 @@
               <w14:ligatures w14:val="standardContextual"/>
             </w:rPr>
           </w:pPr>
-          <w:hyperlink w:anchor="_Toc165274286" w:history="1">
+          <w:hyperlink w:anchor="_Toc165478790" w:history="1">
             <w:r>
               <w:rPr>
                 <w:rStyle w:val="Hyperlink"/>
@@ -13463,7 +13463,7 @@
                 <w:noProof/>
                 <w:webHidden/>
               </w:rPr>
-              <w:instrText xml:space="preserve"> PAGEREF _Toc165274286 \h </w:instrText>
+              <w:instrText xml:space="preserve"> PAGEREF _Toc165478790 \h </w:instrText>
             </w:r>
             <w:r>
               <w:rPr>
@@ -13510,7 +13510,7 @@
               <w14:ligatures w14:val="standardContextual"/>
             </w:rPr>
           </w:pPr>
-          <w:hyperlink w:anchor="_Toc165274287" w:history="1">
+          <w:hyperlink w:anchor="_Toc165478791" w:history="1">
             <w:r>
               <w:rPr>
                 <w:rStyle w:val="Hyperlink"/>
@@ -13537,7 +13537,7 @@
                 <w:noProof/>
                 <w:webHidden/>
               </w:rPr>
-              <w:instrText xml:space="preserve"> PAGEREF _Toc165274287 \h </w:instrText>
+              <w:instrText xml:space="preserve"> PAGEREF _Toc165478791 \h </w:instrText>
             </w:r>
             <w:r>
               <w:rPr>
@@ -13584,7 +13584,7 @@
               <w14:ligatures w14:val="standardContextual"/>
             </w:rPr>
           </w:pPr>
-          <w:hyperlink w:anchor="_Toc165274288" w:history="1">
+          <w:hyperlink w:anchor="_Toc165478792" w:history="1">
             <w:r>
               <w:rPr>
                 <w:rStyle w:val="Hyperlink"/>
@@ -13611,7 +13611,7 @@
                 <w:noProof/>
                 <w:webHidden/>
               </w:rPr>
-              <w:instrText xml:space="preserve"> PAGEREF _Toc165274288 \h </w:instrText>
+              <w:instrText xml:space="preserve"> PAGEREF _Toc165478792 \h </w:instrText>
             </w:r>
             <w:r>
               <w:rPr>
@@ -13658,7 +13658,7 @@
               <w14:ligatures w14:val="standardContextual"/>
             </w:rPr>
           </w:pPr>
-          <w:hyperlink w:anchor="_Toc165274289" w:history="1">
+          <w:hyperlink w:anchor="_Toc165478793" w:history="1">
             <w:r>
               <w:rPr>
                 <w:rStyle w:val="Hyperlink"/>
@@ -13685,7 +13685,7 @@
                 <w:noProof/>
                 <w:webHidden/>
               </w:rPr>
-              <w:instrText xml:space="preserve"> PAGEREF _Toc165274289 \h </w:instrText>
+              <w:instrText xml:space="preserve"> PAGEREF _Toc165478793 \h </w:instrText>
             </w:r>
             <w:r>
               <w:rPr>
@@ -13732,7 +13732,7 @@
               <w14:ligatures w14:val="standardContextual"/>
             </w:rPr>
           </w:pPr>
-          <w:hyperlink w:anchor="_Toc165274290" w:history="1">
+          <w:hyperlink w:anchor="_Toc165478794" w:history="1">
             <w:r>
               <w:rPr>
                 <w:rStyle w:val="Hyperlink"/>
@@ -13759,7 +13759,7 @@
                 <w:noProof/>
                 <w:webHidden/>
               </w:rPr>
-              <w:instrText xml:space="preserve"> PAGEREF _Toc165274290 \h </w:instrText>
+              <w:instrText xml:space="preserve"> PAGEREF _Toc165478794 \h </w:instrText>
             </w:r>
             <w:r>
               <w:rPr>
@@ -13806,7 +13806,7 @@
               <w14:ligatures w14:val="standardContextual"/>
             </w:rPr>
           </w:pPr>
-          <w:hyperlink w:anchor="_Toc165274291" w:history="1">
+          <w:hyperlink w:anchor="_Toc165478795" w:history="1">
             <w:r>
               <w:rPr>
                 <w:rStyle w:val="Hyperlink"/>
@@ -13833,7 +13833,7 @@
                 <w:noProof/>
                 <w:webHidden/>
               </w:rPr>
-              <w:instrText xml:space="preserve"> PAGEREF _Toc165274291 \h </w:instrText>
+              <w:instrText xml:space="preserve"> PAGEREF _Toc165478795 \h </w:instrText>
             </w:r>
             <w:r>
               <w:rPr>
@@ -13904,7 +13904,7 @@
         <w:pStyle w:val="Ttulo1"/>
       </w:pPr>
       <w:bookmarkStart w:id="2" w:name="_Toc34677686"/>
-      <w:bookmarkStart w:id="3" w:name="_Toc165274211"/>
+      <w:bookmarkStart w:id="3" w:name="_Toc165478715"/>
       <w:r>
         <w:lastRenderedPageBreak/>
         <w:t>INTRODUÇÃO</w:t>
@@ -14186,7 +14186,7 @@
         <w:t xml:space="preserve"> </w:t>
       </w:r>
       <w:bookmarkStart w:id="4" w:name="_Toc34677687"/>
-      <w:bookmarkStart w:id="5" w:name="_Toc165274212"/>
+      <w:bookmarkStart w:id="5" w:name="_Toc165478716"/>
       <w:r>
         <w:t>FUNDAMENTAÇÃO TEÓRICA</w:t>
       </w:r>
@@ -14210,7 +14210,7 @@
         <w:pStyle w:val="Ttulo2"/>
         <w:ind w:left="567"/>
       </w:pPr>
-      <w:bookmarkStart w:id="6" w:name="_Toc165274213"/>
+      <w:bookmarkStart w:id="6" w:name="_Toc165478717"/>
       <w:r>
         <w:t>GESTÃO DE FROTAS</w:t>
       </w:r>
@@ -14466,7 +14466,7 @@
         <w:pStyle w:val="Ttulo2"/>
         <w:ind w:left="567"/>
       </w:pPr>
-      <w:bookmarkStart w:id="7" w:name="_Toc165274214"/>
+      <w:bookmarkStart w:id="7" w:name="_Toc165478718"/>
       <w:r>
         <w:t>FONTES DE EMISSÕES VEICULARES</w:t>
       </w:r>
@@ -14586,11 +14586,21 @@
       <w:r>
         <w:t xml:space="preserve">Gráfico </w:t>
       </w:r>
-      <w:fldSimple w:instr=" SEQ Gráfico \* ARABIC ">
-        <w:r>
-          <w:t>1</w:t>
-        </w:r>
-      </w:fldSimple>
+      <w:r>
+        <w:fldChar w:fldCharType="begin"/>
+      </w:r>
+      <w:r>
+        <w:instrText xml:space="preserve"> SEQ Gráfico \* ARABIC </w:instrText>
+      </w:r>
+      <w:r>
+        <w:fldChar w:fldCharType="separate"/>
+      </w:r>
+      <w:r>
+        <w:t>1</w:t>
+      </w:r>
+      <w:r>
+        <w:fldChar w:fldCharType="end"/>
+      </w:r>
       <w:r>
         <w:t>: Emissões de CO2 pelos veículos automotores no Brasil</w:t>
       </w:r>
@@ -14703,14 +14713,27 @@
       <w:r>
         <w:t xml:space="preserve">Tabela </w:t>
       </w:r>
-      <w:fldSimple w:instr=" SEQ Tabela \* ARABIC ">
-        <w:r>
-          <w:rPr>
-            <w:noProof/>
-          </w:rPr>
-          <w:t>1</w:t>
-        </w:r>
-      </w:fldSimple>
+      <w:r>
+        <w:fldChar w:fldCharType="begin"/>
+      </w:r>
+      <w:r>
+        <w:instrText xml:space="preserve"> SEQ Tabela \* ARABIC </w:instrText>
+      </w:r>
+      <w:r>
+        <w:fldChar w:fldCharType="separate"/>
+      </w:r>
+      <w:r>
+        <w:rPr>
+          <w:noProof/>
+        </w:rPr>
+        <w:t>1</w:t>
+      </w:r>
+      <w:r>
+        <w:rPr>
+          <w:noProof/>
+        </w:rPr>
+        <w:fldChar w:fldCharType="end"/>
+      </w:r>
       <w:r>
         <w:t xml:space="preserve">: Emissões de </w:t>
       </w:r>
@@ -15760,7 +15783,7 @@
         <w:pStyle w:val="Ttulo3"/>
         <w:ind w:left="0" w:firstLine="0"/>
       </w:pPr>
-      <w:bookmarkStart w:id="8" w:name="_Toc165274215"/>
+      <w:bookmarkStart w:id="8" w:name="_Toc165478719"/>
       <w:r>
         <w:t>Impactos da Poluição do Ar na Saúde Humana</w:t>
       </w:r>
@@ -15826,7 +15849,7 @@
         <w:pStyle w:val="Ttulo3"/>
         <w:ind w:left="0" w:firstLine="0"/>
       </w:pPr>
-      <w:bookmarkStart w:id="9" w:name="_Toc165274216"/>
+      <w:bookmarkStart w:id="9" w:name="_Toc165478720"/>
       <w:r>
         <w:t>Impactos Ambientais</w:t>
       </w:r>
@@ -16005,14 +16028,27 @@
       <w:r>
         <w:t xml:space="preserve">Tabela </w:t>
       </w:r>
-      <w:fldSimple w:instr=" SEQ Tabela \* ARABIC ">
-        <w:r>
-          <w:rPr>
-            <w:noProof/>
-          </w:rPr>
-          <w:t>2</w:t>
-        </w:r>
-      </w:fldSimple>
+      <w:r>
+        <w:fldChar w:fldCharType="begin"/>
+      </w:r>
+      <w:r>
+        <w:instrText xml:space="preserve"> SEQ Tabela \* ARABIC </w:instrText>
+      </w:r>
+      <w:r>
+        <w:fldChar w:fldCharType="separate"/>
+      </w:r>
+      <w:r>
+        <w:rPr>
+          <w:noProof/>
+        </w:rPr>
+        <w:t>2</w:t>
+      </w:r>
+      <w:r>
+        <w:rPr>
+          <w:noProof/>
+        </w:rPr>
+        <w:fldChar w:fldCharType="end"/>
+      </w:r>
       <w:r>
         <w:t xml:space="preserve">: </w:t>
       </w:r>
@@ -16548,7 +16584,7 @@
         <w:pStyle w:val="Ttulo3"/>
         <w:ind w:left="0" w:firstLine="0"/>
       </w:pPr>
-      <w:bookmarkStart w:id="10" w:name="_Toc165274217"/>
+      <w:bookmarkStart w:id="10" w:name="_Toc165478721"/>
       <w:r>
         <w:t xml:space="preserve">Tecnologias </w:t>
       </w:r>
@@ -16713,7 +16749,7 @@
         <w:pStyle w:val="Ttulo3"/>
         <w:ind w:left="0" w:firstLine="0"/>
       </w:pPr>
-      <w:bookmarkStart w:id="11" w:name="_Toc165274218"/>
+      <w:bookmarkStart w:id="11" w:name="_Toc165478722"/>
       <w:r>
         <w:t>Desafios e Barreiras para a redução da Poluição Veicular</w:t>
       </w:r>
@@ -16793,7 +16829,7 @@
         <w:pStyle w:val="Ttulo2"/>
         <w:ind w:left="0" w:firstLine="0"/>
       </w:pPr>
-      <w:bookmarkStart w:id="12" w:name="_Toc165274219"/>
+      <w:bookmarkStart w:id="12" w:name="_Toc165478723"/>
       <w:r>
         <w:t>AGENDA 20</w:t>
       </w:r>
@@ -16875,14 +16911,27 @@
       <w:r>
         <w:t xml:space="preserve">Figura </w:t>
       </w:r>
-      <w:fldSimple w:instr=" SEQ Figura \* ARABIC ">
-        <w:r>
-          <w:rPr>
-            <w:noProof/>
-          </w:rPr>
-          <w:t>1</w:t>
-        </w:r>
-      </w:fldSimple>
+      <w:r>
+        <w:fldChar w:fldCharType="begin"/>
+      </w:r>
+      <w:r>
+        <w:instrText xml:space="preserve"> SEQ Figura \* ARABIC </w:instrText>
+      </w:r>
+      <w:r>
+        <w:fldChar w:fldCharType="separate"/>
+      </w:r>
+      <w:r>
+        <w:rPr>
+          <w:noProof/>
+        </w:rPr>
+        <w:t>1</w:t>
+      </w:r>
+      <w:r>
+        <w:rPr>
+          <w:noProof/>
+        </w:rPr>
+        <w:fldChar w:fldCharType="end"/>
+      </w:r>
       <w:r>
         <w:t>: Ação Contra a Mudança Global do Clima</w:t>
       </w:r>
@@ -16925,7 +16974,7 @@
                           <a14:useLocalDpi xmlns:a14="http://schemas.microsoft.com/office/drawing/2010/main" val="0"/>
                         </a:ext>
                         <a:ext uri="{96DAC541-7B7A-43D3-8B79-37D633B846F1}">
-                          <asvg:svgBlip xmlns:asvg="http://schemas.microsoft.com/office/drawing/2016/SVG/main" xmlns:w16sdtdh="http://schemas.microsoft.com/office/word/2020/wordml/sdtdatahash" xmlns:w16du="http://schemas.microsoft.com/office/word/2023/wordml/word16du" xmlns:w16="http://schemas.microsoft.com/office/word/2018/wordml" xmlns:w16cid="http://schemas.microsoft.com/office/word/2016/wordml/cid" xmlns:w16cex="http://schemas.microsoft.com/office/word/2018/wordml/cex" xmlns:w="http://schemas.openxmlformats.org/wordprocessingml/2006/main" xmlns:w10="urn:schemas-microsoft-com:office:word" xmlns:v="urn:schemas-microsoft-com:vml" xmlns:oel="http://schemas.microsoft.com/office/2019/extlst" xmlns:o="urn:schemas-microsoft-com:office:office" xmlns:am3d="http://schemas.microsoft.com/office/drawing/2017/model3d" xmlns:aink="http://schemas.microsoft.com/office/drawing/2016/ink" xmlns:cx8="http://schemas.microsoft.com/office/drawing/2016/5/14/chartex" xmlns:cx7="http://schemas.microsoft.com/office/drawing/2016/5/13/chartex" xmlns:cx6="http://schemas.microsoft.com/office/drawing/2016/5/12/chartex" xmlns:cx5="http://schemas.microsoft.com/office/drawing/2016/5/11/chartex" xmlns:cx4="http://schemas.microsoft.com/office/drawing/2016/5/10/chartex" xmlns:cx3="http://schemas.microsoft.com/office/drawing/2016/5/9/chartex" xmlns:cx2="http://schemas.microsoft.com/office/drawing/2015/10/21/chartex" xmlns:cx1="http://schemas.microsoft.com/office/drawing/2015/9/8/chartex" xmlns="" r:embed="rId12"/>
+                          <asvg:svgBlip xmlns:asvg="http://schemas.microsoft.com/office/drawing/2016/SVG/main" r:embed="rId12"/>
                         </a:ext>
                       </a:extLst>
                     </a:blip>
@@ -17050,7 +17099,7 @@
         <w:ind w:left="426"/>
       </w:pPr>
       <w:bookmarkStart w:id="14" w:name="_Toc34677697"/>
-      <w:bookmarkStart w:id="15" w:name="_Toc165274220"/>
+      <w:bookmarkStart w:id="15" w:name="_Toc165478724"/>
       <w:r>
         <w:lastRenderedPageBreak/>
         <w:t>ESPECIFICAÇÃO DO SISTEMA</w:t>
@@ -17112,7 +17161,7 @@
         <w:ind w:left="567"/>
       </w:pPr>
       <w:bookmarkStart w:id="16" w:name="_Toc34677698"/>
-      <w:bookmarkStart w:id="17" w:name="_Toc165274221"/>
+      <w:bookmarkStart w:id="17" w:name="_Toc165478725"/>
       <w:r>
         <w:t xml:space="preserve">DESCRIÇÃO DOS </w:t>
       </w:r>
@@ -17243,7 +17292,7 @@
         <w:ind w:left="567"/>
       </w:pPr>
       <w:bookmarkStart w:id="18" w:name="_Toc34677699"/>
-      <w:bookmarkStart w:id="19" w:name="_Toc165274222"/>
+      <w:bookmarkStart w:id="19" w:name="_Toc165478726"/>
       <w:r>
         <w:t>PROPOSTA DE SOLUÇÃO</w:t>
       </w:r>
@@ -17339,7 +17388,7 @@
         <w:ind w:left="567"/>
       </w:pPr>
       <w:bookmarkStart w:id="20" w:name="_Toc34677700"/>
-      <w:bookmarkStart w:id="21" w:name="_Toc165274223"/>
+      <w:bookmarkStart w:id="21" w:name="_Toc165478727"/>
       <w:r>
         <w:t>PARTICIPANTES DO PROJETO</w:t>
       </w:r>
@@ -17376,14 +17425,27 @@
       <w:r>
         <w:t xml:space="preserve">Tabela </w:t>
       </w:r>
-      <w:fldSimple w:instr=" SEQ Tabela \* ARABIC ">
-        <w:r>
-          <w:rPr>
-            <w:noProof/>
-          </w:rPr>
-          <w:t>3</w:t>
-        </w:r>
-      </w:fldSimple>
+      <w:r>
+        <w:fldChar w:fldCharType="begin"/>
+      </w:r>
+      <w:r>
+        <w:instrText xml:space="preserve"> SEQ Tabela \* ARABIC </w:instrText>
+      </w:r>
+      <w:r>
+        <w:fldChar w:fldCharType="separate"/>
+      </w:r>
+      <w:r>
+        <w:rPr>
+          <w:noProof/>
+        </w:rPr>
+        <w:t>3</w:t>
+      </w:r>
+      <w:r>
+        <w:rPr>
+          <w:noProof/>
+        </w:rPr>
+        <w:fldChar w:fldCharType="end"/>
+      </w:r>
       <w:r>
         <w:t>: Participantes do Projeto</w:t>
       </w:r>
@@ -17628,7 +17690,7 @@
         <w:ind w:left="567"/>
       </w:pPr>
       <w:bookmarkStart w:id="22" w:name="_Toc34677701"/>
-      <w:bookmarkStart w:id="23" w:name="_Toc165274224"/>
+      <w:bookmarkStart w:id="23" w:name="_Toc165478728"/>
       <w:r>
         <w:t>USUÁRIOS PARTICIPANTES</w:t>
       </w:r>
@@ -17707,14 +17769,27 @@
       <w:r>
         <w:t xml:space="preserve">Tabela </w:t>
       </w:r>
-      <w:fldSimple w:instr=" SEQ Tabela \* ARABIC ">
-        <w:r>
-          <w:rPr>
-            <w:noProof/>
-          </w:rPr>
-          <w:t>4</w:t>
-        </w:r>
-      </w:fldSimple>
+      <w:r>
+        <w:fldChar w:fldCharType="begin"/>
+      </w:r>
+      <w:r>
+        <w:instrText xml:space="preserve"> SEQ Tabela \* ARABIC </w:instrText>
+      </w:r>
+      <w:r>
+        <w:fldChar w:fldCharType="separate"/>
+      </w:r>
+      <w:r>
+        <w:rPr>
+          <w:noProof/>
+        </w:rPr>
+        <w:t>4</w:t>
+      </w:r>
+      <w:r>
+        <w:rPr>
+          <w:noProof/>
+        </w:rPr>
+        <w:fldChar w:fldCharType="end"/>
+      </w:r>
       <w:r>
         <w:t>: Usuários Participantes</w:t>
       </w:r>
@@ -18028,13 +18103,13 @@
         </w:rPr>
       </w:pPr>
       <w:bookmarkStart w:id="24" w:name="_Toc34677702"/>
-      <w:bookmarkStart w:id="25" w:name="_Toc165274225"/>
     </w:p>
     <w:p>
       <w:pPr>
         <w:pStyle w:val="Ttulo2"/>
         <w:ind w:left="567"/>
       </w:pPr>
+      <w:bookmarkStart w:id="25" w:name="_Toc165478729"/>
       <w:r>
         <w:t>NECESSIDADES DOS USUÁRIOS</w:t>
       </w:r>
@@ -18118,7 +18193,7 @@
         <w:ind w:left="567"/>
       </w:pPr>
       <w:bookmarkStart w:id="26" w:name="_Toc34677703"/>
-      <w:bookmarkStart w:id="27" w:name="_Toc165274226"/>
+      <w:bookmarkStart w:id="27" w:name="_Toc165478730"/>
       <w:r>
         <w:t>REQUISITOS FUNCIONAIS</w:t>
       </w:r>
@@ -18139,7 +18214,7 @@
         <w:pStyle w:val="Ttulo3"/>
       </w:pPr>
       <w:bookmarkStart w:id="28" w:name="_Toc162547323"/>
-      <w:bookmarkStart w:id="29" w:name="_Toc165274227"/>
+      <w:bookmarkStart w:id="29" w:name="_Toc165478731"/>
       <w:r>
         <w:t>Versão Web</w:t>
       </w:r>
@@ -18166,23 +18241,7 @@
           <w:bCs/>
           <w:szCs w:val="24"/>
         </w:rPr>
-        <w:t xml:space="preserve">RF01: </w:t>
-      </w:r>
-      <w:r>
-        <w:rPr>
-          <w:rFonts w:cs="Arial"/>
-          <w:bCs/>
-          <w:szCs w:val="24"/>
-        </w:rPr>
-        <w:t>Autenticação de Usuário:</w:t>
-      </w:r>
-      <w:r>
-        <w:rPr>
-          <w:rFonts w:cs="Arial"/>
-          <w:bCs/>
-          <w:szCs w:val="24"/>
-        </w:rPr>
-        <w:t xml:space="preserve"> o</w:t>
+        <w:t>RF01: Autenticação de Usuário: o</w:t>
       </w:r>
       <w:r>
         <w:rPr>
@@ -18201,66 +18260,255 @@
     </w:p>
     <w:p>
       <w:pPr>
+        <w:rPr>
+          <w:rFonts w:cs="Arial"/>
+          <w:szCs w:val="24"/>
+        </w:rPr>
+      </w:pPr>
+      <w:r>
+        <w:rPr>
+          <w:rFonts w:cs="Arial"/>
+          <w:szCs w:val="24"/>
+        </w:rPr>
+        <w:t>RF0</w:t>
+      </w:r>
+      <w:r>
+        <w:rPr>
+          <w:rFonts w:cs="Arial"/>
+          <w:szCs w:val="24"/>
+        </w:rPr>
+        <w:t>2</w:t>
+      </w:r>
+      <w:r>
+        <w:rPr>
+          <w:rFonts w:cs="Arial"/>
+          <w:szCs w:val="24"/>
+        </w:rPr>
+        <w:t>: Dashboard de Gastos:</w:t>
+      </w:r>
+      <w:r>
         <w:rPr>
           <w:rFonts w:cs="Arial"/>
           <w:b/>
           <w:bCs/>
           <w:szCs w:val="24"/>
         </w:rPr>
-      </w:pPr>
-      <w:r>
-        <w:rPr>
-          <w:rFonts w:cs="Arial"/>
-          <w:szCs w:val="24"/>
-        </w:rPr>
-        <w:t xml:space="preserve">RF02: </w:t>
-      </w:r>
-      <w:r>
-        <w:rPr>
-          <w:rFonts w:cs="Arial"/>
-          <w:szCs w:val="24"/>
-        </w:rPr>
-        <w:t>Cadastro na Plataforma:</w:t>
-      </w:r>
-      <w:r>
+        <w:t xml:space="preserve"> </w:t>
+      </w:r>
+      <w:r>
+        <w:rPr>
+          <w:rFonts w:cs="Arial"/>
+          <w:szCs w:val="24"/>
+        </w:rPr>
+        <w:t>O sistema deve fornecer um dashboard intuitivo e informativo sobre os gastos, permitindo aos usuários visualizarem facilmente os dados de forma consolidada.</w:t>
+      </w:r>
+    </w:p>
+    <w:p>
+      <w:pPr>
+        <w:rPr>
+          <w:rFonts w:cs="Arial"/>
+          <w:color w:val="000000" w:themeColor="text1"/>
+          <w:szCs w:val="24"/>
+        </w:rPr>
+      </w:pPr>
+      <w:r>
+        <w:rPr>
+          <w:rFonts w:cs="Arial"/>
+          <w:color w:val="000000" w:themeColor="text1"/>
+          <w:szCs w:val="24"/>
+        </w:rPr>
+        <w:t xml:space="preserve">RF03: </w:t>
+      </w:r>
+      <w:r>
+        <w:rPr>
+          <w:rFonts w:cs="Arial"/>
+          <w:color w:val="000000" w:themeColor="text1"/>
+          <w:szCs w:val="24"/>
+        </w:rPr>
+        <w:t>Registrar Multa: Possibilita o registro de multas recebidas pelos veículos da frota, com informações como data, valor e descrição da infração.</w:t>
+      </w:r>
+    </w:p>
+    <w:p>
+      <w:pPr>
+        <w:rPr>
+          <w:rFonts w:cs="Arial"/>
+          <w:color w:val="000000" w:themeColor="text1"/>
+          <w:szCs w:val="24"/>
+        </w:rPr>
+      </w:pPr>
+      <w:r>
+        <w:rPr>
+          <w:rFonts w:cs="Arial"/>
+          <w:color w:val="000000" w:themeColor="text1"/>
+          <w:szCs w:val="24"/>
+        </w:rPr>
+        <w:t>RF0</w:t>
+      </w:r>
+      <w:r>
+        <w:rPr>
+          <w:rFonts w:cs="Arial"/>
+          <w:color w:val="000000" w:themeColor="text1"/>
+          <w:szCs w:val="24"/>
+        </w:rPr>
+        <w:t>4</w:t>
+      </w:r>
+      <w:r>
+        <w:rPr>
+          <w:rFonts w:cs="Arial"/>
+          <w:color w:val="000000" w:themeColor="text1"/>
+          <w:szCs w:val="24"/>
+        </w:rPr>
+        <w:t>: Registrar Manutenções: Possibilita o registro de manutenções realizadas nos veículos durante as viagens, incluindo descrição dos serviços e peças substituídas.</w:t>
+      </w:r>
+    </w:p>
+    <w:p>
+      <w:pPr>
+        <w:rPr>
+          <w:rFonts w:cs="Arial"/>
+          <w:szCs w:val="24"/>
+        </w:rPr>
+      </w:pPr>
+      <w:r>
+        <w:rPr>
+          <w:rFonts w:cs="Arial"/>
+          <w:szCs w:val="24"/>
+        </w:rPr>
+        <w:t>RF05: Registrar Veículo: Permitir que o usuário cadastre veículos de sua frota.</w:t>
+      </w:r>
+    </w:p>
+    <w:p>
+      <w:pPr>
+        <w:rPr>
+          <w:rFonts w:cs="Arial"/>
+          <w:szCs w:val="24"/>
+        </w:rPr>
+      </w:pPr>
+      <w:r>
+        <w:rPr>
+          <w:rFonts w:cs="Arial"/>
+          <w:szCs w:val="24"/>
+        </w:rPr>
+        <w:t>RF06: Registrar Novo Usuário Login: O sistema deve permitir que os usuários cadastrem logins.</w:t>
+      </w:r>
+    </w:p>
+    <w:p>
+      <w:pPr>
+        <w:rPr>
+          <w:rFonts w:cs="Arial"/>
+          <w:szCs w:val="24"/>
+        </w:rPr>
+      </w:pPr>
+      <w:r>
+        <w:rPr>
+          <w:rFonts w:cs="Arial"/>
+          <w:szCs w:val="24"/>
+        </w:rPr>
+        <w:t>RF07: Consulta de dados do Veículo: O sistema deve permitir que os usuários consultem as multas, manutenções, e gastos do veículo.</w:t>
+      </w:r>
+    </w:p>
+    <w:p>
+      <w:pPr>
+        <w:rPr>
+          <w:rFonts w:cs="Arial"/>
+          <w:color w:val="000000" w:themeColor="text1"/>
+          <w:szCs w:val="24"/>
+        </w:rPr>
+      </w:pPr>
+    </w:p>
+    <w:p>
+      <w:pPr>
+        <w:pStyle w:val="Ttulo3"/>
+      </w:pPr>
+      <w:bookmarkStart w:id="30" w:name="_Toc162547324"/>
+      <w:bookmarkStart w:id="31" w:name="_Toc165478732"/>
+      <w:r>
+        <w:t>Versão Mobile</w:t>
+      </w:r>
+      <w:bookmarkEnd w:id="30"/>
+      <w:bookmarkEnd w:id="31"/>
+    </w:p>
+    <w:p>
+      <w:pPr>
+        <w:rPr>
+          <w:lang w:eastAsia="en-US"/>
+        </w:rPr>
+      </w:pPr>
+    </w:p>
+    <w:p>
+      <w:pPr>
         <w:rPr>
           <w:rFonts w:cs="Arial"/>
           <w:b/>
           <w:bCs/>
           <w:szCs w:val="24"/>
         </w:rPr>
-        <w:t xml:space="preserve"> </w:t>
-      </w:r>
-      <w:r>
-        <w:rPr>
-          <w:rFonts w:cs="Arial"/>
-          <w:szCs w:val="24"/>
-        </w:rPr>
-        <w:t>Os usuários devem poder realizar cadastros na plataforma, fornecendo informações necessárias para acesso e gerenciamento de dados.</w:t>
-      </w:r>
-    </w:p>
-    <w:p>
-      <w:pPr>
+      </w:pPr>
+      <w:r>
+        <w:rPr>
+          <w:rFonts w:cs="Arial"/>
+          <w:szCs w:val="24"/>
+        </w:rPr>
+        <w:lastRenderedPageBreak/>
+        <w:t>RF0</w:t>
+      </w:r>
+      <w:r>
+        <w:rPr>
+          <w:rFonts w:cs="Arial"/>
+          <w:szCs w:val="24"/>
+        </w:rPr>
+        <w:t>8</w:t>
+      </w:r>
+      <w:r>
+        <w:rPr>
+          <w:rFonts w:cs="Arial"/>
+          <w:szCs w:val="24"/>
+        </w:rPr>
+        <w:t>: Autenticação de Usuário:</w:t>
+      </w:r>
+      <w:r>
         <w:rPr>
           <w:rFonts w:cs="Arial"/>
           <w:b/>
           <w:bCs/>
           <w:szCs w:val="24"/>
         </w:rPr>
-      </w:pPr>
-      <w:r>
-        <w:rPr>
-          <w:rFonts w:cs="Arial"/>
-          <w:szCs w:val="24"/>
-        </w:rPr>
-        <w:t xml:space="preserve">RF03: </w:t>
-      </w:r>
-      <w:r>
-        <w:rPr>
-          <w:rFonts w:cs="Arial"/>
-          <w:szCs w:val="24"/>
-        </w:rPr>
-        <w:t>Consulta de Dados e Cadastros no Aplicativo:</w:t>
+        <w:t xml:space="preserve"> </w:t>
+      </w:r>
+      <w:r>
+        <w:rPr>
+          <w:rFonts w:cs="Arial"/>
+          <w:szCs w:val="24"/>
+        </w:rPr>
+        <w:t>O sistema deve permitir que os usuários se autentiquem no aplicativo, garantindo acesso seguro às funcionalidades oferecidas.</w:t>
+      </w:r>
+    </w:p>
+    <w:p>
+      <w:pPr>
+        <w:rPr>
+          <w:rFonts w:cs="Arial"/>
+          <w:szCs w:val="24"/>
+        </w:rPr>
+      </w:pPr>
+      <w:r>
+        <w:rPr>
+          <w:rFonts w:cs="Arial"/>
+          <w:szCs w:val="24"/>
+        </w:rPr>
+        <w:t>RF0</w:t>
+      </w:r>
+      <w:r>
+        <w:rPr>
+          <w:rFonts w:cs="Arial"/>
+          <w:szCs w:val="24"/>
+        </w:rPr>
+        <w:t>9</w:t>
+      </w:r>
+      <w:r>
+        <w:rPr>
+          <w:rFonts w:cs="Arial"/>
+          <w:szCs w:val="24"/>
+        </w:rPr>
+        <w:t>: Iniciar Viagem:</w:t>
       </w:r>
       <w:r>
         <w:rPr>
@@ -18276,29 +18524,36 @@
           <w:rFonts w:cs="Arial"/>
           <w:szCs w:val="24"/>
         </w:rPr>
-        <w:t>O sistema deve permitir que os usuários consultem os dados cadastrados pelos motoristas por meio do aplicativo móvel, garantindo acesso transporte e atualizado.</w:t>
-      </w:r>
-    </w:p>
-    <w:p>
-      <w:pPr>
-        <w:rPr>
-          <w:rFonts w:cs="Arial"/>
-          <w:szCs w:val="24"/>
-        </w:rPr>
-      </w:pPr>
-      <w:r>
-        <w:rPr>
-          <w:rFonts w:cs="Arial"/>
-          <w:szCs w:val="24"/>
-        </w:rPr>
-        <w:t xml:space="preserve">RF04: </w:t>
-      </w:r>
-      <w:r>
-        <w:rPr>
-          <w:rFonts w:cs="Arial"/>
-          <w:szCs w:val="24"/>
-        </w:rPr>
-        <w:t>Dashboard de Gastos:</w:t>
+        <w:t>Os usuários devem ser capazes de iniciar uma nova viagem diretamente pelo aplicativo, registrando informações como origem, destino e detalhes adicionais, se necessário.</w:t>
+      </w:r>
+    </w:p>
+    <w:p>
+      <w:pPr>
+        <w:rPr>
+          <w:rFonts w:cs="Arial"/>
+          <w:szCs w:val="24"/>
+        </w:rPr>
+      </w:pPr>
+      <w:r>
+        <w:rPr>
+          <w:rFonts w:cs="Arial"/>
+          <w:szCs w:val="24"/>
+        </w:rPr>
+        <w:t>RF</w:t>
+      </w:r>
+      <w:r>
+        <w:rPr>
+          <w:rFonts w:cs="Arial"/>
+          <w:szCs w:val="24"/>
+        </w:rPr>
+        <w:t>10</w:t>
+      </w:r>
+      <w:r>
+        <w:rPr>
+          <w:rFonts w:cs="Arial"/>
+          <w:szCs w:val="24"/>
+        </w:rPr>
+        <w:t>: Encerrar Viagem:</w:t>
       </w:r>
       <w:r>
         <w:rPr>
@@ -18314,7 +18569,7 @@
           <w:rFonts w:cs="Arial"/>
           <w:szCs w:val="24"/>
         </w:rPr>
-        <w:t>O sistema deve fornecer um dashboard intuitivo e informativo sobre os gastos, permitindo aos usuários visualizarem facilmente os dados de forma consolidada.</w:t>
+        <w:t>Os usuários devem ter a capacidade de encerrar uma viagem em andamento pelo aplicativo, registrando informações finais relevantes, como destino final, quilometragem percorrida e eventuais observações.</w:t>
       </w:r>
     </w:p>
     <w:p>
@@ -18331,7 +18586,7 @@
           <w:color w:val="000000" w:themeColor="text1"/>
           <w:szCs w:val="24"/>
         </w:rPr>
-        <w:t xml:space="preserve">RF05: </w:t>
+        <w:t>RF</w:t>
       </w:r>
       <w:r>
         <w:rPr>
@@ -18339,95 +18594,16 @@
           <w:color w:val="000000" w:themeColor="text1"/>
           <w:szCs w:val="24"/>
         </w:rPr>
-        <w:t>Registrar Multa: Possibilita o registro de multas recebidas pelos veículos da frota, com informações como data, valor e descrição da infração.</w:t>
-      </w:r>
-    </w:p>
-    <w:p>
-      <w:pPr>
+        <w:t>11</w:t>
+      </w:r>
+      <w:r>
         <w:rPr>
           <w:rFonts w:cs="Arial"/>
           <w:color w:val="000000" w:themeColor="text1"/>
           <w:szCs w:val="24"/>
         </w:rPr>
-      </w:pPr>
-      <w:r>
-        <w:rPr>
-          <w:rFonts w:cs="Arial"/>
-          <w:color w:val="000000" w:themeColor="text1"/>
-          <w:szCs w:val="24"/>
-        </w:rPr>
-        <w:t xml:space="preserve">RF06: </w:t>
-      </w:r>
-      <w:r>
-        <w:rPr>
-          <w:rFonts w:cs="Arial"/>
-          <w:color w:val="000000" w:themeColor="text1"/>
-          <w:szCs w:val="24"/>
-        </w:rPr>
-        <w:t>Registrar Manutenções:</w:t>
-      </w:r>
-      <w:r>
-        <w:rPr>
-          <w:rFonts w:cs="Arial"/>
-          <w:color w:val="000000" w:themeColor="text1"/>
-          <w:szCs w:val="24"/>
-        </w:rPr>
-        <w:t xml:space="preserve"> </w:t>
-      </w:r>
-      <w:r>
-        <w:rPr>
-          <w:rFonts w:cs="Arial"/>
-          <w:color w:val="000000" w:themeColor="text1"/>
-          <w:szCs w:val="24"/>
-        </w:rPr>
-        <w:t>Possibilita o registro de manutenções realizadas nos veículos durante as viagens, incluindo descrição dos serviços e peças substituídas.</w:t>
-      </w:r>
-    </w:p>
-    <w:p>
-      <w:pPr>
-        <w:rPr>
-          <w:rFonts w:cs="Arial"/>
-          <w:color w:val="000000" w:themeColor="text1"/>
-          <w:szCs w:val="24"/>
-        </w:rPr>
-      </w:pPr>
-    </w:p>
-    <w:p>
-      <w:pPr>
-        <w:rPr>
-          <w:rFonts w:cs="Arial"/>
-          <w:szCs w:val="24"/>
-        </w:rPr>
-      </w:pPr>
-    </w:p>
-    <w:p>
-      <w:pPr>
-        <w:ind w:firstLine="851"/>
-        <w:rPr>
-          <w:rFonts w:cs="Arial"/>
-          <w:szCs w:val="24"/>
-        </w:rPr>
-      </w:pPr>
-    </w:p>
-    <w:p>
-      <w:pPr>
-        <w:pStyle w:val="Ttulo3"/>
-      </w:pPr>
-      <w:bookmarkStart w:id="30" w:name="_Toc162547324"/>
-      <w:bookmarkStart w:id="31" w:name="_Toc165274228"/>
-      <w:r>
-        <w:lastRenderedPageBreak/>
-        <w:t>Versão Mobile</w:t>
-      </w:r>
-      <w:bookmarkEnd w:id="30"/>
-      <w:bookmarkEnd w:id="31"/>
-    </w:p>
-    <w:p>
-      <w:pPr>
-        <w:rPr>
-          <w:lang w:eastAsia="en-US"/>
-        </w:rPr>
-      </w:pPr>
+        <w:t>: Consultar Veículo: Permite a consulta de informações detalhadas sobre um veículo específico cadastrado no sistema.</w:t>
+      </w:r>
     </w:p>
     <w:p>
       <w:pPr>
@@ -18438,181 +18614,6 @@
           <w:szCs w:val="24"/>
         </w:rPr>
       </w:pPr>
-      <w:r>
-        <w:rPr>
-          <w:rFonts w:cs="Arial"/>
-          <w:szCs w:val="24"/>
-        </w:rPr>
-        <w:t>RF0</w:t>
-      </w:r>
-      <w:r>
-        <w:rPr>
-          <w:rFonts w:cs="Arial"/>
-          <w:szCs w:val="24"/>
-        </w:rPr>
-        <w:t>7</w:t>
-      </w:r>
-      <w:r>
-        <w:rPr>
-          <w:rFonts w:cs="Arial"/>
-          <w:szCs w:val="24"/>
-        </w:rPr>
-        <w:t xml:space="preserve">: </w:t>
-      </w:r>
-      <w:r>
-        <w:rPr>
-          <w:rFonts w:cs="Arial"/>
-          <w:szCs w:val="24"/>
-        </w:rPr>
-        <w:t>Autenticação de Usuário:</w:t>
-      </w:r>
-      <w:r>
-        <w:rPr>
-          <w:rFonts w:cs="Arial"/>
-          <w:b/>
-          <w:bCs/>
-          <w:szCs w:val="24"/>
-        </w:rPr>
-        <w:t xml:space="preserve"> </w:t>
-      </w:r>
-      <w:r>
-        <w:rPr>
-          <w:rFonts w:cs="Arial"/>
-          <w:szCs w:val="24"/>
-        </w:rPr>
-        <w:t>O sistema deve permitir que os usuários se autentiquem no aplicativo, garantindo acesso seguro às funcionalidades oferecidas.</w:t>
-      </w:r>
-    </w:p>
-    <w:p>
-      <w:pPr>
-        <w:rPr>
-          <w:rFonts w:cs="Arial"/>
-          <w:szCs w:val="24"/>
-        </w:rPr>
-      </w:pPr>
-      <w:r>
-        <w:rPr>
-          <w:rFonts w:cs="Arial"/>
-          <w:szCs w:val="24"/>
-        </w:rPr>
-        <w:t>RF0</w:t>
-      </w:r>
-      <w:r>
-        <w:rPr>
-          <w:rFonts w:cs="Arial"/>
-          <w:szCs w:val="24"/>
-        </w:rPr>
-        <w:t>8</w:t>
-      </w:r>
-      <w:r>
-        <w:rPr>
-          <w:rFonts w:cs="Arial"/>
-          <w:szCs w:val="24"/>
-        </w:rPr>
-        <w:t xml:space="preserve">: </w:t>
-      </w:r>
-      <w:r>
-        <w:rPr>
-          <w:rFonts w:cs="Arial"/>
-          <w:szCs w:val="24"/>
-        </w:rPr>
-        <w:t>Iniciar Viagem:</w:t>
-      </w:r>
-      <w:r>
-        <w:rPr>
-          <w:rFonts w:cs="Arial"/>
-          <w:b/>
-          <w:bCs/>
-          <w:szCs w:val="24"/>
-        </w:rPr>
-        <w:t xml:space="preserve"> </w:t>
-      </w:r>
-      <w:r>
-        <w:rPr>
-          <w:rFonts w:cs="Arial"/>
-          <w:szCs w:val="24"/>
-        </w:rPr>
-        <w:t>Os usuários devem ser capazes de iniciar uma nova viagem diretamente pelo aplicativo, registrando informações como origem, destino e detalhes adicionais, se necessário.</w:t>
-      </w:r>
-    </w:p>
-    <w:p>
-      <w:pPr>
-        <w:rPr>
-          <w:rFonts w:cs="Arial"/>
-          <w:szCs w:val="24"/>
-        </w:rPr>
-      </w:pPr>
-      <w:r>
-        <w:rPr>
-          <w:rFonts w:cs="Arial"/>
-          <w:szCs w:val="24"/>
-        </w:rPr>
-        <w:t>RF0</w:t>
-      </w:r>
-      <w:r>
-        <w:rPr>
-          <w:rFonts w:cs="Arial"/>
-          <w:szCs w:val="24"/>
-        </w:rPr>
-        <w:t>9</w:t>
-      </w:r>
-      <w:r>
-        <w:rPr>
-          <w:rFonts w:cs="Arial"/>
-          <w:szCs w:val="24"/>
-        </w:rPr>
-        <w:t xml:space="preserve">: </w:t>
-      </w:r>
-      <w:r>
-        <w:rPr>
-          <w:rFonts w:cs="Arial"/>
-          <w:szCs w:val="24"/>
-        </w:rPr>
-        <w:t>Encerrar Viagem:</w:t>
-      </w:r>
-      <w:r>
-        <w:rPr>
-          <w:rFonts w:cs="Arial"/>
-          <w:b/>
-          <w:bCs/>
-          <w:szCs w:val="24"/>
-        </w:rPr>
-        <w:t xml:space="preserve"> </w:t>
-      </w:r>
-      <w:r>
-        <w:rPr>
-          <w:rFonts w:cs="Arial"/>
-          <w:szCs w:val="24"/>
-        </w:rPr>
-        <w:t>Os usuários devem ter a capacidade de encerrar uma viagem em andamento pelo aplicativo, registrando informações finais relevantes, como destino final, quilometragem percorrida e eventuais observações.</w:t>
-      </w:r>
-    </w:p>
-    <w:p>
-      <w:pPr>
-        <w:rPr>
-          <w:rFonts w:cs="Arial"/>
-          <w:color w:val="000000" w:themeColor="text1"/>
-          <w:szCs w:val="24"/>
-        </w:rPr>
-      </w:pPr>
-      <w:r>
-        <w:rPr>
-          <w:rFonts w:cs="Arial"/>
-          <w:color w:val="000000" w:themeColor="text1"/>
-          <w:szCs w:val="24"/>
-        </w:rPr>
-        <w:t>RF10: Consultar Veículo: Permite a consulta de informações detalhadas sobre um veículo específico cadastrado no sistema.</w:t>
-      </w:r>
-    </w:p>
-    <w:p>
-      <w:pPr>
-        <w:rPr>
-          <w:rFonts w:cs="Arial"/>
-          <w:b/>
-          <w:bCs/>
-          <w:szCs w:val="24"/>
-        </w:rPr>
-      </w:pPr>
     </w:p>
     <w:p>
       <w:pPr>
@@ -18629,7 +18630,7 @@
         <w:ind w:left="567"/>
       </w:pPr>
       <w:bookmarkStart w:id="32" w:name="_Toc34677704"/>
-      <w:bookmarkStart w:id="33" w:name="_Toc165274229"/>
+      <w:bookmarkStart w:id="33" w:name="_Toc165478733"/>
       <w:r>
         <w:t xml:space="preserve">REQUISITOS </w:t>
       </w:r>
@@ -18877,7 +18878,6 @@
           <w:bCs/>
           <w:szCs w:val="24"/>
         </w:rPr>
-        <w:lastRenderedPageBreak/>
         <w:t xml:space="preserve">RNF04: </w:t>
       </w:r>
       <w:r>
@@ -18903,6 +18903,7 @@
           <w:rFonts w:cs="Arial"/>
           <w:szCs w:val="24"/>
         </w:rPr>
+        <w:lastRenderedPageBreak/>
         <w:t>O sistema deve ser compatível com os principais navegadores web (Chrome, Firefox, Safari, Edge etc.) e sistemas operacionais (Windows, MacOS, iOS, Android), garantindo acesso fácil e sem problemas em uma variedade de dispositivos e plataformas.</w:t>
       </w:r>
     </w:p>
@@ -18921,7 +18922,7 @@
         <w:ind w:left="567"/>
       </w:pPr>
       <w:bookmarkStart w:id="35" w:name="_Toc34677705"/>
-      <w:bookmarkStart w:id="36" w:name="_Toc165274230"/>
+      <w:bookmarkStart w:id="36" w:name="_Toc165478734"/>
       <w:r>
         <w:t>ARQUITETURA ESTRUTURAL DO SISTEMA</w:t>
       </w:r>
@@ -18964,7 +18965,7 @@
         <w:pStyle w:val="Ttulo3"/>
       </w:pPr>
       <w:bookmarkStart w:id="37" w:name="_Toc162547318"/>
-      <w:bookmarkStart w:id="38" w:name="_Toc165274231"/>
+      <w:bookmarkStart w:id="38" w:name="_Toc165478735"/>
       <w:r>
         <w:t>Versão Web:</w:t>
       </w:r>
@@ -19045,7 +19046,7 @@
         <w:pStyle w:val="Ttulo3"/>
       </w:pPr>
       <w:bookmarkStart w:id="39" w:name="_Toc162547319"/>
-      <w:bookmarkStart w:id="40" w:name="_Toc165274232"/>
+      <w:bookmarkStart w:id="40" w:name="_Toc165478736"/>
       <w:r>
         <w:t>Versão Mobile</w:t>
       </w:r>
@@ -19135,8 +19136,9 @@
         <w:pStyle w:val="Ttulo2"/>
         <w:ind w:left="567"/>
       </w:pPr>
-      <w:bookmarkStart w:id="41" w:name="_Toc165274233"/>
-      <w:r>
+      <w:bookmarkStart w:id="41" w:name="_Toc165478737"/>
+      <w:r>
+        <w:lastRenderedPageBreak/>
         <w:t>LOGOTIPO</w:t>
       </w:r>
       <w:bookmarkEnd w:id="41"/>
@@ -19292,14 +19294,27 @@
       <w:r>
         <w:t xml:space="preserve">Figura </w:t>
       </w:r>
-      <w:fldSimple w:instr=" SEQ Figura \* ARABIC ">
-        <w:r>
-          <w:rPr>
-            <w:noProof/>
-          </w:rPr>
-          <w:t>2</w:t>
-        </w:r>
-      </w:fldSimple>
+      <w:r>
+        <w:fldChar w:fldCharType="begin"/>
+      </w:r>
+      <w:r>
+        <w:instrText xml:space="preserve"> SEQ Figura \* ARABIC </w:instrText>
+      </w:r>
+      <w:r>
+        <w:fldChar w:fldCharType="separate"/>
+      </w:r>
+      <w:r>
+        <w:rPr>
+          <w:noProof/>
+        </w:rPr>
+        <w:t>2</w:t>
+      </w:r>
+      <w:r>
+        <w:rPr>
+          <w:noProof/>
+        </w:rPr>
+        <w:fldChar w:fldCharType="end"/>
+      </w:r>
       <w:r>
         <w:t>: Logo pequena</w:t>
       </w:r>
@@ -19399,14 +19414,27 @@
       <w:r>
         <w:t xml:space="preserve">Figura </w:t>
       </w:r>
-      <w:fldSimple w:instr=" SEQ Figura \* ARABIC ">
-        <w:r>
-          <w:rPr>
-            <w:noProof/>
-          </w:rPr>
-          <w:t>3</w:t>
-        </w:r>
-      </w:fldSimple>
+      <w:r>
+        <w:fldChar w:fldCharType="begin"/>
+      </w:r>
+      <w:r>
+        <w:instrText xml:space="preserve"> SEQ Figura \* ARABIC </w:instrText>
+      </w:r>
+      <w:r>
+        <w:fldChar w:fldCharType="separate"/>
+      </w:r>
+      <w:r>
+        <w:rPr>
+          <w:noProof/>
+        </w:rPr>
+        <w:t>3</w:t>
+      </w:r>
+      <w:r>
+        <w:rPr>
+          <w:noProof/>
+        </w:rPr>
+        <w:fldChar w:fldCharType="end"/>
+      </w:r>
       <w:r>
         <w:t>: Logo grande</w:t>
       </w:r>
@@ -19509,73 +19537,72 @@
         <w:pStyle w:val="Ttulo2"/>
         <w:ind w:left="567"/>
       </w:pPr>
-      <w:bookmarkStart w:id="44" w:name="_Toc165274234"/>
-      <w:bookmarkStart w:id="45" w:name="_Toc34677706"/>
+      <w:bookmarkStart w:id="44" w:name="_Toc34677706"/>
+      <w:bookmarkStart w:id="45" w:name="_Toc165478738"/>
       <w:r>
         <w:t>TECNOLOGIAS E FERRAMENTAS UTILIZADAS</w:t>
       </w:r>
+      <w:bookmarkEnd w:id="45"/>
+    </w:p>
+    <w:p>
+      <w:pPr>
+        <w:rPr>
+          <w:lang w:eastAsia="en-US"/>
+        </w:rPr>
+      </w:pPr>
+    </w:p>
+    <w:p>
+      <w:pPr>
+        <w:ind w:firstLine="708"/>
+        <w:rPr>
+          <w:rFonts w:cs="Arial"/>
+          <w:szCs w:val="24"/>
+        </w:rPr>
+      </w:pPr>
+      <w:r>
+        <w:rPr>
+          <w:rFonts w:cs="Arial"/>
+          <w:szCs w:val="24"/>
+        </w:rPr>
+        <w:t xml:space="preserve">Nesse </w:t>
+      </w:r>
+      <w:r>
+        <w:rPr>
+          <w:rFonts w:cs="Arial"/>
+          <w:szCs w:val="24"/>
+        </w:rPr>
+        <w:t>capítulo</w:t>
+      </w:r>
+      <w:r>
+        <w:rPr>
+          <w:rFonts w:cs="Arial"/>
+          <w:szCs w:val="24"/>
+        </w:rPr>
+        <w:t xml:space="preserve"> serão apresentados as tecnologias e ferramentas utilizadas no para a elaboração do projeto.</w:t>
+      </w:r>
+    </w:p>
+    <w:p>
+      <w:pPr>
+        <w:ind w:firstLine="708"/>
+        <w:rPr>
+          <w:rFonts w:cs="Arial"/>
+          <w:szCs w:val="24"/>
+        </w:rPr>
+      </w:pPr>
+    </w:p>
+    <w:p>
+      <w:pPr>
+        <w:pStyle w:val="Ttulo3"/>
+      </w:pPr>
+      <w:bookmarkStart w:id="46" w:name="_Toc165478739"/>
       <w:bookmarkEnd w:id="44"/>
-    </w:p>
-    <w:p>
-      <w:pPr>
-        <w:rPr>
-          <w:lang w:eastAsia="en-US"/>
-        </w:rPr>
-      </w:pPr>
-    </w:p>
-    <w:p>
-      <w:pPr>
-        <w:ind w:firstLine="708"/>
-        <w:rPr>
-          <w:rFonts w:cs="Arial"/>
-          <w:szCs w:val="24"/>
-        </w:rPr>
-      </w:pPr>
-      <w:r>
-        <w:rPr>
-          <w:rFonts w:cs="Arial"/>
-          <w:szCs w:val="24"/>
-        </w:rPr>
-        <w:lastRenderedPageBreak/>
-        <w:t xml:space="preserve">Nesse </w:t>
-      </w:r>
-      <w:r>
-        <w:rPr>
-          <w:rFonts w:cs="Arial"/>
-          <w:szCs w:val="24"/>
-        </w:rPr>
-        <w:t>capítulo</w:t>
-      </w:r>
-      <w:r>
-        <w:rPr>
-          <w:rFonts w:cs="Arial"/>
-          <w:szCs w:val="24"/>
-        </w:rPr>
-        <w:t xml:space="preserve"> serão apresentados as tecnologias e ferramentas utilizadas no para a elaboração do projeto.</w:t>
-      </w:r>
-    </w:p>
-    <w:p>
-      <w:pPr>
-        <w:ind w:firstLine="708"/>
-        <w:rPr>
-          <w:rFonts w:cs="Arial"/>
-          <w:szCs w:val="24"/>
-        </w:rPr>
-      </w:pPr>
-    </w:p>
-    <w:p>
-      <w:pPr>
-        <w:pStyle w:val="Ttulo3"/>
-      </w:pPr>
-      <w:bookmarkStart w:id="46" w:name="_Toc165274235"/>
-      <w:bookmarkEnd w:id="45"/>
       <w:r>
         <w:t>ReactJ</w:t>
       </w:r>
+      <w:r>
+        <w:t>S</w:t>
+      </w:r>
       <w:bookmarkEnd w:id="46"/>
-      <w:r>
-        <w:t>S</w:t>
-      </w:r>
     </w:p>
     <w:p>
       <w:pPr>
@@ -19606,14 +19633,27 @@
       <w:r>
         <w:t xml:space="preserve">Figura </w:t>
       </w:r>
-      <w:fldSimple w:instr=" SEQ Figura \* ARABIC ">
-        <w:r>
-          <w:rPr>
-            <w:noProof/>
-          </w:rPr>
-          <w:t>4</w:t>
-        </w:r>
-      </w:fldSimple>
+      <w:r>
+        <w:fldChar w:fldCharType="begin"/>
+      </w:r>
+      <w:r>
+        <w:instrText xml:space="preserve"> SEQ Figura \* ARABIC </w:instrText>
+      </w:r>
+      <w:r>
+        <w:fldChar w:fldCharType="separate"/>
+      </w:r>
+      <w:r>
+        <w:rPr>
+          <w:noProof/>
+        </w:rPr>
+        <w:t>4</w:t>
+      </w:r>
+      <w:r>
+        <w:rPr>
+          <w:noProof/>
+        </w:rPr>
+        <w:fldChar w:fldCharType="end"/>
+      </w:r>
       <w:r>
         <w:t>: Logo ReactJs</w:t>
       </w:r>
@@ -19745,7 +19785,7 @@
       <w:pPr>
         <w:pStyle w:val="Ttulo3"/>
       </w:pPr>
-      <w:bookmarkStart w:id="48" w:name="_Toc165274236"/>
+      <w:bookmarkStart w:id="48" w:name="_Toc165478740"/>
       <w:r>
         <w:t>.NET 8</w:t>
       </w:r>
@@ -19766,14 +19806,27 @@
       <w:r>
         <w:t xml:space="preserve">Figura </w:t>
       </w:r>
-      <w:fldSimple w:instr=" SEQ Figura \* ARABIC ">
-        <w:r>
-          <w:rPr>
-            <w:noProof/>
-          </w:rPr>
-          <w:t>5</w:t>
-        </w:r>
-      </w:fldSimple>
+      <w:r>
+        <w:fldChar w:fldCharType="begin"/>
+      </w:r>
+      <w:r>
+        <w:instrText xml:space="preserve"> SEQ Figura \* ARABIC </w:instrText>
+      </w:r>
+      <w:r>
+        <w:fldChar w:fldCharType="separate"/>
+      </w:r>
+      <w:r>
+        <w:rPr>
+          <w:noProof/>
+        </w:rPr>
+        <w:t>5</w:t>
+      </w:r>
+      <w:r>
+        <w:rPr>
+          <w:noProof/>
+        </w:rPr>
+        <w:fldChar w:fldCharType="end"/>
+      </w:r>
       <w:r>
         <w:t>: Logo .NET</w:t>
       </w:r>
@@ -19883,8 +19936,15 @@
           <w:rFonts w:cs="Arial"/>
           <w:szCs w:val="24"/>
         </w:rPr>
+        <w:t xml:space="preserve">O .NET 8 é uma plataforma de desenvolvimento de software gratuita, de código aberto e multiplataforma da Microsoft que oferece recursos para criar </w:t>
+      </w:r>
+      <w:r>
+        <w:rPr>
+          <w:rFonts w:cs="Arial"/>
+          <w:szCs w:val="24"/>
+        </w:rPr>
         <w:lastRenderedPageBreak/>
-        <w:t>O .NET 8 é uma plataforma de desenvolvimento de software gratuita, de código aberto e multiplataforma da Microsoft que oferece recursos para criar aplicativos modernos e escaláveis.</w:t>
+        <w:t>aplicativos modernos e escaláveis.</w:t>
       </w:r>
       <w:r>
         <w:rPr>
@@ -19928,7 +19988,7 @@
       <w:pPr>
         <w:pStyle w:val="Ttulo3"/>
       </w:pPr>
-      <w:bookmarkStart w:id="50" w:name="_Toc165274237"/>
+      <w:bookmarkStart w:id="50" w:name="_Toc165478741"/>
       <w:r>
         <w:t>Tailwind CSS</w:t>
       </w:r>
@@ -19949,14 +20009,27 @@
       <w:r>
         <w:t xml:space="preserve">Figura </w:t>
       </w:r>
-      <w:fldSimple w:instr=" SEQ Figura \* ARABIC ">
-        <w:r>
-          <w:rPr>
-            <w:noProof/>
-          </w:rPr>
-          <w:t>6</w:t>
-        </w:r>
-      </w:fldSimple>
+      <w:r>
+        <w:fldChar w:fldCharType="begin"/>
+      </w:r>
+      <w:r>
+        <w:instrText xml:space="preserve"> SEQ Figura \* ARABIC </w:instrText>
+      </w:r>
+      <w:r>
+        <w:fldChar w:fldCharType="separate"/>
+      </w:r>
+      <w:r>
+        <w:rPr>
+          <w:noProof/>
+        </w:rPr>
+        <w:t>6</w:t>
+      </w:r>
+      <w:r>
+        <w:rPr>
+          <w:noProof/>
+        </w:rPr>
+        <w:fldChar w:fldCharType="end"/>
+      </w:r>
       <w:r>
         <w:t>: Logo Tailwind CSS</w:t>
       </w:r>
@@ -20116,7 +20189,7 @@
       <w:pPr>
         <w:pStyle w:val="Ttulo3"/>
       </w:pPr>
-      <w:bookmarkStart w:id="52" w:name="_Toc165274238"/>
+      <w:bookmarkStart w:id="52" w:name="_Toc165478742"/>
       <w:r>
         <w:t>Microsoft™ SQL Server</w:t>
       </w:r>
@@ -20137,14 +20210,27 @@
       <w:r>
         <w:t xml:space="preserve">Figura </w:t>
       </w:r>
-      <w:fldSimple w:instr=" SEQ Figura \* ARABIC ">
-        <w:r>
-          <w:rPr>
-            <w:noProof/>
-          </w:rPr>
-          <w:t>7</w:t>
-        </w:r>
-      </w:fldSimple>
+      <w:r>
+        <w:fldChar w:fldCharType="begin"/>
+      </w:r>
+      <w:r>
+        <w:instrText xml:space="preserve"> SEQ Figura \* ARABIC </w:instrText>
+      </w:r>
+      <w:r>
+        <w:fldChar w:fldCharType="separate"/>
+      </w:r>
+      <w:r>
+        <w:rPr>
+          <w:noProof/>
+        </w:rPr>
+        <w:t>7</w:t>
+      </w:r>
+      <w:r>
+        <w:rPr>
+          <w:noProof/>
+        </w:rPr>
+        <w:fldChar w:fldCharType="end"/>
+      </w:r>
       <w:r>
         <w:t>: Logo Microsoft™ SQL Server</w:t>
       </w:r>
@@ -20275,8 +20361,9 @@
       <w:pPr>
         <w:pStyle w:val="Ttulo3"/>
       </w:pPr>
-      <w:bookmarkStart w:id="54" w:name="_Toc165274239"/>
-      <w:r>
+      <w:bookmarkStart w:id="54" w:name="_Toc165478743"/>
+      <w:r>
+        <w:lastRenderedPageBreak/>
         <w:t>Visual Studio Code</w:t>
       </w:r>
       <w:bookmarkEnd w:id="54"/>
@@ -20296,14 +20383,27 @@
       <w:r>
         <w:t xml:space="preserve">Figura </w:t>
       </w:r>
-      <w:fldSimple w:instr=" SEQ Figura \* ARABIC ">
-        <w:r>
-          <w:rPr>
-            <w:noProof/>
-          </w:rPr>
-          <w:t>8</w:t>
-        </w:r>
-      </w:fldSimple>
+      <w:r>
+        <w:fldChar w:fldCharType="begin"/>
+      </w:r>
+      <w:r>
+        <w:instrText xml:space="preserve"> SEQ Figura \* ARABIC </w:instrText>
+      </w:r>
+      <w:r>
+        <w:fldChar w:fldCharType="separate"/>
+      </w:r>
+      <w:r>
+        <w:rPr>
+          <w:noProof/>
+        </w:rPr>
+        <w:t>8</w:t>
+      </w:r>
+      <w:r>
+        <w:rPr>
+          <w:noProof/>
+        </w:rPr>
+        <w:fldChar w:fldCharType="end"/>
+      </w:r>
       <w:r>
         <w:t>: Logo Visual S</w:t>
       </w:r>
@@ -20435,7 +20535,7 @@
       <w:pPr>
         <w:pStyle w:val="Ttulo3"/>
       </w:pPr>
-      <w:bookmarkStart w:id="56" w:name="_Toc165274240"/>
+      <w:bookmarkStart w:id="56" w:name="_Toc165478744"/>
       <w:r>
         <w:t>Visual Studio 2022</w:t>
       </w:r>
@@ -20456,14 +20556,27 @@
       <w:r>
         <w:t xml:space="preserve">Figura </w:t>
       </w:r>
-      <w:fldSimple w:instr=" SEQ Figura \* ARABIC ">
-        <w:r>
-          <w:rPr>
-            <w:noProof/>
-          </w:rPr>
-          <w:t>9</w:t>
-        </w:r>
-      </w:fldSimple>
+      <w:r>
+        <w:fldChar w:fldCharType="begin"/>
+      </w:r>
+      <w:r>
+        <w:instrText xml:space="preserve"> SEQ Figura \* ARABIC </w:instrText>
+      </w:r>
+      <w:r>
+        <w:fldChar w:fldCharType="separate"/>
+      </w:r>
+      <w:r>
+        <w:rPr>
+          <w:noProof/>
+        </w:rPr>
+        <w:t>9</w:t>
+      </w:r>
+      <w:r>
+        <w:rPr>
+          <w:noProof/>
+        </w:rPr>
+        <w:fldChar w:fldCharType="end"/>
+      </w:r>
       <w:r>
         <w:t>: Logo Visual Studio 2022</w:t>
       </w:r>
@@ -20626,7 +20739,7 @@
       <w:pPr>
         <w:pStyle w:val="Ttulo3"/>
       </w:pPr>
-      <w:bookmarkStart w:id="58" w:name="_Toc165274241"/>
+      <w:bookmarkStart w:id="58" w:name="_Toc165478745"/>
       <w:r>
         <w:t>GitHub</w:t>
       </w:r>
@@ -20647,14 +20760,27 @@
       <w:r>
         <w:t xml:space="preserve">Figura </w:t>
       </w:r>
-      <w:fldSimple w:instr=" SEQ Figura \* ARABIC ">
-        <w:r>
-          <w:rPr>
-            <w:noProof/>
-          </w:rPr>
-          <w:t>10</w:t>
-        </w:r>
-      </w:fldSimple>
+      <w:r>
+        <w:fldChar w:fldCharType="begin"/>
+      </w:r>
+      <w:r>
+        <w:instrText xml:space="preserve"> SEQ Figura \* ARABIC </w:instrText>
+      </w:r>
+      <w:r>
+        <w:fldChar w:fldCharType="separate"/>
+      </w:r>
+      <w:r>
+        <w:rPr>
+          <w:noProof/>
+        </w:rPr>
+        <w:t>10</w:t>
+      </w:r>
+      <w:r>
+        <w:rPr>
+          <w:noProof/>
+        </w:rPr>
+        <w:fldChar w:fldCharType="end"/>
+      </w:r>
       <w:r>
         <w:t>: Logo GitHub</w:t>
       </w:r>
@@ -20779,7 +20905,7 @@
       <w:pPr>
         <w:pStyle w:val="Ttulo3"/>
       </w:pPr>
-      <w:bookmarkStart w:id="60" w:name="_Toc165274242"/>
+      <w:bookmarkStart w:id="60" w:name="_Toc165478746"/>
       <w:r>
         <w:t>C#</w:t>
       </w:r>
@@ -20800,14 +20926,27 @@
       <w:r>
         <w:t xml:space="preserve">Figura </w:t>
       </w:r>
-      <w:fldSimple w:instr=" SEQ Figura \* ARABIC ">
-        <w:r>
-          <w:rPr>
-            <w:noProof/>
-          </w:rPr>
-          <w:t>11</w:t>
-        </w:r>
-      </w:fldSimple>
+      <w:r>
+        <w:fldChar w:fldCharType="begin"/>
+      </w:r>
+      <w:r>
+        <w:instrText xml:space="preserve"> SEQ Figura \* ARABIC </w:instrText>
+      </w:r>
+      <w:r>
+        <w:fldChar w:fldCharType="separate"/>
+      </w:r>
+      <w:r>
+        <w:rPr>
+          <w:noProof/>
+        </w:rPr>
+        <w:t>11</w:t>
+      </w:r>
+      <w:r>
+        <w:rPr>
+          <w:noProof/>
+        </w:rPr>
+        <w:fldChar w:fldCharType="end"/>
+      </w:r>
       <w:r>
         <w:t>: Logo C#</w:t>
       </w:r>
@@ -20945,7 +21084,7 @@
         <w:pStyle w:val="Ttulo3"/>
         <w:ind w:left="709"/>
       </w:pPr>
-      <w:bookmarkStart w:id="62" w:name="_Toc165274243"/>
+      <w:bookmarkStart w:id="62" w:name="_Toc165478747"/>
       <w:r>
         <w:t>JavaScript</w:t>
       </w:r>
@@ -20966,14 +21105,27 @@
       <w:r>
         <w:t xml:space="preserve">Figura </w:t>
       </w:r>
-      <w:fldSimple w:instr=" SEQ Figura \* ARABIC ">
-        <w:r>
-          <w:rPr>
-            <w:noProof/>
-          </w:rPr>
-          <w:t>12</w:t>
-        </w:r>
-      </w:fldSimple>
+      <w:r>
+        <w:fldChar w:fldCharType="begin"/>
+      </w:r>
+      <w:r>
+        <w:instrText xml:space="preserve"> SEQ Figura \* ARABIC </w:instrText>
+      </w:r>
+      <w:r>
+        <w:fldChar w:fldCharType="separate"/>
+      </w:r>
+      <w:r>
+        <w:rPr>
+          <w:noProof/>
+        </w:rPr>
+        <w:t>12</w:t>
+      </w:r>
+      <w:r>
+        <w:rPr>
+          <w:noProof/>
+        </w:rPr>
+        <w:fldChar w:fldCharType="end"/>
+      </w:r>
       <w:r>
         <w:t>: Logo JavaScript</w:t>
       </w:r>
@@ -21101,9 +21253,11 @@
       <w:pPr>
         <w:pStyle w:val="Ttulo3"/>
       </w:pPr>
+      <w:bookmarkStart w:id="64" w:name="_Toc165478748"/>
       <w:r>
         <w:t>React Native</w:t>
       </w:r>
+      <w:bookmarkEnd w:id="64"/>
     </w:p>
     <w:p>
       <w:pPr>
@@ -21114,25 +21268,36 @@
       <w:pPr>
         <w:pStyle w:val="Legenda"/>
       </w:pPr>
-      <w:bookmarkStart w:id="64" w:name="_Toc165314920"/>
-      <w:bookmarkStart w:id="65" w:name="_GoBack"/>
+      <w:bookmarkStart w:id="65" w:name="_Toc165314920"/>
       <w:r>
         <w:t xml:space="preserve">Figura </w:t>
       </w:r>
-      <w:fldSimple w:instr=" SEQ Figura \* ARABIC ">
-        <w:r>
-          <w:rPr>
-            <w:noProof/>
-          </w:rPr>
-          <w:t>13</w:t>
-        </w:r>
-      </w:fldSimple>
+      <w:r>
+        <w:fldChar w:fldCharType="begin"/>
+      </w:r>
+      <w:r>
+        <w:instrText xml:space="preserve"> SEQ Figura \* ARABIC </w:instrText>
+      </w:r>
+      <w:r>
+        <w:fldChar w:fldCharType="separate"/>
+      </w:r>
+      <w:r>
+        <w:rPr>
+          <w:noProof/>
+        </w:rPr>
+        <w:t>13</w:t>
+      </w:r>
+      <w:r>
+        <w:rPr>
+          <w:noProof/>
+        </w:rPr>
+        <w:fldChar w:fldCharType="end"/>
+      </w:r>
       <w:r>
         <w:t>: Logo React Native</w:t>
       </w:r>
-      <w:bookmarkEnd w:id="64"/>
-    </w:p>
-    <w:bookmarkEnd w:id="65"/>
+      <w:bookmarkEnd w:id="65"/>
+    </w:p>
     <w:p>
       <w:pPr>
         <w:jc w:val="center"/>
@@ -21167,7 +21332,7 @@
                           <a14:useLocalDpi xmlns:a14="http://schemas.microsoft.com/office/drawing/2010/main" val="0"/>
                         </a:ext>
                         <a:ext uri="{96DAC541-7B7A-43D3-8B79-37D633B846F1}">
-                          <asvg:svgBlip xmlns:asvg="http://schemas.microsoft.com/office/drawing/2016/SVG/main" xmlns:w16sdtdh="http://schemas.microsoft.com/office/word/2020/wordml/sdtdatahash" xmlns:w16du="http://schemas.microsoft.com/office/word/2023/wordml/word16du" xmlns:w16="http://schemas.microsoft.com/office/word/2018/wordml" xmlns:w16cid="http://schemas.microsoft.com/office/word/2016/wordml/cid" xmlns:w16cex="http://schemas.microsoft.com/office/word/2018/wordml/cex" xmlns:w="http://schemas.openxmlformats.org/wordprocessingml/2006/main" xmlns:w10="urn:schemas-microsoft-com:office:word" xmlns:v="urn:schemas-microsoft-com:vml" xmlns:oel="http://schemas.microsoft.com/office/2019/extlst" xmlns:o="urn:schemas-microsoft-com:office:office" xmlns:am3d="http://schemas.microsoft.com/office/drawing/2017/model3d" xmlns:aink="http://schemas.microsoft.com/office/drawing/2016/ink" xmlns:cx8="http://schemas.microsoft.com/office/drawing/2016/5/14/chartex" xmlns:cx7="http://schemas.microsoft.com/office/drawing/2016/5/13/chartex" xmlns:cx6="http://schemas.microsoft.com/office/drawing/2016/5/12/chartex" xmlns:cx5="http://schemas.microsoft.com/office/drawing/2016/5/11/chartex" xmlns:cx4="http://schemas.microsoft.com/office/drawing/2016/5/10/chartex" xmlns:cx3="http://schemas.microsoft.com/office/drawing/2016/5/9/chartex" xmlns:cx2="http://schemas.microsoft.com/office/drawing/2015/10/21/chartex" xmlns:cx1="http://schemas.microsoft.com/office/drawing/2015/9/8/chartex" xmlns="" r:embed="rId35"/>
+                          <asvg:svgBlip xmlns:asvg="http://schemas.microsoft.com/office/drawing/2016/SVG/main" r:embed="rId35"/>
                         </a:ext>
                       </a:extLst>
                     </a:blip>
@@ -21259,7 +21424,7 @@
         <w:ind w:left="567"/>
       </w:pPr>
       <w:bookmarkStart w:id="66" w:name="_Toc34677707"/>
-      <w:bookmarkStart w:id="67" w:name="_Toc165274245"/>
+      <w:bookmarkStart w:id="67" w:name="_Toc165478749"/>
       <w:r>
         <w:t>DEPENDÊNCIAS</w:t>
       </w:r>
@@ -21355,7 +21520,7 @@
         <w:ind w:left="567"/>
       </w:pPr>
       <w:bookmarkStart w:id="68" w:name="_Toc34677708"/>
-      <w:bookmarkStart w:id="69" w:name="_Toc165274246"/>
+      <w:bookmarkStart w:id="69" w:name="_Toc165478750"/>
       <w:r>
         <w:t>REFERÊNCIAS (PARA O LEVANTAMENTO INICIAL)</w:t>
       </w:r>
@@ -21402,7 +21567,7 @@
         <w:ind w:left="567"/>
       </w:pPr>
       <w:bookmarkStart w:id="70" w:name="_Toc34677709"/>
-      <w:bookmarkStart w:id="71" w:name="_Toc165274247"/>
+      <w:bookmarkStart w:id="71" w:name="_Toc165478751"/>
       <w:r>
         <w:t>APROVAÇÕES</w:t>
       </w:r>
@@ -21523,7 +21688,7 @@
         <w:ind w:left="426"/>
       </w:pPr>
       <w:bookmarkStart w:id="72" w:name="_Toc34677710"/>
-      <w:bookmarkStart w:id="73" w:name="_Toc165274248"/>
+      <w:bookmarkStart w:id="73" w:name="_Toc165478752"/>
       <w:r>
         <w:lastRenderedPageBreak/>
         <w:t>ESTRATÉGIAS DE RISCO</w:t>
@@ -21584,7 +21749,7 @@
         <w:pStyle w:val="Ttulo2"/>
       </w:pPr>
       <w:bookmarkStart w:id="74" w:name="_Toc34677711"/>
-      <w:bookmarkStart w:id="75" w:name="_Toc165274249"/>
+      <w:bookmarkStart w:id="75" w:name="_Toc165478753"/>
       <w:r>
         <w:t>LISTA DE RISCOS</w:t>
       </w:r>
@@ -21702,7 +21867,7 @@
         <w:pStyle w:val="Ttulo2"/>
       </w:pPr>
       <w:bookmarkStart w:id="76" w:name="_Toc34677712"/>
-      <w:bookmarkStart w:id="77" w:name="_Toc165274250"/>
+      <w:bookmarkStart w:id="77" w:name="_Toc165478754"/>
       <w:r>
         <w:t>PRIORIZAÇÃO DOS RISCOS</w:t>
       </w:r>
@@ -21883,7 +22048,7 @@
         <w:pStyle w:val="Ttulo2"/>
       </w:pPr>
       <w:bookmarkStart w:id="78" w:name="_Toc34677713"/>
-      <w:bookmarkStart w:id="79" w:name="_Toc165274251"/>
+      <w:bookmarkStart w:id="79" w:name="_Toc165478755"/>
       <w:r>
         <w:t>PLANOS DE MITIGAÇÃO</w:t>
       </w:r>
@@ -22072,7 +22237,7 @@
         <w:pStyle w:val="Ttulo2"/>
       </w:pPr>
       <w:bookmarkStart w:id="80" w:name="_Toc34677714"/>
-      <w:bookmarkStart w:id="81" w:name="_Toc165274252"/>
+      <w:bookmarkStart w:id="81" w:name="_Toc165478756"/>
       <w:r>
         <w:t>PLANOS DE CONTINGÊNCIA</w:t>
       </w:r>
@@ -22329,7 +22494,7 @@
         <w:ind w:left="426"/>
       </w:pPr>
       <w:bookmarkStart w:id="82" w:name="_Toc34677715"/>
-      <w:bookmarkStart w:id="83" w:name="_Toc165274253"/>
+      <w:bookmarkStart w:id="83" w:name="_Toc165478757"/>
       <w:r>
         <w:lastRenderedPageBreak/>
         <w:t>GERENCIAMENTO DE CONFIGURAÇÃO</w:t>
@@ -22404,7 +22569,7 @@
         <w:pStyle w:val="Ttulo2"/>
       </w:pPr>
       <w:bookmarkStart w:id="84" w:name="_Toc34677716"/>
-      <w:bookmarkStart w:id="85" w:name="_Toc165274254"/>
+      <w:bookmarkStart w:id="85" w:name="_Toc165478758"/>
       <w:r>
         <w:t>PLANO D</w:t>
       </w:r>
@@ -22581,7 +22746,7 @@
         <w:pStyle w:val="Ttulo2"/>
       </w:pPr>
       <w:bookmarkStart w:id="86" w:name="_Toc34677717"/>
-      <w:bookmarkStart w:id="87" w:name="_Toc165274255"/>
+      <w:bookmarkStart w:id="87" w:name="_Toc165478759"/>
       <w:r>
         <w:t>REPOSITÓRIO</w:t>
       </w:r>
@@ -22780,7 +22945,7 @@
         <w:ind w:left="426"/>
       </w:pPr>
       <w:bookmarkStart w:id="88" w:name="_Toc34677718"/>
-      <w:bookmarkStart w:id="89" w:name="_Toc165274256"/>
+      <w:bookmarkStart w:id="89" w:name="_Toc165478760"/>
       <w:r>
         <w:lastRenderedPageBreak/>
         <w:t>ESTRATÉGIA DE TESTES</w:t>
@@ -22841,7 +23006,7 @@
         <w:pStyle w:val="Ttulo2"/>
       </w:pPr>
       <w:bookmarkStart w:id="90" w:name="_Toc34677719"/>
-      <w:bookmarkStart w:id="91" w:name="_Toc165274257"/>
+      <w:bookmarkStart w:id="91" w:name="_Toc165478761"/>
       <w:r>
         <w:t>PLANO DE TESTES</w:t>
       </w:r>
@@ -23015,7 +23180,7 @@
         <w:pStyle w:val="Ttulo2"/>
       </w:pPr>
       <w:bookmarkStart w:id="92" w:name="_Toc34677720"/>
-      <w:bookmarkStart w:id="93" w:name="_Toc165274258"/>
+      <w:bookmarkStart w:id="93" w:name="_Toc165478762"/>
       <w:r>
         <w:t>TESTES DE UNIDADE AUTOMATIZADOS</w:t>
       </w:r>
@@ -23117,7 +23282,7 @@
         <w:pStyle w:val="Ttulo2"/>
       </w:pPr>
       <w:bookmarkStart w:id="94" w:name="_Toc34677721"/>
-      <w:bookmarkStart w:id="95" w:name="_Toc165274259"/>
+      <w:bookmarkStart w:id="95" w:name="_Toc165478763"/>
       <w:r>
         <w:t>TESTES DE VALIDAÇÃO</w:t>
       </w:r>
@@ -23291,7 +23456,7 @@
         <w:pStyle w:val="Ttulo2"/>
       </w:pPr>
       <w:bookmarkStart w:id="96" w:name="_Toc34677722"/>
-      <w:bookmarkStart w:id="97" w:name="_Toc165274260"/>
+      <w:bookmarkStart w:id="97" w:name="_Toc165478764"/>
       <w:r>
         <w:lastRenderedPageBreak/>
         <w:t>ACEITES DOS MÓDULOS PELOS STAKEHOLDER</w:t>
@@ -23470,7 +23635,7 @@
         <w:ind w:left="426"/>
       </w:pPr>
       <w:bookmarkStart w:id="98" w:name="_Toc34677723"/>
-      <w:bookmarkStart w:id="99" w:name="_Toc165274261"/>
+      <w:bookmarkStart w:id="99" w:name="_Toc165478765"/>
       <w:r>
         <w:lastRenderedPageBreak/>
         <w:t>ESTRATÉGIA DE IMPLANTAÇÃO E SUPORTE</w:t>
@@ -23547,7 +23712,7 @@
         <w:pStyle w:val="Ttulo2"/>
       </w:pPr>
       <w:bookmarkStart w:id="100" w:name="_Toc34677724"/>
-      <w:bookmarkStart w:id="101" w:name="_Toc165274262"/>
+      <w:bookmarkStart w:id="101" w:name="_Toc165478766"/>
       <w:r>
         <w:t xml:space="preserve">NECESSIDADES </w:t>
       </w:r>
@@ -23655,7 +23820,7 @@
         <w:pStyle w:val="Ttulo3"/>
       </w:pPr>
       <w:bookmarkStart w:id="102" w:name="_Toc34677725"/>
-      <w:bookmarkStart w:id="103" w:name="_Toc165274263"/>
+      <w:bookmarkStart w:id="103" w:name="_Toc165478767"/>
       <w:r>
         <w:t>Arquitetura de i</w:t>
       </w:r>
@@ -23760,7 +23925,7 @@
         <w:pStyle w:val="Ttulo3"/>
       </w:pPr>
       <w:bookmarkStart w:id="104" w:name="_Toc34677726"/>
-      <w:bookmarkStart w:id="105" w:name="_Toc165274264"/>
+      <w:bookmarkStart w:id="105" w:name="_Toc165478768"/>
       <w:r>
         <w:t xml:space="preserve">Configuração dos </w:t>
       </w:r>
@@ -23868,7 +24033,7 @@
         <w:pStyle w:val="Ttulo3"/>
       </w:pPr>
       <w:bookmarkStart w:id="106" w:name="_Toc34677727"/>
-      <w:bookmarkStart w:id="107" w:name="_Toc165274265"/>
+      <w:bookmarkStart w:id="107" w:name="_Toc165478769"/>
       <w:r>
         <w:t xml:space="preserve">Configuração dos </w:t>
       </w:r>
@@ -24026,7 +24191,7 @@
         <w:pStyle w:val="Ttulo3"/>
       </w:pPr>
       <w:bookmarkStart w:id="108" w:name="_Toc34677728"/>
-      <w:bookmarkStart w:id="109" w:name="_Toc165274266"/>
+      <w:bookmarkStart w:id="109" w:name="_Toc165478770"/>
       <w:r>
         <w:t xml:space="preserve">Infraestrutura </w:t>
       </w:r>
@@ -24134,7 +24299,7 @@
         <w:pStyle w:val="Ttulo2"/>
       </w:pPr>
       <w:bookmarkStart w:id="110" w:name="_Toc34677729"/>
-      <w:bookmarkStart w:id="111" w:name="_Toc165274267"/>
+      <w:bookmarkStart w:id="111" w:name="_Toc165478771"/>
       <w:r>
         <w:t>CRONOGRAMA DE TREINAMENTOS</w:t>
       </w:r>
@@ -24270,7 +24435,7 @@
         <w:ind w:left="426"/>
       </w:pPr>
       <w:bookmarkStart w:id="112" w:name="_Toc34677730"/>
-      <w:bookmarkStart w:id="113" w:name="_Toc165274268"/>
+      <w:bookmarkStart w:id="113" w:name="_Toc165478772"/>
       <w:r>
         <w:lastRenderedPageBreak/>
         <w:t>CONCLUSÃO</w:t>
@@ -24387,7 +24552,7 @@
         <w:jc w:val="left"/>
       </w:pPr>
       <w:bookmarkStart w:id="114" w:name="_Toc34677731"/>
-      <w:bookmarkStart w:id="115" w:name="_Toc165274269"/>
+      <w:bookmarkStart w:id="115" w:name="_Toc165478773"/>
       <w:r>
         <w:lastRenderedPageBreak/>
         <w:t>REFERÊNCIAS</w:t>
@@ -25119,7 +25284,7 @@
         <w:jc w:val="center"/>
       </w:pPr>
       <w:bookmarkStart w:id="116" w:name="_Toc34677732"/>
-      <w:bookmarkStart w:id="117" w:name="_Toc165274270"/>
+      <w:bookmarkStart w:id="117" w:name="_Toc165478774"/>
       <w:r>
         <w:lastRenderedPageBreak/>
         <w:t>A</w:t>
@@ -25213,7 +25378,7 @@
         <w:br w:type="page"/>
       </w:r>
       <w:bookmarkStart w:id="118" w:name="_Toc34677733"/>
-      <w:bookmarkStart w:id="119" w:name="_Toc165274271"/>
+      <w:bookmarkStart w:id="119" w:name="_Toc165478775"/>
       <w:r>
         <w:lastRenderedPageBreak/>
         <w:t xml:space="preserve">APÊNDICE B: </w:t>
@@ -25246,7 +25411,7 @@
           <w:rFonts w:cs="Arial"/>
         </w:rPr>
       </w:pPr>
-      <w:bookmarkStart w:id="120" w:name="_Toc165274272"/>
+      <w:bookmarkStart w:id="120" w:name="_Toc165478776"/>
       <w:r>
         <w:rPr>
           <w:rFonts w:cs="Arial"/>
@@ -25268,8 +25433,8 @@
         </w:rPr>
       </w:pPr>
       <w:bookmarkStart w:id="121" w:name="_Toc163997974"/>
-      <w:bookmarkStart w:id="122" w:name="_Toc165274273"/>
-      <w:bookmarkStart w:id="123" w:name="_Hlk163998460"/>
+      <w:bookmarkStart w:id="122" w:name="_Hlk163998460"/>
+      <w:bookmarkStart w:id="123" w:name="_Toc165478777"/>
       <w:r>
         <w:rPr>
           <w:rFonts w:cs="Arial"/>
@@ -25283,7 +25448,7 @@
         <w:t>: Consultar Viagens (Versão Web)</w:t>
       </w:r>
       <w:bookmarkEnd w:id="121"/>
-      <w:bookmarkEnd w:id="122"/>
+      <w:bookmarkEnd w:id="123"/>
     </w:p>
     <w:p>
       <w:pPr>
@@ -25725,7 +25890,7 @@
         </w:rPr>
       </w:pPr>
       <w:bookmarkStart w:id="124" w:name="_Toc163997975"/>
-      <w:bookmarkStart w:id="125" w:name="_Toc165274274"/>
+      <w:bookmarkStart w:id="125" w:name="_Toc165478778"/>
       <w:r>
         <w:rPr>
           <w:rFonts w:cs="Arial"/>
@@ -26235,7 +26400,7 @@
         </w:rPr>
       </w:pPr>
       <w:bookmarkStart w:id="126" w:name="_Toc163997976"/>
-      <w:bookmarkStart w:id="127" w:name="_Toc165274275"/>
+      <w:bookmarkStart w:id="127" w:name="_Toc165478779"/>
       <w:r>
         <w:rPr>
           <w:rFonts w:cs="Arial"/>
@@ -26736,7 +26901,7 @@
         </w:rPr>
       </w:pPr>
       <w:bookmarkStart w:id="128" w:name="_Toc163997977"/>
-      <w:bookmarkStart w:id="129" w:name="_Toc165274276"/>
+      <w:bookmarkStart w:id="129" w:name="_Toc165478780"/>
       <w:r>
         <w:rPr>
           <w:rFonts w:cs="Arial"/>
@@ -27280,7 +27445,7 @@
         </w:rPr>
       </w:pPr>
       <w:bookmarkStart w:id="130" w:name="_Toc163997978"/>
-      <w:bookmarkStart w:id="131" w:name="_Toc165274277"/>
+      <w:bookmarkStart w:id="131" w:name="_Toc165478781"/>
       <w:r>
         <w:rPr>
           <w:rFonts w:cs="Arial"/>
@@ -27832,8 +27997,8 @@
           <w:rFonts w:cs="Arial"/>
         </w:rPr>
       </w:pPr>
-      <w:bookmarkStart w:id="132" w:name="_Toc165274278"/>
-      <w:bookmarkStart w:id="133" w:name="_Toc163997979"/>
+      <w:bookmarkStart w:id="132" w:name="_Toc163997979"/>
+      <w:bookmarkStart w:id="133" w:name="_Toc165478782"/>
       <w:r>
         <w:rPr>
           <w:rFonts w:cs="Arial"/>
@@ -27841,7 +28006,7 @@
         <w:lastRenderedPageBreak/>
         <w:t>Versão Mobile</w:t>
       </w:r>
-      <w:bookmarkEnd w:id="132"/>
+      <w:bookmarkEnd w:id="133"/>
     </w:p>
     <w:p>
       <w:pPr>
@@ -27857,7 +28022,7 @@
           <w:bCs w:val="0"/>
         </w:rPr>
       </w:pPr>
-      <w:bookmarkStart w:id="134" w:name="_Toc165274279"/>
+      <w:bookmarkStart w:id="134" w:name="_Toc165478783"/>
       <w:r>
         <w:rPr>
           <w:rFonts w:cs="Arial"/>
@@ -27874,7 +28039,7 @@
         </w:rPr>
         <w:t>: Consultar Veículos (Versão Mobile)</w:t>
       </w:r>
-      <w:bookmarkEnd w:id="133"/>
+      <w:bookmarkEnd w:id="132"/>
       <w:bookmarkEnd w:id="134"/>
     </w:p>
     <w:p>
@@ -28289,7 +28454,7 @@
         </w:rPr>
         <w:t>O usuário pode optar por cancelar a operação de consulta a qualquer momento, retornando à página inicial ou a outra área do sistema.</w:t>
       </w:r>
-      <w:bookmarkEnd w:id="123"/>
+      <w:bookmarkEnd w:id="122"/>
     </w:p>
     <w:p>
       <w:pPr>
@@ -28312,7 +28477,7 @@
         <w:br w:type="page"/>
       </w:r>
       <w:bookmarkStart w:id="135" w:name="_Toc163997971"/>
-      <w:bookmarkStart w:id="136" w:name="_Toc165274280"/>
+      <w:bookmarkStart w:id="136" w:name="_Toc165478784"/>
       <w:r>
         <w:rPr>
           <w:rFonts w:cs="Arial"/>
@@ -28817,7 +28982,7 @@
         <w:br w:type="page"/>
       </w:r>
       <w:bookmarkStart w:id="137" w:name="_Toc163997972"/>
-      <w:bookmarkStart w:id="138" w:name="_Toc165274281"/>
+      <w:bookmarkStart w:id="138" w:name="_Toc165478785"/>
       <w:r>
         <w:rPr>
           <w:rFonts w:cs="Arial"/>
@@ -29327,7 +29492,7 @@
           <w:rFonts w:cs="Arial"/>
         </w:rPr>
       </w:pPr>
-      <w:bookmarkStart w:id="139" w:name="_Toc165274282"/>
+      <w:bookmarkStart w:id="139" w:name="_Toc165478786"/>
       <w:r>
         <w:rPr>
           <w:rFonts w:cs="Arial"/>
@@ -29351,7 +29516,7 @@
         </w:rPr>
       </w:pPr>
       <w:bookmarkStart w:id="140" w:name="_Toc163997973"/>
-      <w:bookmarkStart w:id="141" w:name="_Toc165274283"/>
+      <w:bookmarkStart w:id="141" w:name="_Toc165478787"/>
       <w:r>
         <w:rPr>
           <w:rFonts w:cs="Arial"/>
@@ -29796,7 +29961,7 @@
         <w:jc w:val="center"/>
       </w:pPr>
       <w:bookmarkStart w:id="142" w:name="_Toc34677734"/>
-      <w:bookmarkStart w:id="143" w:name="_Toc165274284"/>
+      <w:bookmarkStart w:id="143" w:name="_Toc165478788"/>
       <w:r>
         <w:lastRenderedPageBreak/>
         <w:t xml:space="preserve">APÊNDICE C: </w:t>
@@ -29892,7 +30057,7 @@
         <w:jc w:val="center"/>
       </w:pPr>
       <w:bookmarkStart w:id="144" w:name="_Toc34677735"/>
-      <w:bookmarkStart w:id="145" w:name="_Toc165274285"/>
+      <w:bookmarkStart w:id="145" w:name="_Toc165478789"/>
       <w:r>
         <w:lastRenderedPageBreak/>
         <w:t xml:space="preserve">APÊNDICE D: </w:t>
@@ -30005,7 +30170,7 @@
         <w:jc w:val="center"/>
       </w:pPr>
       <w:bookmarkStart w:id="146" w:name="_Toc34677736"/>
-      <w:bookmarkStart w:id="147" w:name="_Toc165274286"/>
+      <w:bookmarkStart w:id="147" w:name="_Toc165478790"/>
       <w:r>
         <w:lastRenderedPageBreak/>
         <w:t xml:space="preserve">APÊNDICE E: </w:t>
@@ -30118,7 +30283,7 @@
         <w:jc w:val="center"/>
       </w:pPr>
       <w:bookmarkStart w:id="148" w:name="_Toc34677737"/>
-      <w:bookmarkStart w:id="149" w:name="_Toc165274287"/>
+      <w:bookmarkStart w:id="149" w:name="_Toc165478791"/>
       <w:r>
         <w:lastRenderedPageBreak/>
         <w:t xml:space="preserve">APÊNDICE </w:t>
@@ -30187,7 +30352,7 @@
         <w:jc w:val="center"/>
       </w:pPr>
       <w:bookmarkStart w:id="150" w:name="_Toc34677738"/>
-      <w:bookmarkStart w:id="151" w:name="_Toc165274288"/>
+      <w:bookmarkStart w:id="151" w:name="_Toc165478792"/>
       <w:r>
         <w:lastRenderedPageBreak/>
         <w:t xml:space="preserve">APÊNDICE </w:t>
@@ -30256,7 +30421,7 @@
         <w:jc w:val="center"/>
       </w:pPr>
       <w:bookmarkStart w:id="152" w:name="_Toc34677739"/>
-      <w:bookmarkStart w:id="153" w:name="_Toc165274289"/>
+      <w:bookmarkStart w:id="153" w:name="_Toc165478793"/>
       <w:r>
         <w:lastRenderedPageBreak/>
         <w:t xml:space="preserve">APÊNDICE </w:t>
@@ -30334,7 +30499,7 @@
         <w:jc w:val="center"/>
       </w:pPr>
       <w:bookmarkStart w:id="154" w:name="_Toc34677740"/>
-      <w:bookmarkStart w:id="155" w:name="_Toc165274290"/>
+      <w:bookmarkStart w:id="155" w:name="_Toc165478794"/>
       <w:r>
         <w:lastRenderedPageBreak/>
         <w:t>MANUAL DO USUÁRIO</w:t>
@@ -30394,7 +30559,7 @@
         <w:jc w:val="center"/>
       </w:pPr>
       <w:bookmarkStart w:id="156" w:name="_Toc34677741"/>
-      <w:bookmarkStart w:id="157" w:name="_Toc165274291"/>
+      <w:bookmarkStart w:id="157" w:name="_Toc165478795"/>
       <w:r>
         <w:lastRenderedPageBreak/>
         <w:t>MANUAL DE INSTALAÇÃO</w:t>
@@ -30465,7 +30630,7 @@
 </file>
 
 <file path=word/endnotes.xml><?xml version="1.0" encoding="utf-8"?>
-<w:endnotes xmlns:wpc="http://schemas.microsoft.com/office/word/2010/wordprocessingCanvas" xmlns:cx="http://schemas.microsoft.com/office/drawing/2014/chartex" xmlns:mc="http://schemas.openxmlformats.org/markup-compatibility/2006" xmlns:o="urn:schemas-microsoft-com:office:office" xmlns:r="http://schemas.openxmlformats.org/officeDocument/2006/relationships" xmlns:m="http://schemas.openxmlformats.org/officeDocument/2006/math" xmlns:v="urn:schemas-microsoft-com:vml" xmlns:wp14="http://schemas.microsoft.com/office/word/2010/wordprocessingDrawing" xmlns:wp="http://schemas.openxmlformats.org/drawingml/2006/wordprocessingDrawing" xmlns:w10="urn:schemas-microsoft-com:office:word" xmlns:w="http://schemas.openxmlformats.org/wordprocessingml/2006/main" xmlns:w14="http://schemas.microsoft.com/office/word/2010/wordml" xmlns:w15="http://schemas.microsoft.com/office/word/2012/wordml" xmlns:w16se="http://schemas.microsoft.com/office/word/2015/wordml/symex" xmlns:wpg="http://schemas.microsoft.com/office/word/2010/wordprocessingGroup" xmlns:wpi="http://schemas.microsoft.com/office/word/2010/wordprocessingInk" xmlns:wne="http://schemas.microsoft.com/office/word/2006/wordml" xmlns:wps="http://schemas.microsoft.com/office/word/2010/wordprocessingShape" mc:Ignorable="w14 w15 w16se wp14">
+<w:endnotes xmlns:wpc="http://schemas.microsoft.com/office/word/2010/wordprocessingCanvas" xmlns:cx="http://schemas.microsoft.com/office/drawing/2014/chartex" xmlns:cx1="http://schemas.microsoft.com/office/drawing/2015/9/8/chartex" xmlns:cx2="http://schemas.microsoft.com/office/drawing/2015/10/21/chartex" xmlns:cx3="http://schemas.microsoft.com/office/drawing/2016/5/9/chartex" xmlns:cx4="http://schemas.microsoft.com/office/drawing/2016/5/10/chartex" xmlns:cx5="http://schemas.microsoft.com/office/drawing/2016/5/11/chartex" xmlns:cx6="http://schemas.microsoft.com/office/drawing/2016/5/12/chartex" xmlns:cx7="http://schemas.microsoft.com/office/drawing/2016/5/13/chartex" xmlns:cx8="http://schemas.microsoft.com/office/drawing/2016/5/14/chartex" xmlns:mc="http://schemas.openxmlformats.org/markup-compatibility/2006" xmlns:aink="http://schemas.microsoft.com/office/drawing/2016/ink" xmlns:am3d="http://schemas.microsoft.com/office/drawing/2017/model3d" xmlns:o="urn:schemas-microsoft-com:office:office" xmlns:oel="http://schemas.microsoft.com/office/2019/extlst" xmlns:r="http://schemas.openxmlformats.org/officeDocument/2006/relationships" xmlns:m="http://schemas.openxmlformats.org/officeDocument/2006/math" xmlns:v="urn:schemas-microsoft-com:vml" xmlns:wp14="http://schemas.microsoft.com/office/word/2010/wordprocessingDrawing" xmlns:wp="http://schemas.openxmlformats.org/drawingml/2006/wordprocessingDrawing" xmlns:w10="urn:schemas-microsoft-com:office:word" xmlns:w="http://schemas.openxmlformats.org/wordprocessingml/2006/main" xmlns:w14="http://schemas.microsoft.com/office/word/2010/wordml" xmlns:w15="http://schemas.microsoft.com/office/word/2012/wordml" xmlns:w16cex="http://schemas.microsoft.com/office/word/2018/wordml/cex" xmlns:w16cid="http://schemas.microsoft.com/office/word/2016/wordml/cid" xmlns:w16="http://schemas.microsoft.com/office/word/2018/wordml" xmlns:w16du="http://schemas.microsoft.com/office/word/2023/wordml/word16du" xmlns:w16sdtdh="http://schemas.microsoft.com/office/word/2020/wordml/sdtdatahash" xmlns:w16se="http://schemas.microsoft.com/office/word/2015/wordml/symex" xmlns:wpg="http://schemas.microsoft.com/office/word/2010/wordprocessingGroup" xmlns:wpi="http://schemas.microsoft.com/office/word/2010/wordprocessingInk" xmlns:wne="http://schemas.microsoft.com/office/word/2006/wordml" xmlns:wps="http://schemas.microsoft.com/office/word/2010/wordprocessingShape" mc:Ignorable="w14 w15 w16se w16cid w16 w16cex w16sdtdh w16du wp14">
   <w:endnote w:type="separator" w:id="-1">
     <w:p>
       <w:pPr>
@@ -30490,7 +30655,7 @@
 </file>
 
 <file path=word/footnotes.xml><?xml version="1.0" encoding="utf-8"?>
-<w:footnotes xmlns:wpc="http://schemas.microsoft.com/office/word/2010/wordprocessingCanvas" xmlns:cx="http://schemas.microsoft.com/office/drawing/2014/chartex" xmlns:mc="http://schemas.openxmlformats.org/markup-compatibility/2006" xmlns:o="urn:schemas-microsoft-com:office:office" xmlns:r="http://schemas.openxmlformats.org/officeDocument/2006/relationships" xmlns:m="http://schemas.openxmlformats.org/officeDocument/2006/math" xmlns:v="urn:schemas-microsoft-com:vml" xmlns:wp14="http://schemas.microsoft.com/office/word/2010/wordprocessingDrawing" xmlns:wp="http://schemas.openxmlformats.org/drawingml/2006/wordprocessingDrawing" xmlns:w10="urn:schemas-microsoft-com:office:word" xmlns:w="http://schemas.openxmlformats.org/wordprocessingml/2006/main" xmlns:w14="http://schemas.microsoft.com/office/word/2010/wordml" xmlns:w15="http://schemas.microsoft.com/office/word/2012/wordml" xmlns:w16se="http://schemas.microsoft.com/office/word/2015/wordml/symex" xmlns:wpg="http://schemas.microsoft.com/office/word/2010/wordprocessingGroup" xmlns:wpi="http://schemas.microsoft.com/office/word/2010/wordprocessingInk" xmlns:wne="http://schemas.microsoft.com/office/word/2006/wordml" xmlns:wps="http://schemas.microsoft.com/office/word/2010/wordprocessingShape" mc:Ignorable="w14 w15 w16se wp14">
+<w:footnotes xmlns:wpc="http://schemas.microsoft.com/office/word/2010/wordprocessingCanvas" xmlns:cx="http://schemas.microsoft.com/office/drawing/2014/chartex" xmlns:cx1="http://schemas.microsoft.com/office/drawing/2015/9/8/chartex" xmlns:cx2="http://schemas.microsoft.com/office/drawing/2015/10/21/chartex" xmlns:cx3="http://schemas.microsoft.com/office/drawing/2016/5/9/chartex" xmlns:cx4="http://schemas.microsoft.com/office/drawing/2016/5/10/chartex" xmlns:cx5="http://schemas.microsoft.com/office/drawing/2016/5/11/chartex" xmlns:cx6="http://schemas.microsoft.com/office/drawing/2016/5/12/chartex" xmlns:cx7="http://schemas.microsoft.com/office/drawing/2016/5/13/chartex" xmlns:cx8="http://schemas.microsoft.com/office/drawing/2016/5/14/chartex" xmlns:mc="http://schemas.openxmlformats.org/markup-compatibility/2006" xmlns:aink="http://schemas.microsoft.com/office/drawing/2016/ink" xmlns:am3d="http://schemas.microsoft.com/office/drawing/2017/model3d" xmlns:o="urn:schemas-microsoft-com:office:office" xmlns:oel="http://schemas.microsoft.com/office/2019/extlst" xmlns:r="http://schemas.openxmlformats.org/officeDocument/2006/relationships" xmlns:m="http://schemas.openxmlformats.org/officeDocument/2006/math" xmlns:v="urn:schemas-microsoft-com:vml" xmlns:wp14="http://schemas.microsoft.com/office/word/2010/wordprocessingDrawing" xmlns:wp="http://schemas.openxmlformats.org/drawingml/2006/wordprocessingDrawing" xmlns:w10="urn:schemas-microsoft-com:office:word" xmlns:w="http://schemas.openxmlformats.org/wordprocessingml/2006/main" xmlns:w14="http://schemas.microsoft.com/office/word/2010/wordml" xmlns:w15="http://schemas.microsoft.com/office/word/2012/wordml" xmlns:w16cex="http://schemas.microsoft.com/office/word/2018/wordml/cex" xmlns:w16cid="http://schemas.microsoft.com/office/word/2016/wordml/cid" xmlns:w16="http://schemas.microsoft.com/office/word/2018/wordml" xmlns:w16du="http://schemas.microsoft.com/office/word/2023/wordml/word16du" xmlns:w16sdtdh="http://schemas.microsoft.com/office/word/2020/wordml/sdtdatahash" xmlns:w16se="http://schemas.microsoft.com/office/word/2015/wordml/symex" xmlns:wpg="http://schemas.microsoft.com/office/word/2010/wordprocessingGroup" xmlns:wpi="http://schemas.microsoft.com/office/word/2010/wordprocessingInk" xmlns:wne="http://schemas.microsoft.com/office/word/2006/wordml" xmlns:wps="http://schemas.microsoft.com/office/word/2010/wordprocessingShape" mc:Ignorable="w14 w15 w16se w16cid w16 w16cex w16sdtdh w16du wp14">
   <w:footnote w:type="separator" w:id="-1">
     <w:p>
       <w:pPr>
@@ -30515,7 +30680,7 @@
 </file>
 
 <file path=word/header1.xml><?xml version="1.0" encoding="utf-8"?>
-<w:hdr xmlns:wpc="http://schemas.microsoft.com/office/word/2010/wordprocessingCanvas" xmlns:cx="http://schemas.microsoft.com/office/drawing/2014/chartex" xmlns:mc="http://schemas.openxmlformats.org/markup-compatibility/2006" xmlns:o="urn:schemas-microsoft-com:office:office" xmlns:r="http://schemas.openxmlformats.org/officeDocument/2006/relationships" xmlns:m="http://schemas.openxmlformats.org/officeDocument/2006/math" xmlns:v="urn:schemas-microsoft-com:vml" xmlns:wp14="http://schemas.microsoft.com/office/word/2010/wordprocessingDrawing" xmlns:wp="http://schemas.openxmlformats.org/drawingml/2006/wordprocessingDrawing" xmlns:w10="urn:schemas-microsoft-com:office:word" xmlns:w="http://schemas.openxmlformats.org/wordprocessingml/2006/main" xmlns:w14="http://schemas.microsoft.com/office/word/2010/wordml" xmlns:w15="http://schemas.microsoft.com/office/word/2012/wordml" xmlns:w16se="http://schemas.microsoft.com/office/word/2015/wordml/symex" xmlns:wpg="http://schemas.microsoft.com/office/word/2010/wordprocessingGroup" xmlns:wpi="http://schemas.microsoft.com/office/word/2010/wordprocessingInk" xmlns:wne="http://schemas.microsoft.com/office/word/2006/wordml" xmlns:wps="http://schemas.microsoft.com/office/word/2010/wordprocessingShape" mc:Ignorable="w14 w15 w16se wp14">
+<w:hdr xmlns:wpc="http://schemas.microsoft.com/office/word/2010/wordprocessingCanvas" xmlns:cx="http://schemas.microsoft.com/office/drawing/2014/chartex" xmlns:cx1="http://schemas.microsoft.com/office/drawing/2015/9/8/chartex" xmlns:cx2="http://schemas.microsoft.com/office/drawing/2015/10/21/chartex" xmlns:cx3="http://schemas.microsoft.com/office/drawing/2016/5/9/chartex" xmlns:cx4="http://schemas.microsoft.com/office/drawing/2016/5/10/chartex" xmlns:cx5="http://schemas.microsoft.com/office/drawing/2016/5/11/chartex" xmlns:cx6="http://schemas.microsoft.com/office/drawing/2016/5/12/chartex" xmlns:cx7="http://schemas.microsoft.com/office/drawing/2016/5/13/chartex" xmlns:cx8="http://schemas.microsoft.com/office/drawing/2016/5/14/chartex" xmlns:mc="http://schemas.openxmlformats.org/markup-compatibility/2006" xmlns:aink="http://schemas.microsoft.com/office/drawing/2016/ink" xmlns:am3d="http://schemas.microsoft.com/office/drawing/2017/model3d" xmlns:o="urn:schemas-microsoft-com:office:office" xmlns:oel="http://schemas.microsoft.com/office/2019/extlst" xmlns:r="http://schemas.openxmlformats.org/officeDocument/2006/relationships" xmlns:m="http://schemas.openxmlformats.org/officeDocument/2006/math" xmlns:v="urn:schemas-microsoft-com:vml" xmlns:wp14="http://schemas.microsoft.com/office/word/2010/wordprocessingDrawing" xmlns:wp="http://schemas.openxmlformats.org/drawingml/2006/wordprocessingDrawing" xmlns:w10="urn:schemas-microsoft-com:office:word" xmlns:w="http://schemas.openxmlformats.org/wordprocessingml/2006/main" xmlns:w14="http://schemas.microsoft.com/office/word/2010/wordml" xmlns:w15="http://schemas.microsoft.com/office/word/2012/wordml" xmlns:w16cex="http://schemas.microsoft.com/office/word/2018/wordml/cex" xmlns:w16cid="http://schemas.microsoft.com/office/word/2016/wordml/cid" xmlns:w16="http://schemas.microsoft.com/office/word/2018/wordml" xmlns:w16du="http://schemas.microsoft.com/office/word/2023/wordml/word16du" xmlns:w16sdtdh="http://schemas.microsoft.com/office/word/2020/wordml/sdtdatahash" xmlns:w16se="http://schemas.microsoft.com/office/word/2015/wordml/symex" xmlns:wpg="http://schemas.microsoft.com/office/word/2010/wordprocessingGroup" xmlns:wpi="http://schemas.microsoft.com/office/word/2010/wordprocessingInk" xmlns:wne="http://schemas.microsoft.com/office/word/2006/wordml" xmlns:wps="http://schemas.microsoft.com/office/word/2010/wordprocessingShape" mc:Ignorable="w14 w15 w16se w16cid w16 w16cex w16sdtdh w16du wp14">
   <w:p>
     <w:pPr>
       <w:pStyle w:val="Cabealho"/>
@@ -30526,7 +30691,7 @@
 </file>
 
 <file path=word/header2.xml><?xml version="1.0" encoding="utf-8"?>
-<w:hdr xmlns:wpc="http://schemas.microsoft.com/office/word/2010/wordprocessingCanvas" xmlns:cx="http://schemas.microsoft.com/office/drawing/2014/chartex" xmlns:mc="http://schemas.openxmlformats.org/markup-compatibility/2006" xmlns:o="urn:schemas-microsoft-com:office:office" xmlns:r="http://schemas.openxmlformats.org/officeDocument/2006/relationships" xmlns:m="http://schemas.openxmlformats.org/officeDocument/2006/math" xmlns:v="urn:schemas-microsoft-com:vml" xmlns:wp14="http://schemas.microsoft.com/office/word/2010/wordprocessingDrawing" xmlns:wp="http://schemas.openxmlformats.org/drawingml/2006/wordprocessingDrawing" xmlns:w10="urn:schemas-microsoft-com:office:word" xmlns:w="http://schemas.openxmlformats.org/wordprocessingml/2006/main" xmlns:w14="http://schemas.microsoft.com/office/word/2010/wordml" xmlns:w15="http://schemas.microsoft.com/office/word/2012/wordml" xmlns:w16se="http://schemas.microsoft.com/office/word/2015/wordml/symex" xmlns:wpg="http://schemas.microsoft.com/office/word/2010/wordprocessingGroup" xmlns:wpi="http://schemas.microsoft.com/office/word/2010/wordprocessingInk" xmlns:wne="http://schemas.microsoft.com/office/word/2006/wordml" xmlns:wps="http://schemas.microsoft.com/office/word/2010/wordprocessingShape" mc:Ignorable="w14 w15 w16se wp14">
+<w:hdr xmlns:wpc="http://schemas.microsoft.com/office/word/2010/wordprocessingCanvas" xmlns:cx="http://schemas.microsoft.com/office/drawing/2014/chartex" xmlns:cx1="http://schemas.microsoft.com/office/drawing/2015/9/8/chartex" xmlns:cx2="http://schemas.microsoft.com/office/drawing/2015/10/21/chartex" xmlns:cx3="http://schemas.microsoft.com/office/drawing/2016/5/9/chartex" xmlns:cx4="http://schemas.microsoft.com/office/drawing/2016/5/10/chartex" xmlns:cx5="http://schemas.microsoft.com/office/drawing/2016/5/11/chartex" xmlns:cx6="http://schemas.microsoft.com/office/drawing/2016/5/12/chartex" xmlns:cx7="http://schemas.microsoft.com/office/drawing/2016/5/13/chartex" xmlns:cx8="http://schemas.microsoft.com/office/drawing/2016/5/14/chartex" xmlns:mc="http://schemas.openxmlformats.org/markup-compatibility/2006" xmlns:aink="http://schemas.microsoft.com/office/drawing/2016/ink" xmlns:am3d="http://schemas.microsoft.com/office/drawing/2017/model3d" xmlns:o="urn:schemas-microsoft-com:office:office" xmlns:oel="http://schemas.microsoft.com/office/2019/extlst" xmlns:r="http://schemas.openxmlformats.org/officeDocument/2006/relationships" xmlns:m="http://schemas.openxmlformats.org/officeDocument/2006/math" xmlns:v="urn:schemas-microsoft-com:vml" xmlns:wp14="http://schemas.microsoft.com/office/word/2010/wordprocessingDrawing" xmlns:wp="http://schemas.openxmlformats.org/drawingml/2006/wordprocessingDrawing" xmlns:w10="urn:schemas-microsoft-com:office:word" xmlns:w="http://schemas.openxmlformats.org/wordprocessingml/2006/main" xmlns:w14="http://schemas.microsoft.com/office/word/2010/wordml" xmlns:w15="http://schemas.microsoft.com/office/word/2012/wordml" xmlns:w16cex="http://schemas.microsoft.com/office/word/2018/wordml/cex" xmlns:w16cid="http://schemas.microsoft.com/office/word/2016/wordml/cid" xmlns:w16="http://schemas.microsoft.com/office/word/2018/wordml" xmlns:w16du="http://schemas.microsoft.com/office/word/2023/wordml/word16du" xmlns:w16sdtdh="http://schemas.microsoft.com/office/word/2020/wordml/sdtdatahash" xmlns:w16se="http://schemas.microsoft.com/office/word/2015/wordml/symex" xmlns:wpg="http://schemas.microsoft.com/office/word/2010/wordprocessingGroup" xmlns:wpi="http://schemas.microsoft.com/office/word/2010/wordprocessingInk" xmlns:wne="http://schemas.microsoft.com/office/word/2006/wordml" xmlns:wps="http://schemas.microsoft.com/office/word/2010/wordprocessingShape" mc:Ignorable="w14 w15 w16se w16cid w16 w16cex w16sdtdh w16du wp14">
   <w:sdt>
     <w:sdtPr>
       <w:id w:val="-903222078"/>
@@ -30566,7 +30731,7 @@
 </file>
 
 <file path=word/numbering.xml><?xml version="1.0" encoding="utf-8"?>
-<w:numbering xmlns:wpc="http://schemas.microsoft.com/office/word/2010/wordprocessingCanvas" xmlns:cx="http://schemas.microsoft.com/office/drawing/2014/chartex" xmlns:mc="http://schemas.openxmlformats.org/markup-compatibility/2006" xmlns:o="urn:schemas-microsoft-com:office:office" xmlns:r="http://schemas.openxmlformats.org/officeDocument/2006/relationships" xmlns:m="http://schemas.openxmlformats.org/officeDocument/2006/math" xmlns:v="urn:schemas-microsoft-com:vml" xmlns:wp14="http://schemas.microsoft.com/office/word/2010/wordprocessingDrawing" xmlns:wp="http://schemas.openxmlformats.org/drawingml/2006/wordprocessingDrawing" xmlns:w10="urn:schemas-microsoft-com:office:word" xmlns:w="http://schemas.openxmlformats.org/wordprocessingml/2006/main" xmlns:w14="http://schemas.microsoft.com/office/word/2010/wordml" xmlns:w15="http://schemas.microsoft.com/office/word/2012/wordml" xmlns:w16se="http://schemas.microsoft.com/office/word/2015/wordml/symex" xmlns:wpg="http://schemas.microsoft.com/office/word/2010/wordprocessingGroup" xmlns:wpi="http://schemas.microsoft.com/office/word/2010/wordprocessingInk" xmlns:wne="http://schemas.microsoft.com/office/word/2006/wordml" xmlns:wps="http://schemas.microsoft.com/office/word/2010/wordprocessingShape" mc:Ignorable="w14 w15 w16se wp14">
+<w:numbering xmlns:wpc="http://schemas.microsoft.com/office/word/2010/wordprocessingCanvas" xmlns:cx="http://schemas.microsoft.com/office/drawing/2014/chartex" xmlns:cx1="http://schemas.microsoft.com/office/drawing/2015/9/8/chartex" xmlns:cx2="http://schemas.microsoft.com/office/drawing/2015/10/21/chartex" xmlns:cx3="http://schemas.microsoft.com/office/drawing/2016/5/9/chartex" xmlns:cx4="http://schemas.microsoft.com/office/drawing/2016/5/10/chartex" xmlns:cx5="http://schemas.microsoft.com/office/drawing/2016/5/11/chartex" xmlns:cx6="http://schemas.microsoft.com/office/drawing/2016/5/12/chartex" xmlns:cx7="http://schemas.microsoft.com/office/drawing/2016/5/13/chartex" xmlns:cx8="http://schemas.microsoft.com/office/drawing/2016/5/14/chartex" xmlns:mc="http://schemas.openxmlformats.org/markup-compatibility/2006" xmlns:aink="http://schemas.microsoft.com/office/drawing/2016/ink" xmlns:am3d="http://schemas.microsoft.com/office/drawing/2017/model3d" xmlns:o="urn:schemas-microsoft-com:office:office" xmlns:oel="http://schemas.microsoft.com/office/2019/extlst" xmlns:r="http://schemas.openxmlformats.org/officeDocument/2006/relationships" xmlns:m="http://schemas.openxmlformats.org/officeDocument/2006/math" xmlns:v="urn:schemas-microsoft-com:vml" xmlns:wp14="http://schemas.microsoft.com/office/word/2010/wordprocessingDrawing" xmlns:wp="http://schemas.openxmlformats.org/drawingml/2006/wordprocessingDrawing" xmlns:w10="urn:schemas-microsoft-com:office:word" xmlns:w="http://schemas.openxmlformats.org/wordprocessingml/2006/main" xmlns:w14="http://schemas.microsoft.com/office/word/2010/wordml" xmlns:w15="http://schemas.microsoft.com/office/word/2012/wordml" xmlns:w16cex="http://schemas.microsoft.com/office/word/2018/wordml/cex" xmlns:w16cid="http://schemas.microsoft.com/office/word/2016/wordml/cid" xmlns:w16="http://schemas.microsoft.com/office/word/2018/wordml" xmlns:w16du="http://schemas.microsoft.com/office/word/2023/wordml/word16du" xmlns:w16sdtdh="http://schemas.microsoft.com/office/word/2020/wordml/sdtdatahash" xmlns:w16se="http://schemas.microsoft.com/office/word/2015/wordml/symex" xmlns:wpg="http://schemas.microsoft.com/office/word/2010/wordprocessingGroup" xmlns:wpi="http://schemas.microsoft.com/office/word/2010/wordprocessingInk" xmlns:wne="http://schemas.microsoft.com/office/word/2006/wordml" xmlns:wps="http://schemas.microsoft.com/office/word/2010/wordprocessingShape" mc:Ignorable="w14 w15 w16se w16cid w16 w16cex w16sdtdh w16du wp14">
   <w:abstractNum w:abstractNumId="0" w15:restartNumberingAfterBreak="0">
     <w:nsid w:val="0A5A42BA"/>
     <w:multiLevelType w:val="hybridMultilevel"/>
@@ -34479,130 +34644,130 @@
       </w:rPr>
     </w:lvl>
   </w:abstractNum>
-  <w:num w:numId="1">
+  <w:num w:numId="1" w16cid:durableId="140654613">
     <w:abstractNumId w:val="13"/>
   </w:num>
-  <w:num w:numId="2">
+  <w:num w:numId="2" w16cid:durableId="830828243">
     <w:abstractNumId w:val="11"/>
   </w:num>
-  <w:num w:numId="3">
+  <w:num w:numId="3" w16cid:durableId="1488739975">
     <w:abstractNumId w:val="21"/>
   </w:num>
-  <w:num w:numId="4">
+  <w:num w:numId="4" w16cid:durableId="618877856">
     <w:abstractNumId w:val="25"/>
   </w:num>
-  <w:num w:numId="5">
+  <w:num w:numId="5" w16cid:durableId="1828593572">
     <w:abstractNumId w:val="33"/>
   </w:num>
-  <w:num w:numId="6">
+  <w:num w:numId="6" w16cid:durableId="509101995">
     <w:abstractNumId w:val="9"/>
   </w:num>
-  <w:num w:numId="7">
+  <w:num w:numId="7" w16cid:durableId="603420657">
     <w:abstractNumId w:val="26"/>
   </w:num>
-  <w:num w:numId="8">
+  <w:num w:numId="8" w16cid:durableId="229850594">
     <w:abstractNumId w:val="30"/>
   </w:num>
-  <w:num w:numId="9">
+  <w:num w:numId="9" w16cid:durableId="599872880">
     <w:abstractNumId w:val="0"/>
   </w:num>
-  <w:num w:numId="10">
+  <w:num w:numId="10" w16cid:durableId="672532001">
     <w:abstractNumId w:val="31"/>
   </w:num>
-  <w:num w:numId="11">
+  <w:num w:numId="11" w16cid:durableId="654335775">
     <w:abstractNumId w:val="6"/>
   </w:num>
-  <w:num w:numId="12">
+  <w:num w:numId="12" w16cid:durableId="320164400">
     <w:abstractNumId w:val="15"/>
   </w:num>
-  <w:num w:numId="13">
+  <w:num w:numId="13" w16cid:durableId="2123452475">
     <w:abstractNumId w:val="29"/>
   </w:num>
-  <w:num w:numId="14">
+  <w:num w:numId="14" w16cid:durableId="954794905">
     <w:abstractNumId w:val="5"/>
   </w:num>
-  <w:num w:numId="15">
+  <w:num w:numId="15" w16cid:durableId="2099128624">
     <w:abstractNumId w:val="27"/>
   </w:num>
-  <w:num w:numId="16">
+  <w:num w:numId="16" w16cid:durableId="182402797">
     <w:abstractNumId w:val="17"/>
   </w:num>
-  <w:num w:numId="17">
+  <w:num w:numId="17" w16cid:durableId="1061750954">
     <w:abstractNumId w:val="7"/>
   </w:num>
-  <w:num w:numId="18">
+  <w:num w:numId="18" w16cid:durableId="1834055882">
     <w:abstractNumId w:val="8"/>
   </w:num>
-  <w:num w:numId="19">
+  <w:num w:numId="19" w16cid:durableId="291181175">
     <w:abstractNumId w:val="20"/>
   </w:num>
-  <w:num w:numId="20">
+  <w:num w:numId="20" w16cid:durableId="277104074">
     <w:abstractNumId w:val="19"/>
   </w:num>
-  <w:num w:numId="21">
+  <w:num w:numId="21" w16cid:durableId="1387949824">
     <w:abstractNumId w:val="18"/>
   </w:num>
-  <w:num w:numId="22">
+  <w:num w:numId="22" w16cid:durableId="62216388">
     <w:abstractNumId w:val="32"/>
   </w:num>
-  <w:num w:numId="23">
+  <w:num w:numId="23" w16cid:durableId="649407664">
     <w:abstractNumId w:val="22"/>
   </w:num>
-  <w:num w:numId="24">
+  <w:num w:numId="24" w16cid:durableId="480539863">
     <w:abstractNumId w:val="24"/>
   </w:num>
-  <w:num w:numId="25">
+  <w:num w:numId="25" w16cid:durableId="1954046273">
     <w:abstractNumId w:val="35"/>
   </w:num>
-  <w:num w:numId="26">
+  <w:num w:numId="26" w16cid:durableId="1517115562">
     <w:abstractNumId w:val="10"/>
   </w:num>
-  <w:num w:numId="27">
+  <w:num w:numId="27" w16cid:durableId="644700938">
     <w:abstractNumId w:val="4"/>
   </w:num>
-  <w:num w:numId="28">
+  <w:num w:numId="28" w16cid:durableId="1208104457">
     <w:abstractNumId w:val="2"/>
   </w:num>
-  <w:num w:numId="29">
+  <w:num w:numId="29" w16cid:durableId="150607362">
     <w:abstractNumId w:val="12"/>
   </w:num>
-  <w:num w:numId="30">
+  <w:num w:numId="30" w16cid:durableId="77606591">
     <w:abstractNumId w:val="34"/>
   </w:num>
-  <w:num w:numId="31">
+  <w:num w:numId="31" w16cid:durableId="12807457">
     <w:abstractNumId w:val="16"/>
   </w:num>
-  <w:num w:numId="32">
+  <w:num w:numId="32" w16cid:durableId="673187168">
     <w:abstractNumId w:val="36"/>
   </w:num>
-  <w:num w:numId="33">
+  <w:num w:numId="33" w16cid:durableId="759451035">
     <w:abstractNumId w:val="23"/>
   </w:num>
-  <w:num w:numId="34">
+  <w:num w:numId="34" w16cid:durableId="55201926">
     <w:abstractNumId w:val="3"/>
   </w:num>
-  <w:num w:numId="35">
+  <w:num w:numId="35" w16cid:durableId="1111514065">
     <w:abstractNumId w:val="28"/>
   </w:num>
-  <w:num w:numId="36">
+  <w:num w:numId="36" w16cid:durableId="595603518">
     <w:abstractNumId w:val="1"/>
   </w:num>
-  <w:num w:numId="37">
+  <w:num w:numId="37" w16cid:durableId="1900629974">
     <w:abstractNumId w:val="14"/>
   </w:num>
-  <w:num w:numId="38">
+  <w:num w:numId="38" w16cid:durableId="2146701696">
     <w:abstractNumId w:val="13"/>
   </w:num>
-  <w:num w:numId="39">
+  <w:num w:numId="39" w16cid:durableId="2059358126">
     <w:abstractNumId w:val="13"/>
   </w:num>
-  <w:num w:numId="40">
+  <w:num w:numId="40" w16cid:durableId="1172182318">
     <w:abstractNumId w:val="13"/>
   </w:num>
-  <w:num w:numId="41">
+  <w:num w:numId="41" w16cid:durableId="1175608176">
     <w:abstractNumId w:val="13"/>
   </w:num>
-  <w:num w:numId="42">
+  <w:num w:numId="42" w16cid:durableId="955796066">
     <w:abstractNumId w:val="13"/>
   </w:num>
   <w:numIdMacAtCleanup w:val="37"/>
@@ -34610,7 +34775,7 @@
 </file>
 
 <file path=word/styles.xml><?xml version="1.0" encoding="utf-8"?>
-<w:styles xmlns:mc="http://schemas.openxmlformats.org/markup-compatibility/2006" xmlns:r="http://schemas.openxmlformats.org/officeDocument/2006/relationships" xmlns:w="http://schemas.openxmlformats.org/wordprocessingml/2006/main" xmlns:w14="http://schemas.microsoft.com/office/word/2010/wordml" xmlns:w15="http://schemas.microsoft.com/office/word/2012/wordml" xmlns:w16se="http://schemas.microsoft.com/office/word/2015/wordml/symex" mc:Ignorable="w14 w15 w16se">
+<w:styles xmlns:mc="http://schemas.openxmlformats.org/markup-compatibility/2006" xmlns:r="http://schemas.openxmlformats.org/officeDocument/2006/relationships" xmlns:w="http://schemas.openxmlformats.org/wordprocessingml/2006/main" xmlns:w14="http://schemas.microsoft.com/office/word/2010/wordml" xmlns:w15="http://schemas.microsoft.com/office/word/2012/wordml" xmlns:w16cex="http://schemas.microsoft.com/office/word/2018/wordml/cex" xmlns:w16cid="http://schemas.microsoft.com/office/word/2016/wordml/cid" xmlns:w16="http://schemas.microsoft.com/office/word/2018/wordml" xmlns:w16du="http://schemas.microsoft.com/office/word/2023/wordml/word16du" xmlns:w16sdtdh="http://schemas.microsoft.com/office/word/2020/wordml/sdtdatahash" xmlns:w16se="http://schemas.microsoft.com/office/word/2015/wordml/symex" mc:Ignorable="w14 w15 w16se w16cid w16 w16cex w16sdtdh w16du">
   <w:docDefaults>
     <w:rPrDefault>
       <w:rPr>
@@ -34626,7 +34791,7 @@
       </w:pPr>
     </w:pPrDefault>
   </w:docDefaults>
-  <w:latentStyles w:defLockedState="0" w:defUIPriority="99" w:defSemiHidden="0" w:defUnhideWhenUsed="0" w:defQFormat="0" w:count="371">
+  <w:latentStyles w:defLockedState="0" w:defUIPriority="99" w:defSemiHidden="0" w:defUnhideWhenUsed="0" w:defQFormat="0" w:count="376">
     <w:lsdException w:name="Normal" w:uiPriority="0" w:qFormat="1"/>
     <w:lsdException w:name="heading 1" w:uiPriority="9" w:qFormat="1"/>
     <w:lsdException w:name="heading 2" w:semiHidden="1" w:uiPriority="9" w:unhideWhenUsed="1" w:qFormat="1"/>
@@ -34998,6 +35163,11 @@
     <w:lsdException w:name="List Table 5 Dark Accent 6" w:uiPriority="50"/>
     <w:lsdException w:name="List Table 6 Colorful Accent 6" w:uiPriority="51"/>
     <w:lsdException w:name="List Table 7 Colorful Accent 6" w:uiPriority="52"/>
+    <w:lsdException w:name="Mention" w:semiHidden="1" w:unhideWhenUsed="1"/>
+    <w:lsdException w:name="Smart Hyperlink" w:semiHidden="1" w:unhideWhenUsed="1"/>
+    <w:lsdException w:name="Hashtag" w:semiHidden="1" w:unhideWhenUsed="1"/>
+    <w:lsdException w:name="Unresolved Mention" w:semiHidden="1" w:unhideWhenUsed="1"/>
+    <w:lsdException w:name="Smart Link" w:semiHidden="1" w:unhideWhenUsed="1"/>
   </w:latentStyles>
   <w:style w:type="paragraph" w:default="1" w:styleId="Normal">
     <w:name w:val="Normal"/>
@@ -36226,8 +36396,8 @@
       <w:szCs w:val="18"/>
     </w:rPr>
   </w:style>
-  <w:style w:type="character" w:customStyle="1" w:styleId="UnresolvedMention">
-    <w:name w:val="Unresolved Mention"/>
+  <w:style w:type="character" w:customStyle="1" w:styleId="MenoPendente3">
+    <w:name w:val="Menção Pendente3"/>
     <w:basedOn w:val="Fontepargpadro"/>
     <w:uiPriority w:val="99"/>
     <w:semiHidden/>
@@ -36613,7 +36783,6 @@
     </c:plotArea>
     <c:plotVisOnly val="1"/>
     <c:dispBlanksAs val="gap"/>
-    <c:showDLblsOverMax val="0"/>
     <c:extLst>
       <c:ext xmlns:c16r3="http://schemas.microsoft.com/office/drawing/2017/03/chart" uri="{56B9EC1D-385E-4148-901F-78D8002777C0}">
         <c16r3:dataDisplayOptions16>
@@ -36621,6 +36790,7 @@
         </c16r3:dataDisplayOptions16>
       </c:ext>
     </c:extLst>
+    <c:showDLblsOverMax val="0"/>
   </c:chart>
   <c:spPr>
     <a:solidFill>

</xml_diff>

<commit_message>
tem riscos para fazer
</commit_message>
<xml_diff>
--- a/TCC.docx
+++ b/TCC.docx
@@ -19537,12 +19537,72 @@
         <w:pStyle w:val="Ttulo2"/>
         <w:ind w:left="567"/>
       </w:pPr>
-      <w:bookmarkStart w:id="44" w:name="_Toc34677706"/>
-      <w:bookmarkStart w:id="45" w:name="_Toc165478738"/>
+      <w:bookmarkStart w:id="44" w:name="_Toc165478738"/>
+      <w:bookmarkStart w:id="45" w:name="_Toc34677706"/>
       <w:r>
         <w:t>TECNOLOGIAS E FERRAMENTAS UTILIZADAS</w:t>
       </w:r>
+      <w:bookmarkEnd w:id="44"/>
+    </w:p>
+    <w:p>
+      <w:pPr>
+        <w:rPr>
+          <w:lang w:eastAsia="en-US"/>
+        </w:rPr>
+      </w:pPr>
+    </w:p>
+    <w:p>
+      <w:pPr>
+        <w:ind w:firstLine="708"/>
+        <w:rPr>
+          <w:rFonts w:cs="Arial"/>
+          <w:szCs w:val="24"/>
+        </w:rPr>
+      </w:pPr>
+      <w:r>
+        <w:rPr>
+          <w:rFonts w:cs="Arial"/>
+          <w:szCs w:val="24"/>
+        </w:rPr>
+        <w:t xml:space="preserve">Nesse </w:t>
+      </w:r>
+      <w:r>
+        <w:rPr>
+          <w:rFonts w:cs="Arial"/>
+          <w:szCs w:val="24"/>
+        </w:rPr>
+        <w:t>capítulo</w:t>
+      </w:r>
+      <w:r>
+        <w:rPr>
+          <w:rFonts w:cs="Arial"/>
+          <w:szCs w:val="24"/>
+        </w:rPr>
+        <w:t xml:space="preserve"> serão apresentados as tecnologias e ferramentas utilizadas no para a elaboração do projeto.</w:t>
+      </w:r>
+    </w:p>
+    <w:p>
+      <w:pPr>
+        <w:ind w:firstLine="708"/>
+        <w:rPr>
+          <w:rFonts w:cs="Arial"/>
+          <w:szCs w:val="24"/>
+        </w:rPr>
+      </w:pPr>
+    </w:p>
+    <w:p>
+      <w:pPr>
+        <w:pStyle w:val="Ttulo3"/>
+      </w:pPr>
+      <w:bookmarkStart w:id="46" w:name="_Toc165478739"/>
       <w:bookmarkEnd w:id="45"/>
+      <w:r>
+        <w:t>ReactJ</w:t>
+      </w:r>
+      <w:r>
+        <w:t>S</w:t>
+      </w:r>
+      <w:bookmarkEnd w:id="46"/>
     </w:p>
     <w:p>
       <w:pPr>
@@ -19550,80 +19610,6 @@
           <w:lang w:eastAsia="en-US"/>
         </w:rPr>
       </w:pPr>
-    </w:p>
-    <w:p>
-      <w:pPr>
-        <w:ind w:firstLine="708"/>
-        <w:rPr>
-          <w:rFonts w:cs="Arial"/>
-          <w:szCs w:val="24"/>
-        </w:rPr>
-      </w:pPr>
-      <w:r>
-        <w:rPr>
-          <w:rFonts w:cs="Arial"/>
-          <w:szCs w:val="24"/>
-        </w:rPr>
-        <w:t xml:space="preserve">Nesse </w:t>
-      </w:r>
-      <w:r>
-        <w:rPr>
-          <w:rFonts w:cs="Arial"/>
-          <w:szCs w:val="24"/>
-        </w:rPr>
-        <w:t>capítulo</w:t>
-      </w:r>
-      <w:r>
-        <w:rPr>
-          <w:rFonts w:cs="Arial"/>
-          <w:szCs w:val="24"/>
-        </w:rPr>
-        <w:t xml:space="preserve"> serão apresentados as tecnologias e ferramentas utilizadas no para a elaboração do projeto.</w:t>
-      </w:r>
-    </w:p>
-    <w:p>
-      <w:pPr>
-        <w:ind w:firstLine="708"/>
-        <w:rPr>
-          <w:rFonts w:cs="Arial"/>
-          <w:szCs w:val="24"/>
-        </w:rPr>
-      </w:pPr>
-    </w:p>
-    <w:p>
-      <w:pPr>
-        <w:pStyle w:val="Ttulo3"/>
-      </w:pPr>
-      <w:bookmarkStart w:id="46" w:name="_Toc165478739"/>
-      <w:bookmarkEnd w:id="44"/>
-      <w:r>
-        <w:t>ReactJ</w:t>
-      </w:r>
-      <w:r>
-        <w:t>S</w:t>
-      </w:r>
-      <w:bookmarkEnd w:id="46"/>
-    </w:p>
-    <w:p>
-      <w:pPr>
-        <w:rPr>
-          <w:lang w:eastAsia="en-US"/>
-        </w:rPr>
-      </w:pPr>
-    </w:p>
-    <w:p>
-      <w:pPr>
-        <w:rPr>
-          <w:lang w:eastAsia="en-US"/>
-        </w:rPr>
-      </w:pPr>
-      <w:r>
-        <w:rPr>
-          <w:highlight w:val="yellow"/>
-          <w:lang w:eastAsia="en-US"/>
-        </w:rPr>
-        <w:t>O que é? Onde utilizou e o motivo</w:t>
-      </w:r>
     </w:p>
     <w:p>
       <w:pPr>
@@ -25433,8 +25419,8 @@
         </w:rPr>
       </w:pPr>
       <w:bookmarkStart w:id="121" w:name="_Toc163997974"/>
-      <w:bookmarkStart w:id="122" w:name="_Hlk163998460"/>
-      <w:bookmarkStart w:id="123" w:name="_Toc165478777"/>
+      <w:bookmarkStart w:id="122" w:name="_Toc165478777"/>
+      <w:bookmarkStart w:id="123" w:name="_Hlk163998460"/>
       <w:r>
         <w:rPr>
           <w:rFonts w:cs="Arial"/>
@@ -25448,7 +25434,7 @@
         <w:t>: Consultar Viagens (Versão Web)</w:t>
       </w:r>
       <w:bookmarkEnd w:id="121"/>
-      <w:bookmarkEnd w:id="123"/>
+      <w:bookmarkEnd w:id="122"/>
     </w:p>
     <w:p>
       <w:pPr>
@@ -27997,8 +27983,8 @@
           <w:rFonts w:cs="Arial"/>
         </w:rPr>
       </w:pPr>
-      <w:bookmarkStart w:id="132" w:name="_Toc163997979"/>
-      <w:bookmarkStart w:id="133" w:name="_Toc165478782"/>
+      <w:bookmarkStart w:id="132" w:name="_Toc165478782"/>
+      <w:bookmarkStart w:id="133" w:name="_Toc163997979"/>
       <w:r>
         <w:rPr>
           <w:rFonts w:cs="Arial"/>
@@ -28006,7 +27992,7 @@
         <w:lastRenderedPageBreak/>
         <w:t>Versão Mobile</w:t>
       </w:r>
-      <w:bookmarkEnd w:id="133"/>
+      <w:bookmarkEnd w:id="132"/>
     </w:p>
     <w:p>
       <w:pPr>
@@ -28039,7 +28025,7 @@
         </w:rPr>
         <w:t>: Consultar Veículos (Versão Mobile)</w:t>
       </w:r>
-      <w:bookmarkEnd w:id="132"/>
+      <w:bookmarkEnd w:id="133"/>
       <w:bookmarkEnd w:id="134"/>
     </w:p>
     <w:p>
@@ -28454,7 +28440,7 @@
         </w:rPr>
         <w:t>O usuário pode optar por cancelar a operação de consulta a qualquer momento, retornando à página inicial ou a outra área do sistema.</w:t>
       </w:r>
-      <w:bookmarkEnd w:id="122"/>
+      <w:bookmarkEnd w:id="123"/>
     </w:p>
     <w:p>
       <w:pPr>

</xml_diff>